<commit_message>
fix db, work relazione
</commit_message>
<xml_diff>
--- a/relazione.docx
+++ b/relazione.docx
@@ -196,7 +196,25 @@
           <w:sz w:val="30"/>
           <w:szCs w:val="30"/>
         </w:rPr>
-        <w:t xml:space="preserve">Alessandro Lovo                                Amedeo </w:t>
+        <w:t xml:space="preserve">Alessandro </w:t>
+      </w:r>
+      <w:proofErr w:type="spellStart"/>
+      <w:r>
+        <w:rPr>
+          <w:rFonts w:ascii="Arial" w:hAnsi="Arial" w:cs="Arial"/>
+          <w:sz w:val="30"/>
+          <w:szCs w:val="30"/>
+        </w:rPr>
+        <w:t>Lovo</w:t>
+      </w:r>
+      <w:proofErr w:type="spellEnd"/>
+      <w:r>
+        <w:rPr>
+          <w:rFonts w:ascii="Arial" w:hAnsi="Arial" w:cs="Arial"/>
+          <w:sz w:val="30"/>
+          <w:szCs w:val="30"/>
+        </w:rPr>
+        <w:t xml:space="preserve">                                Amedeo </w:t>
       </w:r>
       <w:proofErr w:type="spellStart"/>
       <w:r>
@@ -3102,6 +3120,7 @@
                 <w:rFonts w:ascii="Arial" w:hAnsi="Arial" w:cs="Arial"/>
                 <w:b/>
               </w:rPr>
+              <w:lastRenderedPageBreak/>
               <w:t xml:space="preserve">FRASI RELATIVE A </w:t>
             </w:r>
             <w:r>
@@ -5147,8 +5166,6 @@
                 <w:szCs w:val="28"/>
               </w:rPr>
             </w:pPr>
-            <w:bookmarkStart w:id="0" w:name="_GoBack"/>
-            <w:bookmarkEnd w:id="0"/>
             <w:r>
               <w:rPr>
                 <w:rFonts w:ascii="Arial" w:hAnsi="Arial" w:cs="Arial"/>
@@ -8354,15 +8371,3284 @@
     </w:p>
     <w:p>
       <w:pPr>
-        <w:rPr>
-          <w:rFonts w:ascii="Arial" w:hAnsi="Arial" w:cs="Arial"/>
-          <w:szCs w:val="28"/>
-        </w:rPr>
-      </w:pPr>
-      <w:r>
-        <w:rPr>
-          <w:rFonts w:ascii="Arial" w:hAnsi="Arial" w:cs="Arial"/>
-          <w:szCs w:val="28"/>
+        <w:pStyle w:val="Paragrafoelenco"/>
+        <w:numPr>
+          <w:ilvl w:val="0"/>
+          <w:numId w:val="1"/>
+        </w:numPr>
+        <w:ind w:left="360"/>
+        <w:rPr>
+          <w:rFonts w:ascii="Arial" w:hAnsi="Arial" w:cs="Arial"/>
+          <w:b/>
+          <w:sz w:val="32"/>
+          <w:szCs w:val="28"/>
+        </w:rPr>
+      </w:pPr>
+      <w:r>
+        <w:rPr>
+          <w:rFonts w:ascii="Arial" w:hAnsi="Arial" w:cs="Arial"/>
+          <w:b/>
+          <w:sz w:val="32"/>
+          <w:szCs w:val="28"/>
+        </w:rPr>
+        <w:lastRenderedPageBreak/>
+        <w:t>Progettazioni logica</w:t>
+      </w:r>
+    </w:p>
+    <w:p>
+      <w:pPr>
+        <w:rPr>
+          <w:rFonts w:ascii="Arial" w:hAnsi="Arial" w:cs="Arial"/>
+          <w:szCs w:val="28"/>
+        </w:rPr>
+      </w:pPr>
+    </w:p>
+    <w:p>
+      <w:pPr>
+        <w:rPr>
+          <w:rFonts w:ascii="Arial" w:hAnsi="Arial" w:cs="Arial"/>
+          <w:b/>
+          <w:sz w:val="28"/>
+          <w:szCs w:val="28"/>
+        </w:rPr>
+      </w:pPr>
+      <w:r>
+        <w:rPr>
+          <w:rFonts w:ascii="Arial" w:hAnsi="Arial" w:cs="Arial"/>
+          <w:b/>
+          <w:sz w:val="28"/>
+          <w:szCs w:val="28"/>
+        </w:rPr>
+        <w:t>Analisi d</w:t>
+      </w:r>
+      <w:r>
+        <w:rPr>
+          <w:rFonts w:ascii="Arial" w:hAnsi="Arial" w:cs="Arial"/>
+          <w:b/>
+          <w:sz w:val="28"/>
+          <w:szCs w:val="28"/>
+        </w:rPr>
+        <w:t>elle</w:t>
+      </w:r>
+      <w:r>
+        <w:rPr>
+          <w:rFonts w:ascii="Arial" w:hAnsi="Arial" w:cs="Arial"/>
+          <w:b/>
+          <w:sz w:val="28"/>
+          <w:szCs w:val="28"/>
+        </w:rPr>
+        <w:t xml:space="preserve"> ridondanz</w:t>
+      </w:r>
+      <w:r>
+        <w:rPr>
+          <w:rFonts w:ascii="Arial" w:hAnsi="Arial" w:cs="Arial"/>
+          <w:b/>
+          <w:sz w:val="28"/>
+          <w:szCs w:val="28"/>
+        </w:rPr>
+        <w:t>e</w:t>
+      </w:r>
+    </w:p>
+    <w:p>
+      <w:pPr>
+        <w:rPr>
+          <w:rFonts w:ascii="Arial" w:hAnsi="Arial" w:cs="Arial"/>
+          <w:szCs w:val="28"/>
+        </w:rPr>
+      </w:pPr>
+    </w:p>
+    <w:p>
+      <w:pPr>
+        <w:spacing w:after="120"/>
+        <w:jc w:val="both"/>
+        <w:rPr>
+          <w:rFonts w:ascii="Arial" w:hAnsi="Arial" w:cs="Arial"/>
+          <w:szCs w:val="28"/>
+        </w:rPr>
+      </w:pPr>
+      <w:r>
+        <w:rPr>
+          <w:rFonts w:ascii="Arial" w:hAnsi="Arial" w:cs="Arial"/>
+          <w:szCs w:val="28"/>
+        </w:rPr>
+        <w:t>Nel database sono state riscontrate due ridondanze:</w:t>
+      </w:r>
+    </w:p>
+    <w:p>
+      <w:pPr>
+        <w:pStyle w:val="Paragrafoelenco"/>
+        <w:numPr>
+          <w:ilvl w:val="0"/>
+          <w:numId w:val="17"/>
+        </w:numPr>
+        <w:jc w:val="both"/>
+        <w:rPr>
+          <w:rFonts w:ascii="Arial" w:hAnsi="Arial" w:cs="Arial"/>
+          <w:b/>
+          <w:szCs w:val="28"/>
+        </w:rPr>
+      </w:pPr>
+      <w:r>
+        <w:rPr>
+          <w:rFonts w:ascii="Arial" w:hAnsi="Arial" w:cs="Arial"/>
+          <w:b/>
+          <w:szCs w:val="28"/>
+        </w:rPr>
+        <w:t xml:space="preserve">Attributo </w:t>
+      </w:r>
+      <w:proofErr w:type="spellStart"/>
+      <w:r>
+        <w:rPr>
+          <w:rFonts w:ascii="Arial" w:hAnsi="Arial" w:cs="Arial"/>
+          <w:b/>
+          <w:szCs w:val="28"/>
+        </w:rPr>
+        <w:t>N_animali</w:t>
+      </w:r>
+      <w:proofErr w:type="spellEnd"/>
+      <w:r>
+        <w:rPr>
+          <w:rFonts w:ascii="Arial" w:hAnsi="Arial" w:cs="Arial"/>
+          <w:b/>
+          <w:szCs w:val="28"/>
+        </w:rPr>
+        <w:t xml:space="preserve"> in Gabbia</w:t>
+      </w:r>
+    </w:p>
+    <w:p>
+      <w:pPr>
+        <w:pStyle w:val="Paragrafoelenco"/>
+        <w:jc w:val="both"/>
+        <w:rPr>
+          <w:rFonts w:ascii="Arial" w:hAnsi="Arial" w:cs="Arial"/>
+          <w:szCs w:val="28"/>
+        </w:rPr>
+      </w:pPr>
+      <w:r>
+        <w:rPr>
+          <w:rFonts w:ascii="Arial" w:hAnsi="Arial" w:cs="Arial"/>
+          <w:szCs w:val="28"/>
+        </w:rPr>
+        <w:t>Una ridondanza la si trova nell’</w:t>
+      </w:r>
+      <w:r>
+        <w:rPr>
+          <w:rFonts w:ascii="Arial" w:hAnsi="Arial" w:cs="Arial"/>
+          <w:szCs w:val="28"/>
+        </w:rPr>
+        <w:t xml:space="preserve"> </w:t>
+      </w:r>
+      <w:r>
+        <w:rPr>
+          <w:rFonts w:ascii="Arial" w:hAnsi="Arial" w:cs="Arial"/>
+          <w:szCs w:val="28"/>
+        </w:rPr>
+        <w:t xml:space="preserve">entità Gabbia, nella quale il valore dell’attributo </w:t>
+      </w:r>
+      <w:proofErr w:type="spellStart"/>
+      <w:r>
+        <w:rPr>
+          <w:rFonts w:ascii="Arial" w:hAnsi="Arial" w:cs="Arial"/>
+          <w:szCs w:val="28"/>
+        </w:rPr>
+        <w:t>N_animali</w:t>
+      </w:r>
+      <w:proofErr w:type="spellEnd"/>
+      <w:r>
+        <w:rPr>
+          <w:rFonts w:ascii="Arial" w:hAnsi="Arial" w:cs="Arial"/>
+          <w:szCs w:val="28"/>
+        </w:rPr>
+        <w:t>​ si può calcolare visitando la relazione ​Collocazione animal</w:t>
+      </w:r>
+      <w:r>
+        <w:rPr>
+          <w:rFonts w:ascii="Arial" w:hAnsi="Arial" w:cs="Arial"/>
+          <w:szCs w:val="28"/>
+        </w:rPr>
+        <w:t>e</w:t>
+      </w:r>
+      <w:r>
+        <w:rPr>
+          <w:rFonts w:ascii="Arial" w:hAnsi="Arial" w:cs="Arial"/>
+          <w:szCs w:val="28"/>
+        </w:rPr>
+        <w:t>​ (la relazione presente tra l’entità Animale e Gabbia).</w:t>
+      </w:r>
+    </w:p>
+    <w:p>
+      <w:pPr>
+        <w:pStyle w:val="Paragrafoelenco"/>
+        <w:jc w:val="both"/>
+        <w:rPr>
+          <w:rFonts w:ascii="Arial" w:hAnsi="Arial" w:cs="Arial"/>
+          <w:szCs w:val="28"/>
+        </w:rPr>
+      </w:pPr>
+    </w:p>
+    <w:p>
+      <w:pPr>
+        <w:pStyle w:val="Paragrafoelenco"/>
+        <w:numPr>
+          <w:ilvl w:val="0"/>
+          <w:numId w:val="17"/>
+        </w:numPr>
+        <w:jc w:val="both"/>
+        <w:rPr>
+          <w:rFonts w:ascii="Arial" w:hAnsi="Arial" w:cs="Arial"/>
+          <w:b/>
+          <w:szCs w:val="28"/>
+        </w:rPr>
+      </w:pPr>
+      <w:r>
+        <w:rPr>
+          <w:rFonts w:ascii="Arial" w:hAnsi="Arial" w:cs="Arial"/>
+          <w:b/>
+          <w:szCs w:val="28"/>
+        </w:rPr>
+        <w:t xml:space="preserve">Attributo </w:t>
+      </w:r>
+      <w:proofErr w:type="spellStart"/>
+      <w:r>
+        <w:rPr>
+          <w:rFonts w:ascii="Arial" w:hAnsi="Arial" w:cs="Arial"/>
+          <w:b/>
+          <w:szCs w:val="28"/>
+        </w:rPr>
+        <w:t>N_gabbie</w:t>
+      </w:r>
+      <w:proofErr w:type="spellEnd"/>
+      <w:r>
+        <w:rPr>
+          <w:rFonts w:ascii="Arial" w:hAnsi="Arial" w:cs="Arial"/>
+          <w:b/>
+          <w:szCs w:val="28"/>
+        </w:rPr>
+        <w:t xml:space="preserve"> in Area</w:t>
+      </w:r>
+    </w:p>
+    <w:p>
+      <w:pPr>
+        <w:pStyle w:val="Paragrafoelenco"/>
+        <w:jc w:val="both"/>
+        <w:rPr>
+          <w:rFonts w:ascii="Arial" w:hAnsi="Arial" w:cs="Arial"/>
+          <w:szCs w:val="28"/>
+        </w:rPr>
+      </w:pPr>
+      <w:r>
+        <w:rPr>
+          <w:rFonts w:ascii="Arial" w:hAnsi="Arial" w:cs="Arial"/>
+          <w:szCs w:val="28"/>
+        </w:rPr>
+        <w:t xml:space="preserve">Un’ altra ridondanza si trova nell’entità Area, nella quale il valore dell’attributo </w:t>
+      </w:r>
+      <w:proofErr w:type="spellStart"/>
+      <w:r>
+        <w:rPr>
+          <w:rFonts w:ascii="Arial" w:hAnsi="Arial" w:cs="Arial"/>
+          <w:szCs w:val="28"/>
+        </w:rPr>
+        <w:t>N_gabbie</w:t>
+      </w:r>
+      <w:proofErr w:type="spellEnd"/>
+      <w:r>
+        <w:rPr>
+          <w:rFonts w:ascii="Arial" w:hAnsi="Arial" w:cs="Arial"/>
+          <w:szCs w:val="28"/>
+        </w:rPr>
+        <w:t xml:space="preserve"> si può calcolare visitando la relazione ​Collocazione gabbia​ (la relazione presente tra l’entità Area e Gabbia).</w:t>
+      </w:r>
+    </w:p>
+    <w:p>
+      <w:pPr>
+        <w:rPr>
+          <w:rFonts w:ascii="Arial" w:hAnsi="Arial" w:cs="Arial"/>
+          <w:szCs w:val="28"/>
+        </w:rPr>
+      </w:pPr>
+    </w:p>
+    <w:p>
+      <w:pPr>
+        <w:rPr>
+          <w:rFonts w:ascii="Arial" w:hAnsi="Arial" w:cs="Arial"/>
+          <w:szCs w:val="28"/>
+        </w:rPr>
+      </w:pPr>
+    </w:p>
+    <w:p>
+      <w:pPr>
+        <w:spacing w:after="120"/>
+        <w:rPr>
+          <w:rFonts w:ascii="Arial" w:hAnsi="Arial" w:cs="Arial"/>
+          <w:b/>
+          <w:szCs w:val="28"/>
+        </w:rPr>
+      </w:pPr>
+      <w:r>
+        <w:rPr>
+          <w:rFonts w:ascii="Arial" w:hAnsi="Arial" w:cs="Arial"/>
+          <w:b/>
+          <w:szCs w:val="28"/>
+        </w:rPr>
+        <w:t>Tabella dei volumi</w:t>
+      </w:r>
+    </w:p>
+    <w:tbl>
+      <w:tblPr>
+        <w:tblStyle w:val="Grigliatabella"/>
+        <w:tblW w:w="0" w:type="auto"/>
+        <w:tblLook w:val="04A0" w:firstRow="1" w:lastRow="0" w:firstColumn="1" w:lastColumn="0" w:noHBand="0" w:noVBand="1"/>
+      </w:tblPr>
+      <w:tblGrid>
+        <w:gridCol w:w="3209"/>
+        <w:gridCol w:w="3209"/>
+        <w:gridCol w:w="3210"/>
+      </w:tblGrid>
+      <w:tr>
+        <w:tc>
+          <w:tcPr>
+            <w:tcW w:w="3209" w:type="dxa"/>
+          </w:tcPr>
+          <w:p>
+            <w:pPr>
+              <w:jc w:val="center"/>
+              <w:rPr>
+                <w:rFonts w:ascii="Arial" w:hAnsi="Arial" w:cs="Arial"/>
+                <w:b/>
+                <w:szCs w:val="28"/>
+              </w:rPr>
+            </w:pPr>
+            <w:r>
+              <w:rPr>
+                <w:rFonts w:ascii="Arial" w:hAnsi="Arial" w:cs="Arial"/>
+                <w:b/>
+                <w:szCs w:val="28"/>
+              </w:rPr>
+              <w:t>Concetto</w:t>
+            </w:r>
+          </w:p>
+        </w:tc>
+        <w:tc>
+          <w:tcPr>
+            <w:tcW w:w="3209" w:type="dxa"/>
+          </w:tcPr>
+          <w:p>
+            <w:pPr>
+              <w:jc w:val="center"/>
+              <w:rPr>
+                <w:rFonts w:ascii="Arial" w:hAnsi="Arial" w:cs="Arial"/>
+                <w:b/>
+                <w:szCs w:val="28"/>
+              </w:rPr>
+            </w:pPr>
+            <w:r>
+              <w:rPr>
+                <w:rFonts w:ascii="Arial" w:hAnsi="Arial" w:cs="Arial"/>
+                <w:b/>
+                <w:szCs w:val="28"/>
+              </w:rPr>
+              <w:t>Tipo</w:t>
+            </w:r>
+          </w:p>
+        </w:tc>
+        <w:tc>
+          <w:tcPr>
+            <w:tcW w:w="3210" w:type="dxa"/>
+          </w:tcPr>
+          <w:p>
+            <w:pPr>
+              <w:jc w:val="center"/>
+              <w:rPr>
+                <w:rFonts w:ascii="Arial" w:hAnsi="Arial" w:cs="Arial"/>
+                <w:b/>
+                <w:szCs w:val="28"/>
+              </w:rPr>
+            </w:pPr>
+            <w:r>
+              <w:rPr>
+                <w:rFonts w:ascii="Arial" w:hAnsi="Arial" w:cs="Arial"/>
+                <w:b/>
+                <w:szCs w:val="28"/>
+              </w:rPr>
+              <w:t>Volume</w:t>
+            </w:r>
+          </w:p>
+        </w:tc>
+      </w:tr>
+      <w:tr>
+        <w:tc>
+          <w:tcPr>
+            <w:tcW w:w="3209" w:type="dxa"/>
+          </w:tcPr>
+          <w:p>
+            <w:pPr>
+              <w:rPr>
+                <w:rFonts w:ascii="Arial" w:hAnsi="Arial" w:cs="Arial"/>
+                <w:szCs w:val="28"/>
+              </w:rPr>
+            </w:pPr>
+            <w:r>
+              <w:rPr>
+                <w:rFonts w:ascii="Arial" w:hAnsi="Arial" w:cs="Arial"/>
+                <w:szCs w:val="28"/>
+              </w:rPr>
+              <w:t>Animale</w:t>
+            </w:r>
+          </w:p>
+        </w:tc>
+        <w:tc>
+          <w:tcPr>
+            <w:tcW w:w="3209" w:type="dxa"/>
+          </w:tcPr>
+          <w:p>
+            <w:pPr>
+              <w:jc w:val="center"/>
+              <w:rPr>
+                <w:rFonts w:ascii="Arial" w:hAnsi="Arial" w:cs="Arial"/>
+                <w:szCs w:val="28"/>
+              </w:rPr>
+            </w:pPr>
+            <w:r>
+              <w:rPr>
+                <w:rFonts w:ascii="Arial" w:hAnsi="Arial" w:cs="Arial"/>
+                <w:szCs w:val="28"/>
+              </w:rPr>
+              <w:t>E</w:t>
+            </w:r>
+          </w:p>
+        </w:tc>
+        <w:tc>
+          <w:tcPr>
+            <w:tcW w:w="3210" w:type="dxa"/>
+          </w:tcPr>
+          <w:p>
+            <w:pPr>
+              <w:rPr>
+                <w:rFonts w:ascii="Arial" w:hAnsi="Arial" w:cs="Arial"/>
+                <w:szCs w:val="28"/>
+              </w:rPr>
+            </w:pPr>
+            <w:r>
+              <w:rPr>
+                <w:rFonts w:ascii="Arial" w:hAnsi="Arial" w:cs="Arial"/>
+                <w:szCs w:val="28"/>
+              </w:rPr>
+              <w:t>40</w:t>
+            </w:r>
+          </w:p>
+        </w:tc>
+      </w:tr>
+      <w:tr>
+        <w:tc>
+          <w:tcPr>
+            <w:tcW w:w="3209" w:type="dxa"/>
+          </w:tcPr>
+          <w:p>
+            <w:pPr>
+              <w:rPr>
+                <w:rFonts w:ascii="Arial" w:hAnsi="Arial" w:cs="Arial"/>
+                <w:szCs w:val="28"/>
+              </w:rPr>
+            </w:pPr>
+            <w:r>
+              <w:rPr>
+                <w:rFonts w:ascii="Arial" w:hAnsi="Arial" w:cs="Arial"/>
+                <w:szCs w:val="28"/>
+              </w:rPr>
+              <w:t>Collocazione animale</w:t>
+            </w:r>
+          </w:p>
+        </w:tc>
+        <w:tc>
+          <w:tcPr>
+            <w:tcW w:w="3209" w:type="dxa"/>
+          </w:tcPr>
+          <w:p>
+            <w:pPr>
+              <w:jc w:val="center"/>
+              <w:rPr>
+                <w:rFonts w:ascii="Arial" w:hAnsi="Arial" w:cs="Arial"/>
+                <w:szCs w:val="28"/>
+              </w:rPr>
+            </w:pPr>
+            <w:r>
+              <w:rPr>
+                <w:rFonts w:ascii="Arial" w:hAnsi="Arial" w:cs="Arial"/>
+                <w:szCs w:val="28"/>
+              </w:rPr>
+              <w:t>R</w:t>
+            </w:r>
+          </w:p>
+        </w:tc>
+        <w:tc>
+          <w:tcPr>
+            <w:tcW w:w="3210" w:type="dxa"/>
+          </w:tcPr>
+          <w:p>
+            <w:pPr>
+              <w:rPr>
+                <w:rFonts w:ascii="Arial" w:hAnsi="Arial" w:cs="Arial"/>
+                <w:szCs w:val="28"/>
+              </w:rPr>
+            </w:pPr>
+            <w:r>
+              <w:rPr>
+                <w:rFonts w:ascii="Arial" w:hAnsi="Arial" w:cs="Arial"/>
+                <w:szCs w:val="28"/>
+              </w:rPr>
+              <w:t>40</w:t>
+            </w:r>
+          </w:p>
+        </w:tc>
+      </w:tr>
+      <w:tr>
+        <w:tc>
+          <w:tcPr>
+            <w:tcW w:w="3209" w:type="dxa"/>
+          </w:tcPr>
+          <w:p>
+            <w:pPr>
+              <w:rPr>
+                <w:rFonts w:ascii="Arial" w:hAnsi="Arial" w:cs="Arial"/>
+                <w:szCs w:val="28"/>
+              </w:rPr>
+            </w:pPr>
+            <w:r>
+              <w:rPr>
+                <w:rFonts w:ascii="Arial" w:hAnsi="Arial" w:cs="Arial"/>
+                <w:szCs w:val="28"/>
+              </w:rPr>
+              <w:t>Gabbia</w:t>
+            </w:r>
+          </w:p>
+        </w:tc>
+        <w:tc>
+          <w:tcPr>
+            <w:tcW w:w="3209" w:type="dxa"/>
+          </w:tcPr>
+          <w:p>
+            <w:pPr>
+              <w:jc w:val="center"/>
+              <w:rPr>
+                <w:rFonts w:ascii="Arial" w:hAnsi="Arial" w:cs="Arial"/>
+                <w:szCs w:val="28"/>
+              </w:rPr>
+            </w:pPr>
+            <w:r>
+              <w:rPr>
+                <w:rFonts w:ascii="Arial" w:hAnsi="Arial" w:cs="Arial"/>
+                <w:szCs w:val="28"/>
+              </w:rPr>
+              <w:t>E</w:t>
+            </w:r>
+          </w:p>
+        </w:tc>
+        <w:tc>
+          <w:tcPr>
+            <w:tcW w:w="3210" w:type="dxa"/>
+          </w:tcPr>
+          <w:p>
+            <w:pPr>
+              <w:rPr>
+                <w:rFonts w:ascii="Arial" w:hAnsi="Arial" w:cs="Arial"/>
+                <w:szCs w:val="28"/>
+              </w:rPr>
+            </w:pPr>
+            <w:r>
+              <w:rPr>
+                <w:rFonts w:ascii="Arial" w:hAnsi="Arial" w:cs="Arial"/>
+                <w:szCs w:val="28"/>
+              </w:rPr>
+              <w:t>30</w:t>
+            </w:r>
+          </w:p>
+        </w:tc>
+      </w:tr>
+      <w:tr>
+        <w:tc>
+          <w:tcPr>
+            <w:tcW w:w="3209" w:type="dxa"/>
+          </w:tcPr>
+          <w:p>
+            <w:pPr>
+              <w:rPr>
+                <w:rFonts w:ascii="Arial" w:hAnsi="Arial" w:cs="Arial"/>
+                <w:szCs w:val="28"/>
+              </w:rPr>
+            </w:pPr>
+            <w:r>
+              <w:rPr>
+                <w:rFonts w:ascii="Arial" w:hAnsi="Arial" w:cs="Arial"/>
+                <w:szCs w:val="28"/>
+              </w:rPr>
+              <w:t>Collocazione gabbia</w:t>
+            </w:r>
+          </w:p>
+        </w:tc>
+        <w:tc>
+          <w:tcPr>
+            <w:tcW w:w="3209" w:type="dxa"/>
+          </w:tcPr>
+          <w:p>
+            <w:pPr>
+              <w:jc w:val="center"/>
+              <w:rPr>
+                <w:rFonts w:ascii="Arial" w:hAnsi="Arial" w:cs="Arial"/>
+                <w:szCs w:val="28"/>
+              </w:rPr>
+            </w:pPr>
+            <w:r>
+              <w:rPr>
+                <w:rFonts w:ascii="Arial" w:hAnsi="Arial" w:cs="Arial"/>
+                <w:szCs w:val="28"/>
+              </w:rPr>
+              <w:t>R</w:t>
+            </w:r>
+          </w:p>
+        </w:tc>
+        <w:tc>
+          <w:tcPr>
+            <w:tcW w:w="3210" w:type="dxa"/>
+          </w:tcPr>
+          <w:p>
+            <w:pPr>
+              <w:rPr>
+                <w:rFonts w:ascii="Arial" w:hAnsi="Arial" w:cs="Arial"/>
+                <w:szCs w:val="28"/>
+              </w:rPr>
+            </w:pPr>
+            <w:r>
+              <w:rPr>
+                <w:rFonts w:ascii="Arial" w:hAnsi="Arial" w:cs="Arial"/>
+                <w:szCs w:val="28"/>
+              </w:rPr>
+              <w:t>30</w:t>
+            </w:r>
+          </w:p>
+        </w:tc>
+      </w:tr>
+      <w:tr>
+        <w:tc>
+          <w:tcPr>
+            <w:tcW w:w="3209" w:type="dxa"/>
+          </w:tcPr>
+          <w:p>
+            <w:pPr>
+              <w:rPr>
+                <w:rFonts w:ascii="Arial" w:hAnsi="Arial" w:cs="Arial"/>
+                <w:szCs w:val="28"/>
+              </w:rPr>
+            </w:pPr>
+            <w:r>
+              <w:rPr>
+                <w:rFonts w:ascii="Arial" w:hAnsi="Arial" w:cs="Arial"/>
+                <w:szCs w:val="28"/>
+              </w:rPr>
+              <w:t>Area</w:t>
+            </w:r>
+          </w:p>
+        </w:tc>
+        <w:tc>
+          <w:tcPr>
+            <w:tcW w:w="3209" w:type="dxa"/>
+          </w:tcPr>
+          <w:p>
+            <w:pPr>
+              <w:jc w:val="center"/>
+              <w:rPr>
+                <w:rFonts w:ascii="Arial" w:hAnsi="Arial" w:cs="Arial"/>
+                <w:szCs w:val="28"/>
+              </w:rPr>
+            </w:pPr>
+            <w:r>
+              <w:rPr>
+                <w:rFonts w:ascii="Arial" w:hAnsi="Arial" w:cs="Arial"/>
+                <w:szCs w:val="28"/>
+              </w:rPr>
+              <w:t>E</w:t>
+            </w:r>
+          </w:p>
+        </w:tc>
+        <w:tc>
+          <w:tcPr>
+            <w:tcW w:w="3210" w:type="dxa"/>
+          </w:tcPr>
+          <w:p>
+            <w:pPr>
+              <w:rPr>
+                <w:rFonts w:ascii="Arial" w:hAnsi="Arial" w:cs="Arial"/>
+                <w:szCs w:val="28"/>
+              </w:rPr>
+            </w:pPr>
+            <w:r>
+              <w:rPr>
+                <w:rFonts w:ascii="Arial" w:hAnsi="Arial" w:cs="Arial"/>
+                <w:szCs w:val="28"/>
+              </w:rPr>
+              <w:t>9</w:t>
+            </w:r>
+          </w:p>
+        </w:tc>
+      </w:tr>
+    </w:tbl>
+    <w:p>
+      <w:pPr>
+        <w:rPr>
+          <w:rFonts w:ascii="Arial" w:hAnsi="Arial" w:cs="Arial"/>
+          <w:szCs w:val="28"/>
+        </w:rPr>
+      </w:pPr>
+    </w:p>
+    <w:p>
+      <w:pPr>
+        <w:rPr>
+          <w:rFonts w:ascii="Arial" w:hAnsi="Arial" w:cs="Arial"/>
+          <w:szCs w:val="28"/>
+        </w:rPr>
+      </w:pPr>
+    </w:p>
+    <w:p>
+      <w:pPr>
+        <w:spacing w:after="120"/>
+        <w:rPr>
+          <w:rFonts w:ascii="Arial" w:hAnsi="Arial" w:cs="Arial"/>
+          <w:b/>
+          <w:szCs w:val="28"/>
+        </w:rPr>
+      </w:pPr>
+      <w:r>
+        <w:rPr>
+          <w:rFonts w:ascii="Arial" w:hAnsi="Arial" w:cs="Arial"/>
+          <w:b/>
+          <w:szCs w:val="28"/>
+        </w:rPr>
+        <w:t>Tabelle delle operazioni</w:t>
+      </w:r>
+    </w:p>
+    <w:p>
+      <w:pPr>
+        <w:pStyle w:val="Paragrafoelenco"/>
+        <w:numPr>
+          <w:ilvl w:val="0"/>
+          <w:numId w:val="18"/>
+        </w:numPr>
+        <w:spacing w:after="120"/>
+        <w:ind w:left="360"/>
+        <w:rPr>
+          <w:rFonts w:ascii="Arial" w:hAnsi="Arial" w:cs="Arial"/>
+          <w:b/>
+          <w:szCs w:val="28"/>
+        </w:rPr>
+      </w:pPr>
+      <w:r>
+        <w:rPr>
+          <w:rFonts w:ascii="Arial" w:hAnsi="Arial" w:cs="Arial"/>
+          <w:b/>
+          <w:szCs w:val="28"/>
+        </w:rPr>
+        <w:t xml:space="preserve">Attributo </w:t>
+      </w:r>
+      <w:proofErr w:type="spellStart"/>
+      <w:r>
+        <w:rPr>
+          <w:rFonts w:ascii="Arial" w:hAnsi="Arial" w:cs="Arial"/>
+          <w:b/>
+          <w:szCs w:val="28"/>
+        </w:rPr>
+        <w:t>N_animali</w:t>
+      </w:r>
+      <w:proofErr w:type="spellEnd"/>
+      <w:r>
+        <w:rPr>
+          <w:rFonts w:ascii="Arial" w:hAnsi="Arial" w:cs="Arial"/>
+          <w:b/>
+          <w:szCs w:val="28"/>
+        </w:rPr>
+        <w:t xml:space="preserve"> in gabbia</w:t>
+      </w:r>
+    </w:p>
+    <w:tbl>
+      <w:tblPr>
+        <w:tblStyle w:val="Grigliatabella"/>
+        <w:tblW w:w="0" w:type="auto"/>
+        <w:tblLook w:val="04A0" w:firstRow="1" w:lastRow="0" w:firstColumn="1" w:lastColumn="0" w:noHBand="0" w:noVBand="1"/>
+      </w:tblPr>
+      <w:tblGrid>
+        <w:gridCol w:w="6232"/>
+        <w:gridCol w:w="993"/>
+        <w:gridCol w:w="2403"/>
+      </w:tblGrid>
+      <w:tr>
+        <w:tc>
+          <w:tcPr>
+            <w:tcW w:w="6232" w:type="dxa"/>
+          </w:tcPr>
+          <w:p>
+            <w:pPr>
+              <w:jc w:val="center"/>
+              <w:rPr>
+                <w:rFonts w:ascii="Arial" w:hAnsi="Arial" w:cs="Arial"/>
+                <w:b/>
+                <w:szCs w:val="28"/>
+              </w:rPr>
+            </w:pPr>
+            <w:r>
+              <w:rPr>
+                <w:rFonts w:ascii="Arial" w:hAnsi="Arial" w:cs="Arial"/>
+                <w:b/>
+                <w:szCs w:val="28"/>
+              </w:rPr>
+              <w:t>Operazione</w:t>
+            </w:r>
+          </w:p>
+        </w:tc>
+        <w:tc>
+          <w:tcPr>
+            <w:tcW w:w="993" w:type="dxa"/>
+          </w:tcPr>
+          <w:p>
+            <w:pPr>
+              <w:jc w:val="center"/>
+              <w:rPr>
+                <w:rFonts w:ascii="Arial" w:hAnsi="Arial" w:cs="Arial"/>
+                <w:b/>
+                <w:szCs w:val="28"/>
+              </w:rPr>
+            </w:pPr>
+            <w:r>
+              <w:rPr>
+                <w:rFonts w:ascii="Arial" w:hAnsi="Arial" w:cs="Arial"/>
+                <w:b/>
+                <w:szCs w:val="28"/>
+              </w:rPr>
+              <w:t>Tipo</w:t>
+            </w:r>
+          </w:p>
+        </w:tc>
+        <w:tc>
+          <w:tcPr>
+            <w:tcW w:w="2403" w:type="dxa"/>
+          </w:tcPr>
+          <w:p>
+            <w:pPr>
+              <w:jc w:val="center"/>
+              <w:rPr>
+                <w:rFonts w:ascii="Arial" w:hAnsi="Arial" w:cs="Arial"/>
+                <w:b/>
+                <w:szCs w:val="28"/>
+              </w:rPr>
+            </w:pPr>
+            <w:r>
+              <w:rPr>
+                <w:rFonts w:ascii="Arial" w:hAnsi="Arial" w:cs="Arial"/>
+                <w:b/>
+                <w:szCs w:val="28"/>
+              </w:rPr>
+              <w:t>Frequenza</w:t>
+            </w:r>
+          </w:p>
+        </w:tc>
+      </w:tr>
+      <w:tr>
+        <w:tc>
+          <w:tcPr>
+            <w:tcW w:w="6232" w:type="dxa"/>
+            <w:vAlign w:val="center"/>
+          </w:tcPr>
+          <w:p>
+            <w:pPr>
+              <w:rPr>
+                <w:rFonts w:ascii="Arial" w:hAnsi="Arial" w:cs="Arial"/>
+                <w:szCs w:val="28"/>
+              </w:rPr>
+            </w:pPr>
+            <w:r>
+              <w:rPr>
+                <w:rFonts w:ascii="Arial" w:hAnsi="Arial" w:cs="Arial"/>
+                <w:szCs w:val="28"/>
+              </w:rPr>
+              <w:t xml:space="preserve">1. </w:t>
+            </w:r>
+            <w:r>
+              <w:rPr>
+                <w:rFonts w:ascii="Arial" w:hAnsi="Arial" w:cs="Arial"/>
+                <w:szCs w:val="28"/>
+              </w:rPr>
+              <w:t xml:space="preserve">Verifica del </w:t>
+            </w:r>
+            <w:r>
+              <w:rPr>
+                <w:rFonts w:ascii="Arial" w:hAnsi="Arial" w:cs="Arial"/>
+                <w:szCs w:val="28"/>
+              </w:rPr>
+              <w:t xml:space="preserve">numero di posti </w:t>
+            </w:r>
+            <w:r>
+              <w:rPr>
+                <w:rFonts w:ascii="Arial" w:hAnsi="Arial" w:cs="Arial"/>
+                <w:szCs w:val="28"/>
+              </w:rPr>
+              <w:t xml:space="preserve">rimasti liberi </w:t>
+            </w:r>
+            <w:r>
+              <w:rPr>
+                <w:rFonts w:ascii="Arial" w:hAnsi="Arial" w:cs="Arial"/>
+                <w:szCs w:val="28"/>
+              </w:rPr>
+              <w:t>in una gabbia</w:t>
+            </w:r>
+          </w:p>
+        </w:tc>
+        <w:tc>
+          <w:tcPr>
+            <w:tcW w:w="993" w:type="dxa"/>
+            <w:vAlign w:val="center"/>
+          </w:tcPr>
+          <w:p>
+            <w:pPr>
+              <w:jc w:val="center"/>
+              <w:rPr>
+                <w:rFonts w:ascii="Arial" w:hAnsi="Arial" w:cs="Arial"/>
+                <w:szCs w:val="28"/>
+              </w:rPr>
+            </w:pPr>
+            <w:r>
+              <w:rPr>
+                <w:rFonts w:ascii="Arial" w:hAnsi="Arial" w:cs="Arial"/>
+                <w:szCs w:val="28"/>
+              </w:rPr>
+              <w:t>I</w:t>
+            </w:r>
+          </w:p>
+        </w:tc>
+        <w:tc>
+          <w:tcPr>
+            <w:tcW w:w="2403" w:type="dxa"/>
+            <w:vAlign w:val="center"/>
+          </w:tcPr>
+          <w:p>
+            <w:pPr>
+              <w:jc w:val="center"/>
+              <w:rPr>
+                <w:rFonts w:ascii="Arial" w:hAnsi="Arial" w:cs="Arial"/>
+                <w:szCs w:val="28"/>
+              </w:rPr>
+            </w:pPr>
+            <w:r>
+              <w:rPr>
+                <w:rFonts w:ascii="Arial" w:hAnsi="Arial" w:cs="Arial"/>
+                <w:szCs w:val="28"/>
+              </w:rPr>
+              <w:t>60</w:t>
+            </w:r>
+            <w:r>
+              <w:rPr>
+                <w:rFonts w:ascii="Arial" w:hAnsi="Arial" w:cs="Arial"/>
+                <w:szCs w:val="28"/>
+              </w:rPr>
+              <w:t xml:space="preserve"> volte al giorno</w:t>
+            </w:r>
+          </w:p>
+        </w:tc>
+      </w:tr>
+    </w:tbl>
+    <w:p>
+      <w:pPr>
+        <w:rPr>
+          <w:rFonts w:ascii="Arial" w:hAnsi="Arial" w:cs="Arial"/>
+          <w:szCs w:val="28"/>
+        </w:rPr>
+      </w:pPr>
+    </w:p>
+    <w:tbl>
+      <w:tblPr>
+        <w:tblStyle w:val="Grigliatabella"/>
+        <w:tblW w:w="0" w:type="auto"/>
+        <w:tblLook w:val="04A0" w:firstRow="1" w:lastRow="0" w:firstColumn="1" w:lastColumn="0" w:noHBand="0" w:noVBand="1"/>
+      </w:tblPr>
+      <w:tblGrid>
+        <w:gridCol w:w="2547"/>
+        <w:gridCol w:w="2267"/>
+        <w:gridCol w:w="2407"/>
+        <w:gridCol w:w="2407"/>
+      </w:tblGrid>
+      <w:tr>
+        <w:tc>
+          <w:tcPr>
+            <w:tcW w:w="9628" w:type="dxa"/>
+            <w:gridSpan w:val="4"/>
+          </w:tcPr>
+          <w:p>
+            <w:pPr>
+              <w:jc w:val="center"/>
+              <w:rPr>
+                <w:rFonts w:ascii="Arial" w:hAnsi="Arial" w:cs="Arial"/>
+                <w:b/>
+                <w:szCs w:val="28"/>
+              </w:rPr>
+            </w:pPr>
+            <w:r>
+              <w:rPr>
+                <w:rFonts w:ascii="Arial" w:hAnsi="Arial" w:cs="Arial"/>
+                <w:b/>
+                <w:szCs w:val="28"/>
+              </w:rPr>
+              <w:t xml:space="preserve">OP. </w:t>
+            </w:r>
+            <w:r>
+              <w:rPr>
+                <w:rFonts w:ascii="Arial" w:hAnsi="Arial" w:cs="Arial"/>
+                <w:b/>
+                <w:szCs w:val="28"/>
+              </w:rPr>
+              <w:t>1 –</w:t>
+            </w:r>
+            <w:r>
+              <w:rPr>
+                <w:rFonts w:ascii="Arial" w:hAnsi="Arial" w:cs="Arial"/>
+                <w:b/>
+                <w:szCs w:val="28"/>
+              </w:rPr>
+              <w:t xml:space="preserve"> CON RIDONDANZA</w:t>
+            </w:r>
+          </w:p>
+        </w:tc>
+      </w:tr>
+      <w:tr>
+        <w:tc>
+          <w:tcPr>
+            <w:tcW w:w="2547" w:type="dxa"/>
+          </w:tcPr>
+          <w:p>
+            <w:pPr>
+              <w:jc w:val="center"/>
+              <w:rPr>
+                <w:rFonts w:ascii="Arial" w:hAnsi="Arial" w:cs="Arial"/>
+                <w:b/>
+                <w:szCs w:val="28"/>
+              </w:rPr>
+            </w:pPr>
+            <w:r>
+              <w:rPr>
+                <w:rFonts w:ascii="Arial" w:hAnsi="Arial" w:cs="Arial"/>
+                <w:b/>
+                <w:szCs w:val="28"/>
+              </w:rPr>
+              <w:t>Concetto</w:t>
+            </w:r>
+          </w:p>
+        </w:tc>
+        <w:tc>
+          <w:tcPr>
+            <w:tcW w:w="2267" w:type="dxa"/>
+          </w:tcPr>
+          <w:p>
+            <w:pPr>
+              <w:jc w:val="center"/>
+              <w:rPr>
+                <w:rFonts w:ascii="Arial" w:hAnsi="Arial" w:cs="Arial"/>
+                <w:b/>
+                <w:szCs w:val="28"/>
+              </w:rPr>
+            </w:pPr>
+            <w:r>
+              <w:rPr>
+                <w:rFonts w:ascii="Arial" w:hAnsi="Arial" w:cs="Arial"/>
+                <w:b/>
+                <w:szCs w:val="28"/>
+              </w:rPr>
+              <w:t>Costrutto</w:t>
+            </w:r>
+          </w:p>
+        </w:tc>
+        <w:tc>
+          <w:tcPr>
+            <w:tcW w:w="2407" w:type="dxa"/>
+          </w:tcPr>
+          <w:p>
+            <w:pPr>
+              <w:jc w:val="center"/>
+              <w:rPr>
+                <w:rFonts w:ascii="Arial" w:hAnsi="Arial" w:cs="Arial"/>
+                <w:b/>
+                <w:szCs w:val="28"/>
+              </w:rPr>
+            </w:pPr>
+            <w:r>
+              <w:rPr>
+                <w:rFonts w:ascii="Arial" w:hAnsi="Arial" w:cs="Arial"/>
+                <w:b/>
+                <w:szCs w:val="28"/>
+              </w:rPr>
+              <w:t>Accessi</w:t>
+            </w:r>
+          </w:p>
+        </w:tc>
+        <w:tc>
+          <w:tcPr>
+            <w:tcW w:w="2407" w:type="dxa"/>
+          </w:tcPr>
+          <w:p>
+            <w:pPr>
+              <w:jc w:val="center"/>
+              <w:rPr>
+                <w:rFonts w:ascii="Arial" w:hAnsi="Arial" w:cs="Arial"/>
+                <w:b/>
+                <w:szCs w:val="28"/>
+              </w:rPr>
+            </w:pPr>
+            <w:r>
+              <w:rPr>
+                <w:rFonts w:ascii="Arial" w:hAnsi="Arial" w:cs="Arial"/>
+                <w:b/>
+                <w:szCs w:val="28"/>
+              </w:rPr>
+              <w:t>Tipo</w:t>
+            </w:r>
+          </w:p>
+        </w:tc>
+      </w:tr>
+      <w:tr>
+        <w:tc>
+          <w:tcPr>
+            <w:tcW w:w="2547" w:type="dxa"/>
+          </w:tcPr>
+          <w:p>
+            <w:pPr>
+              <w:rPr>
+                <w:rFonts w:ascii="Arial" w:hAnsi="Arial" w:cs="Arial"/>
+                <w:szCs w:val="28"/>
+              </w:rPr>
+            </w:pPr>
+            <w:r>
+              <w:rPr>
+                <w:rFonts w:ascii="Arial" w:hAnsi="Arial" w:cs="Arial"/>
+                <w:szCs w:val="28"/>
+              </w:rPr>
+              <w:t>Gabbia</w:t>
+            </w:r>
+          </w:p>
+        </w:tc>
+        <w:tc>
+          <w:tcPr>
+            <w:tcW w:w="2267" w:type="dxa"/>
+          </w:tcPr>
+          <w:p>
+            <w:pPr>
+              <w:rPr>
+                <w:rFonts w:ascii="Arial" w:hAnsi="Arial" w:cs="Arial"/>
+                <w:szCs w:val="28"/>
+              </w:rPr>
+            </w:pPr>
+            <w:r>
+              <w:rPr>
+                <w:rFonts w:ascii="Arial" w:hAnsi="Arial" w:cs="Arial"/>
+                <w:szCs w:val="28"/>
+              </w:rPr>
+              <w:t>Entità</w:t>
+            </w:r>
+          </w:p>
+        </w:tc>
+        <w:tc>
+          <w:tcPr>
+            <w:tcW w:w="2407" w:type="dxa"/>
+          </w:tcPr>
+          <w:p>
+            <w:pPr>
+              <w:rPr>
+                <w:rFonts w:ascii="Arial" w:hAnsi="Arial" w:cs="Arial"/>
+                <w:szCs w:val="28"/>
+              </w:rPr>
+            </w:pPr>
+            <w:r>
+              <w:rPr>
+                <w:rFonts w:ascii="Arial" w:hAnsi="Arial" w:cs="Arial"/>
+                <w:szCs w:val="28"/>
+              </w:rPr>
+              <w:t>1</w:t>
+            </w:r>
+          </w:p>
+        </w:tc>
+        <w:tc>
+          <w:tcPr>
+            <w:tcW w:w="2407" w:type="dxa"/>
+          </w:tcPr>
+          <w:p>
+            <w:pPr>
+              <w:rPr>
+                <w:rFonts w:ascii="Arial" w:hAnsi="Arial" w:cs="Arial"/>
+                <w:szCs w:val="28"/>
+              </w:rPr>
+            </w:pPr>
+            <w:r>
+              <w:rPr>
+                <w:rFonts w:ascii="Arial" w:hAnsi="Arial" w:cs="Arial"/>
+                <w:szCs w:val="28"/>
+              </w:rPr>
+              <w:t>L</w:t>
+            </w:r>
+          </w:p>
+        </w:tc>
+      </w:tr>
+      <w:tr>
+        <w:tc>
+          <w:tcPr>
+            <w:tcW w:w="9628" w:type="dxa"/>
+            <w:gridSpan w:val="4"/>
+            <w:vAlign w:val="center"/>
+          </w:tcPr>
+          <w:p>
+            <w:pPr>
+              <w:rPr>
+                <w:rFonts w:ascii="Arial" w:hAnsi="Arial" w:cs="Arial"/>
+                <w:szCs w:val="28"/>
+              </w:rPr>
+            </w:pPr>
+            <w:r>
+              <w:rPr>
+                <w:rFonts w:ascii="Arial" w:hAnsi="Arial" w:cs="Arial"/>
+                <w:szCs w:val="28"/>
+              </w:rPr>
+              <w:t xml:space="preserve">Poiché l’attributo </w:t>
+            </w:r>
+            <w:proofErr w:type="spellStart"/>
+            <w:r>
+              <w:rPr>
+                <w:rFonts w:ascii="Arial" w:hAnsi="Arial" w:cs="Arial"/>
+                <w:szCs w:val="28"/>
+              </w:rPr>
+              <w:t>N</w:t>
+            </w:r>
+            <w:r>
+              <w:rPr>
+                <w:rFonts w:ascii="Arial" w:hAnsi="Arial" w:cs="Arial"/>
+                <w:szCs w:val="28"/>
+              </w:rPr>
+              <w:t>_animali</w:t>
+            </w:r>
+            <w:proofErr w:type="spellEnd"/>
+            <w:r>
+              <w:rPr>
+                <w:rFonts w:ascii="Arial" w:hAnsi="Arial" w:cs="Arial"/>
+                <w:szCs w:val="28"/>
+              </w:rPr>
+              <w:t xml:space="preserve"> è presente</w:t>
+            </w:r>
+            <w:r>
+              <w:rPr>
+                <w:rFonts w:ascii="Arial" w:hAnsi="Arial" w:cs="Arial"/>
+                <w:szCs w:val="28"/>
+              </w:rPr>
+              <w:t xml:space="preserve"> </w:t>
+            </w:r>
+            <w:r>
+              <w:rPr>
+                <w:rFonts w:ascii="Arial" w:hAnsi="Arial" w:cs="Arial"/>
+                <w:szCs w:val="28"/>
+              </w:rPr>
+              <w:t>sarà sufficiente reperire individualmente</w:t>
+            </w:r>
+            <w:r>
+              <w:rPr>
+                <w:rFonts w:ascii="Arial" w:hAnsi="Arial" w:cs="Arial"/>
+                <w:szCs w:val="28"/>
+              </w:rPr>
+              <w:t xml:space="preserve"> </w:t>
+            </w:r>
+            <w:r>
+              <w:rPr>
+                <w:rFonts w:ascii="Arial" w:hAnsi="Arial" w:cs="Arial"/>
+                <w:szCs w:val="28"/>
+              </w:rPr>
+              <w:t>questo</w:t>
+            </w:r>
+            <w:r>
+              <w:rPr>
+                <w:rFonts w:ascii="Arial" w:hAnsi="Arial" w:cs="Arial"/>
+                <w:szCs w:val="28"/>
+              </w:rPr>
+              <w:t xml:space="preserve"> </w:t>
+            </w:r>
+            <w:r>
+              <w:rPr>
+                <w:rFonts w:ascii="Arial" w:hAnsi="Arial" w:cs="Arial"/>
+                <w:szCs w:val="28"/>
+              </w:rPr>
+              <w:t>dato.</w:t>
+            </w:r>
+          </w:p>
+        </w:tc>
+      </w:tr>
+      <w:tr>
+        <w:tc>
+          <w:tcPr>
+            <w:tcW w:w="9628" w:type="dxa"/>
+            <w:gridSpan w:val="4"/>
+            <w:vAlign w:val="center"/>
+          </w:tcPr>
+          <w:p>
+            <w:pPr>
+              <w:rPr>
+                <w:rFonts w:ascii="Arial" w:hAnsi="Arial" w:cs="Arial"/>
+                <w:szCs w:val="28"/>
+              </w:rPr>
+            </w:pPr>
+            <w:r>
+              <w:rPr>
+                <w:rFonts w:ascii="Arial" w:hAnsi="Arial" w:cs="Arial"/>
+                <w:szCs w:val="28"/>
+              </w:rPr>
+              <w:t>Totale accessi: 1*60 = 60</w:t>
+            </w:r>
+          </w:p>
+        </w:tc>
+      </w:tr>
+    </w:tbl>
+    <w:p>
+      <w:pPr>
+        <w:rPr>
+          <w:rFonts w:ascii="Arial" w:hAnsi="Arial" w:cs="Arial"/>
+          <w:szCs w:val="28"/>
+        </w:rPr>
+      </w:pPr>
+      <w:r>
+        <w:rPr>
+          <w:rFonts w:ascii="Arial" w:hAnsi="Arial" w:cs="Arial"/>
+          <w:szCs w:val="28"/>
+        </w:rPr>
+        <w:t>30*2 = 60</w:t>
+      </w:r>
+      <w:r>
+        <w:rPr>
+          <w:rFonts w:ascii="Arial" w:hAnsi="Arial" w:cs="Arial"/>
+          <w:szCs w:val="28"/>
+        </w:rPr>
+        <w:t xml:space="preserve"> perché?</w:t>
+      </w:r>
+    </w:p>
+    <w:p>
+      <w:pPr>
+        <w:rPr>
+          <w:rFonts w:ascii="Arial" w:hAnsi="Arial" w:cs="Arial"/>
+          <w:szCs w:val="28"/>
+        </w:rPr>
+      </w:pPr>
+    </w:p>
+    <w:tbl>
+      <w:tblPr>
+        <w:tblStyle w:val="Grigliatabella"/>
+        <w:tblW w:w="0" w:type="auto"/>
+        <w:tblLook w:val="04A0" w:firstRow="1" w:lastRow="0" w:firstColumn="1" w:lastColumn="0" w:noHBand="0" w:noVBand="1"/>
+      </w:tblPr>
+      <w:tblGrid>
+        <w:gridCol w:w="2547"/>
+        <w:gridCol w:w="2267"/>
+        <w:gridCol w:w="2407"/>
+        <w:gridCol w:w="2407"/>
+      </w:tblGrid>
+      <w:tr>
+        <w:tc>
+          <w:tcPr>
+            <w:tcW w:w="9628" w:type="dxa"/>
+            <w:gridSpan w:val="4"/>
+          </w:tcPr>
+          <w:p>
+            <w:pPr>
+              <w:jc w:val="center"/>
+              <w:rPr>
+                <w:rFonts w:ascii="Arial" w:hAnsi="Arial" w:cs="Arial"/>
+                <w:b/>
+                <w:szCs w:val="28"/>
+              </w:rPr>
+            </w:pPr>
+            <w:r>
+              <w:rPr>
+                <w:rFonts w:ascii="Arial" w:hAnsi="Arial" w:cs="Arial"/>
+                <w:b/>
+                <w:szCs w:val="28"/>
+              </w:rPr>
+              <w:t>OP. 1 – SENZA RIDONDANZA</w:t>
+            </w:r>
+          </w:p>
+        </w:tc>
+      </w:tr>
+      <w:tr>
+        <w:tc>
+          <w:tcPr>
+            <w:tcW w:w="2547" w:type="dxa"/>
+          </w:tcPr>
+          <w:p>
+            <w:pPr>
+              <w:jc w:val="center"/>
+              <w:rPr>
+                <w:rFonts w:ascii="Arial" w:hAnsi="Arial" w:cs="Arial"/>
+                <w:b/>
+                <w:szCs w:val="28"/>
+              </w:rPr>
+            </w:pPr>
+            <w:r>
+              <w:rPr>
+                <w:rFonts w:ascii="Arial" w:hAnsi="Arial" w:cs="Arial"/>
+                <w:b/>
+                <w:szCs w:val="28"/>
+              </w:rPr>
+              <w:t>Concetto</w:t>
+            </w:r>
+          </w:p>
+        </w:tc>
+        <w:tc>
+          <w:tcPr>
+            <w:tcW w:w="2267" w:type="dxa"/>
+          </w:tcPr>
+          <w:p>
+            <w:pPr>
+              <w:jc w:val="center"/>
+              <w:rPr>
+                <w:rFonts w:ascii="Arial" w:hAnsi="Arial" w:cs="Arial"/>
+                <w:b/>
+                <w:szCs w:val="28"/>
+              </w:rPr>
+            </w:pPr>
+            <w:r>
+              <w:rPr>
+                <w:rFonts w:ascii="Arial" w:hAnsi="Arial" w:cs="Arial"/>
+                <w:b/>
+                <w:szCs w:val="28"/>
+              </w:rPr>
+              <w:t>Costrutto</w:t>
+            </w:r>
+          </w:p>
+        </w:tc>
+        <w:tc>
+          <w:tcPr>
+            <w:tcW w:w="2407" w:type="dxa"/>
+          </w:tcPr>
+          <w:p>
+            <w:pPr>
+              <w:jc w:val="center"/>
+              <w:rPr>
+                <w:rFonts w:ascii="Arial" w:hAnsi="Arial" w:cs="Arial"/>
+                <w:b/>
+                <w:szCs w:val="28"/>
+              </w:rPr>
+            </w:pPr>
+            <w:r>
+              <w:rPr>
+                <w:rFonts w:ascii="Arial" w:hAnsi="Arial" w:cs="Arial"/>
+                <w:b/>
+                <w:szCs w:val="28"/>
+              </w:rPr>
+              <w:t>Accessi</w:t>
+            </w:r>
+          </w:p>
+        </w:tc>
+        <w:tc>
+          <w:tcPr>
+            <w:tcW w:w="2407" w:type="dxa"/>
+          </w:tcPr>
+          <w:p>
+            <w:pPr>
+              <w:jc w:val="center"/>
+              <w:rPr>
+                <w:rFonts w:ascii="Arial" w:hAnsi="Arial" w:cs="Arial"/>
+                <w:b/>
+                <w:szCs w:val="28"/>
+              </w:rPr>
+            </w:pPr>
+            <w:r>
+              <w:rPr>
+                <w:rFonts w:ascii="Arial" w:hAnsi="Arial" w:cs="Arial"/>
+                <w:b/>
+                <w:szCs w:val="28"/>
+              </w:rPr>
+              <w:t>Tipo</w:t>
+            </w:r>
+          </w:p>
+        </w:tc>
+      </w:tr>
+      <w:tr>
+        <w:tc>
+          <w:tcPr>
+            <w:tcW w:w="2547" w:type="dxa"/>
+          </w:tcPr>
+          <w:p>
+            <w:pPr>
+              <w:rPr>
+                <w:rFonts w:ascii="Arial" w:hAnsi="Arial" w:cs="Arial"/>
+                <w:szCs w:val="28"/>
+              </w:rPr>
+            </w:pPr>
+            <w:r>
+              <w:rPr>
+                <w:rFonts w:ascii="Arial" w:hAnsi="Arial" w:cs="Arial"/>
+                <w:szCs w:val="28"/>
+              </w:rPr>
+              <w:t>Animale</w:t>
+            </w:r>
+          </w:p>
+        </w:tc>
+        <w:tc>
+          <w:tcPr>
+            <w:tcW w:w="2267" w:type="dxa"/>
+          </w:tcPr>
+          <w:p>
+            <w:pPr>
+              <w:rPr>
+                <w:rFonts w:ascii="Arial" w:hAnsi="Arial" w:cs="Arial"/>
+                <w:szCs w:val="28"/>
+              </w:rPr>
+            </w:pPr>
+            <w:r>
+              <w:rPr>
+                <w:rFonts w:ascii="Arial" w:hAnsi="Arial" w:cs="Arial"/>
+                <w:szCs w:val="28"/>
+              </w:rPr>
+              <w:t>Entità</w:t>
+            </w:r>
+          </w:p>
+        </w:tc>
+        <w:tc>
+          <w:tcPr>
+            <w:tcW w:w="2407" w:type="dxa"/>
+          </w:tcPr>
+          <w:p>
+            <w:pPr>
+              <w:rPr>
+                <w:rFonts w:ascii="Arial" w:hAnsi="Arial" w:cs="Arial"/>
+                <w:szCs w:val="28"/>
+              </w:rPr>
+            </w:pPr>
+            <w:r>
+              <w:rPr>
+                <w:rFonts w:ascii="Arial" w:hAnsi="Arial" w:cs="Arial"/>
+                <w:szCs w:val="28"/>
+              </w:rPr>
+              <w:t>1</w:t>
+            </w:r>
+          </w:p>
+        </w:tc>
+        <w:tc>
+          <w:tcPr>
+            <w:tcW w:w="2407" w:type="dxa"/>
+          </w:tcPr>
+          <w:p>
+            <w:pPr>
+              <w:rPr>
+                <w:rFonts w:ascii="Arial" w:hAnsi="Arial" w:cs="Arial"/>
+                <w:szCs w:val="28"/>
+              </w:rPr>
+            </w:pPr>
+            <w:r>
+              <w:rPr>
+                <w:rFonts w:ascii="Arial" w:hAnsi="Arial" w:cs="Arial"/>
+                <w:szCs w:val="28"/>
+              </w:rPr>
+              <w:t>L</w:t>
+            </w:r>
+          </w:p>
+        </w:tc>
+      </w:tr>
+      <w:tr>
+        <w:tc>
+          <w:tcPr>
+            <w:tcW w:w="2547" w:type="dxa"/>
+          </w:tcPr>
+          <w:p>
+            <w:pPr>
+              <w:rPr>
+                <w:rFonts w:ascii="Arial" w:hAnsi="Arial" w:cs="Arial"/>
+                <w:szCs w:val="28"/>
+              </w:rPr>
+            </w:pPr>
+            <w:r>
+              <w:rPr>
+                <w:rFonts w:ascii="Arial" w:hAnsi="Arial" w:cs="Arial"/>
+                <w:szCs w:val="28"/>
+              </w:rPr>
+              <w:t>Collocazione animale</w:t>
+            </w:r>
+          </w:p>
+        </w:tc>
+        <w:tc>
+          <w:tcPr>
+            <w:tcW w:w="2267" w:type="dxa"/>
+          </w:tcPr>
+          <w:p>
+            <w:pPr>
+              <w:rPr>
+                <w:rFonts w:ascii="Arial" w:hAnsi="Arial" w:cs="Arial"/>
+                <w:szCs w:val="28"/>
+              </w:rPr>
+            </w:pPr>
+            <w:r>
+              <w:rPr>
+                <w:rFonts w:ascii="Arial" w:hAnsi="Arial" w:cs="Arial"/>
+                <w:szCs w:val="28"/>
+              </w:rPr>
+              <w:t>Relazione</w:t>
+            </w:r>
+          </w:p>
+        </w:tc>
+        <w:tc>
+          <w:tcPr>
+            <w:tcW w:w="2407" w:type="dxa"/>
+          </w:tcPr>
+          <w:p>
+            <w:pPr>
+              <w:rPr>
+                <w:rFonts w:ascii="Arial" w:hAnsi="Arial" w:cs="Arial"/>
+                <w:szCs w:val="28"/>
+              </w:rPr>
+            </w:pPr>
+            <w:r>
+              <w:rPr>
+                <w:rFonts w:ascii="Arial" w:hAnsi="Arial" w:cs="Arial"/>
+                <w:szCs w:val="28"/>
+              </w:rPr>
+              <w:t>1</w:t>
+            </w:r>
+          </w:p>
+        </w:tc>
+        <w:tc>
+          <w:tcPr>
+            <w:tcW w:w="2407" w:type="dxa"/>
+          </w:tcPr>
+          <w:p>
+            <w:pPr>
+              <w:rPr>
+                <w:rFonts w:ascii="Arial" w:hAnsi="Arial" w:cs="Arial"/>
+                <w:szCs w:val="28"/>
+              </w:rPr>
+            </w:pPr>
+            <w:r>
+              <w:rPr>
+                <w:rFonts w:ascii="Arial" w:hAnsi="Arial" w:cs="Arial"/>
+                <w:szCs w:val="28"/>
+              </w:rPr>
+              <w:t>L</w:t>
+            </w:r>
+          </w:p>
+        </w:tc>
+      </w:tr>
+      <w:tr>
+        <w:tc>
+          <w:tcPr>
+            <w:tcW w:w="2547" w:type="dxa"/>
+          </w:tcPr>
+          <w:p>
+            <w:pPr>
+              <w:rPr>
+                <w:rFonts w:ascii="Arial" w:hAnsi="Arial" w:cs="Arial"/>
+                <w:szCs w:val="28"/>
+              </w:rPr>
+            </w:pPr>
+            <w:r>
+              <w:rPr>
+                <w:rFonts w:ascii="Arial" w:hAnsi="Arial" w:cs="Arial"/>
+                <w:szCs w:val="28"/>
+              </w:rPr>
+              <w:t>Gabbia</w:t>
+            </w:r>
+          </w:p>
+        </w:tc>
+        <w:tc>
+          <w:tcPr>
+            <w:tcW w:w="2267" w:type="dxa"/>
+          </w:tcPr>
+          <w:p>
+            <w:pPr>
+              <w:rPr>
+                <w:rFonts w:ascii="Arial" w:hAnsi="Arial" w:cs="Arial"/>
+                <w:szCs w:val="28"/>
+              </w:rPr>
+            </w:pPr>
+            <w:r>
+              <w:rPr>
+                <w:rFonts w:ascii="Arial" w:hAnsi="Arial" w:cs="Arial"/>
+                <w:szCs w:val="28"/>
+              </w:rPr>
+              <w:t>Entità</w:t>
+            </w:r>
+          </w:p>
+        </w:tc>
+        <w:tc>
+          <w:tcPr>
+            <w:tcW w:w="2407" w:type="dxa"/>
+          </w:tcPr>
+          <w:p>
+            <w:pPr>
+              <w:rPr>
+                <w:rFonts w:ascii="Arial" w:hAnsi="Arial" w:cs="Arial"/>
+                <w:szCs w:val="28"/>
+              </w:rPr>
+            </w:pPr>
+            <w:r>
+              <w:rPr>
+                <w:rFonts w:ascii="Arial" w:hAnsi="Arial" w:cs="Arial"/>
+                <w:szCs w:val="28"/>
+              </w:rPr>
+              <w:t>1</w:t>
+            </w:r>
+          </w:p>
+        </w:tc>
+        <w:tc>
+          <w:tcPr>
+            <w:tcW w:w="2407" w:type="dxa"/>
+          </w:tcPr>
+          <w:p>
+            <w:pPr>
+              <w:rPr>
+                <w:rFonts w:ascii="Arial" w:hAnsi="Arial" w:cs="Arial"/>
+                <w:szCs w:val="28"/>
+              </w:rPr>
+            </w:pPr>
+            <w:r>
+              <w:rPr>
+                <w:rFonts w:ascii="Arial" w:hAnsi="Arial" w:cs="Arial"/>
+                <w:szCs w:val="28"/>
+              </w:rPr>
+              <w:t>L</w:t>
+            </w:r>
+          </w:p>
+        </w:tc>
+      </w:tr>
+      <w:tr>
+        <w:tc>
+          <w:tcPr>
+            <w:tcW w:w="9628" w:type="dxa"/>
+            <w:gridSpan w:val="4"/>
+          </w:tcPr>
+          <w:p>
+            <w:pPr>
+              <w:jc w:val="both"/>
+              <w:rPr>
+                <w:rFonts w:ascii="Arial" w:hAnsi="Arial" w:cs="Arial"/>
+                <w:szCs w:val="28"/>
+              </w:rPr>
+            </w:pPr>
+            <w:r>
+              <w:rPr>
+                <w:rFonts w:ascii="Arial" w:hAnsi="Arial" w:cs="Arial"/>
+                <w:szCs w:val="28"/>
+              </w:rPr>
+              <w:t>Questa operazione implica il reperimento de</w:t>
+            </w:r>
+            <w:r>
+              <w:rPr>
+                <w:rFonts w:ascii="Arial" w:hAnsi="Arial" w:cs="Arial"/>
+                <w:szCs w:val="28"/>
+              </w:rPr>
+              <w:t>gli animali che vivono nella gabbia che si vuole esaminare. In base alla tabella dei volumi, consideriamo di fare in media un accesso all’entità Animale per ogni esecuzione dell’operazione</w:t>
+            </w:r>
+            <w:r>
+              <w:rPr>
+                <w:rFonts w:ascii="Arial" w:hAnsi="Arial" w:cs="Arial"/>
+                <w:szCs w:val="28"/>
+              </w:rPr>
+              <w:t>.</w:t>
+            </w:r>
+          </w:p>
+        </w:tc>
+      </w:tr>
+      <w:tr>
+        <w:tc>
+          <w:tcPr>
+            <w:tcW w:w="9628" w:type="dxa"/>
+            <w:gridSpan w:val="4"/>
+          </w:tcPr>
+          <w:p>
+            <w:pPr>
+              <w:rPr>
+                <w:rFonts w:ascii="Arial" w:hAnsi="Arial" w:cs="Arial"/>
+                <w:szCs w:val="28"/>
+              </w:rPr>
+            </w:pPr>
+            <w:r>
+              <w:rPr>
+                <w:rFonts w:ascii="Arial" w:hAnsi="Arial" w:cs="Arial"/>
+                <w:szCs w:val="28"/>
+              </w:rPr>
+              <w:t>Totale accessi: 3*60 = 90</w:t>
+            </w:r>
+          </w:p>
+        </w:tc>
+      </w:tr>
+    </w:tbl>
+    <w:p>
+      <w:pPr>
+        <w:pStyle w:val="Paragrafoelenco"/>
+        <w:spacing w:after="120"/>
+        <w:ind w:left="360"/>
+        <w:rPr>
+          <w:rFonts w:ascii="Arial" w:hAnsi="Arial" w:cs="Arial"/>
+          <w:b/>
+          <w:szCs w:val="28"/>
+        </w:rPr>
+      </w:pPr>
+    </w:p>
+    <w:p>
+      <w:pPr>
+        <w:pStyle w:val="Paragrafoelenco"/>
+        <w:spacing w:after="120"/>
+        <w:ind w:left="360"/>
+        <w:rPr>
+          <w:rFonts w:ascii="Arial" w:hAnsi="Arial" w:cs="Arial"/>
+          <w:b/>
+          <w:szCs w:val="28"/>
+        </w:rPr>
+      </w:pPr>
+    </w:p>
+    <w:p>
+      <w:pPr>
+        <w:pStyle w:val="Paragrafoelenco"/>
+        <w:numPr>
+          <w:ilvl w:val="0"/>
+          <w:numId w:val="18"/>
+        </w:numPr>
+        <w:spacing w:after="120"/>
+        <w:ind w:left="360"/>
+        <w:rPr>
+          <w:rFonts w:ascii="Arial" w:hAnsi="Arial" w:cs="Arial"/>
+          <w:b/>
+          <w:szCs w:val="28"/>
+        </w:rPr>
+      </w:pPr>
+      <w:r>
+        <w:rPr>
+          <w:rFonts w:ascii="Arial" w:hAnsi="Arial" w:cs="Arial"/>
+          <w:b/>
+          <w:szCs w:val="28"/>
+        </w:rPr>
+        <w:lastRenderedPageBreak/>
+        <w:t xml:space="preserve">Attributo </w:t>
+      </w:r>
+      <w:proofErr w:type="spellStart"/>
+      <w:r>
+        <w:rPr>
+          <w:rFonts w:ascii="Arial" w:hAnsi="Arial" w:cs="Arial"/>
+          <w:b/>
+          <w:szCs w:val="28"/>
+        </w:rPr>
+        <w:t>N_gabbie</w:t>
+      </w:r>
+      <w:proofErr w:type="spellEnd"/>
+      <w:r>
+        <w:rPr>
+          <w:rFonts w:ascii="Arial" w:hAnsi="Arial" w:cs="Arial"/>
+          <w:b/>
+          <w:szCs w:val="28"/>
+        </w:rPr>
+        <w:t xml:space="preserve"> in Area</w:t>
+      </w:r>
+    </w:p>
+    <w:tbl>
+      <w:tblPr>
+        <w:tblStyle w:val="Grigliatabella"/>
+        <w:tblW w:w="0" w:type="auto"/>
+        <w:tblLook w:val="04A0" w:firstRow="1" w:lastRow="0" w:firstColumn="1" w:lastColumn="0" w:noHBand="0" w:noVBand="1"/>
+      </w:tblPr>
+      <w:tblGrid>
+        <w:gridCol w:w="6232"/>
+        <w:gridCol w:w="993"/>
+        <w:gridCol w:w="2403"/>
+      </w:tblGrid>
+      <w:tr>
+        <w:tc>
+          <w:tcPr>
+            <w:tcW w:w="6232" w:type="dxa"/>
+          </w:tcPr>
+          <w:p>
+            <w:pPr>
+              <w:jc w:val="center"/>
+              <w:rPr>
+                <w:rFonts w:ascii="Arial" w:hAnsi="Arial" w:cs="Arial"/>
+                <w:b/>
+                <w:szCs w:val="28"/>
+              </w:rPr>
+            </w:pPr>
+            <w:r>
+              <w:rPr>
+                <w:rFonts w:ascii="Arial" w:hAnsi="Arial" w:cs="Arial"/>
+                <w:b/>
+                <w:szCs w:val="28"/>
+              </w:rPr>
+              <w:t>Operazione</w:t>
+            </w:r>
+          </w:p>
+        </w:tc>
+        <w:tc>
+          <w:tcPr>
+            <w:tcW w:w="993" w:type="dxa"/>
+          </w:tcPr>
+          <w:p>
+            <w:pPr>
+              <w:jc w:val="center"/>
+              <w:rPr>
+                <w:rFonts w:ascii="Arial" w:hAnsi="Arial" w:cs="Arial"/>
+                <w:b/>
+                <w:szCs w:val="28"/>
+              </w:rPr>
+            </w:pPr>
+            <w:r>
+              <w:rPr>
+                <w:rFonts w:ascii="Arial" w:hAnsi="Arial" w:cs="Arial"/>
+                <w:b/>
+                <w:szCs w:val="28"/>
+              </w:rPr>
+              <w:t>Tipo</w:t>
+            </w:r>
+          </w:p>
+        </w:tc>
+        <w:tc>
+          <w:tcPr>
+            <w:tcW w:w="2403" w:type="dxa"/>
+          </w:tcPr>
+          <w:p>
+            <w:pPr>
+              <w:jc w:val="center"/>
+              <w:rPr>
+                <w:rFonts w:ascii="Arial" w:hAnsi="Arial" w:cs="Arial"/>
+                <w:b/>
+                <w:szCs w:val="28"/>
+              </w:rPr>
+            </w:pPr>
+            <w:r>
+              <w:rPr>
+                <w:rFonts w:ascii="Arial" w:hAnsi="Arial" w:cs="Arial"/>
+                <w:b/>
+                <w:szCs w:val="28"/>
+              </w:rPr>
+              <w:t>Frequenza</w:t>
+            </w:r>
+          </w:p>
+        </w:tc>
+      </w:tr>
+      <w:tr>
+        <w:tc>
+          <w:tcPr>
+            <w:tcW w:w="6232" w:type="dxa"/>
+            <w:vAlign w:val="center"/>
+          </w:tcPr>
+          <w:p>
+            <w:pPr>
+              <w:rPr>
+                <w:rFonts w:ascii="Arial" w:hAnsi="Arial" w:cs="Arial"/>
+                <w:szCs w:val="28"/>
+              </w:rPr>
+            </w:pPr>
+            <w:r>
+              <w:rPr>
+                <w:rFonts w:ascii="Arial" w:hAnsi="Arial" w:cs="Arial"/>
+                <w:szCs w:val="28"/>
+              </w:rPr>
+              <w:t>2</w:t>
+            </w:r>
+            <w:r>
+              <w:rPr>
+                <w:rFonts w:ascii="Arial" w:hAnsi="Arial" w:cs="Arial"/>
+                <w:szCs w:val="28"/>
+              </w:rPr>
+              <w:t xml:space="preserve">. </w:t>
+            </w:r>
+            <w:r>
+              <w:rPr>
+                <w:rFonts w:ascii="Arial" w:hAnsi="Arial" w:cs="Arial"/>
+                <w:szCs w:val="28"/>
+              </w:rPr>
+              <w:t xml:space="preserve">Verifica </w:t>
+            </w:r>
+            <w:r>
+              <w:rPr>
+                <w:rFonts w:ascii="Arial" w:hAnsi="Arial" w:cs="Arial"/>
+                <w:szCs w:val="28"/>
+              </w:rPr>
+              <w:t xml:space="preserve">il numero </w:t>
+            </w:r>
+            <w:r>
+              <w:rPr>
+                <w:rFonts w:ascii="Arial" w:hAnsi="Arial" w:cs="Arial"/>
+                <w:szCs w:val="28"/>
+              </w:rPr>
+              <w:t xml:space="preserve">totale </w:t>
+            </w:r>
+            <w:r>
+              <w:rPr>
+                <w:rFonts w:ascii="Arial" w:hAnsi="Arial" w:cs="Arial"/>
+                <w:szCs w:val="28"/>
+              </w:rPr>
+              <w:t xml:space="preserve">di gabbie </w:t>
+            </w:r>
+            <w:r>
+              <w:rPr>
+                <w:rFonts w:ascii="Arial" w:hAnsi="Arial" w:cs="Arial"/>
+                <w:szCs w:val="28"/>
+              </w:rPr>
+              <w:t xml:space="preserve">collocate </w:t>
+            </w:r>
+            <w:r>
+              <w:rPr>
+                <w:rFonts w:ascii="Arial" w:hAnsi="Arial" w:cs="Arial"/>
+                <w:szCs w:val="28"/>
+              </w:rPr>
+              <w:t>in un’area</w:t>
+            </w:r>
+          </w:p>
+        </w:tc>
+        <w:tc>
+          <w:tcPr>
+            <w:tcW w:w="993" w:type="dxa"/>
+            <w:vAlign w:val="center"/>
+          </w:tcPr>
+          <w:p>
+            <w:pPr>
+              <w:jc w:val="center"/>
+              <w:rPr>
+                <w:rFonts w:ascii="Arial" w:hAnsi="Arial" w:cs="Arial"/>
+                <w:szCs w:val="28"/>
+              </w:rPr>
+            </w:pPr>
+            <w:r>
+              <w:rPr>
+                <w:rFonts w:ascii="Arial" w:hAnsi="Arial" w:cs="Arial"/>
+                <w:szCs w:val="28"/>
+              </w:rPr>
+              <w:t>I</w:t>
+            </w:r>
+          </w:p>
+        </w:tc>
+        <w:tc>
+          <w:tcPr>
+            <w:tcW w:w="2403" w:type="dxa"/>
+            <w:vAlign w:val="center"/>
+          </w:tcPr>
+          <w:p>
+            <w:pPr>
+              <w:jc w:val="center"/>
+              <w:rPr>
+                <w:rFonts w:ascii="Arial" w:hAnsi="Arial" w:cs="Arial"/>
+                <w:szCs w:val="28"/>
+              </w:rPr>
+            </w:pPr>
+            <w:r>
+              <w:rPr>
+                <w:rFonts w:ascii="Arial" w:hAnsi="Arial" w:cs="Arial"/>
+                <w:szCs w:val="28"/>
+              </w:rPr>
+              <w:t>18</w:t>
+            </w:r>
+            <w:r>
+              <w:rPr>
+                <w:rFonts w:ascii="Arial" w:hAnsi="Arial" w:cs="Arial"/>
+                <w:szCs w:val="28"/>
+              </w:rPr>
+              <w:t xml:space="preserve"> volte al giorno</w:t>
+            </w:r>
+          </w:p>
+        </w:tc>
+      </w:tr>
+    </w:tbl>
+    <w:p>
+      <w:pPr>
+        <w:rPr>
+          <w:rFonts w:ascii="Arial" w:hAnsi="Arial" w:cs="Arial"/>
+          <w:szCs w:val="28"/>
+        </w:rPr>
+      </w:pPr>
+    </w:p>
+    <w:tbl>
+      <w:tblPr>
+        <w:tblStyle w:val="Grigliatabella"/>
+        <w:tblW w:w="0" w:type="auto"/>
+        <w:tblLook w:val="04A0" w:firstRow="1" w:lastRow="0" w:firstColumn="1" w:lastColumn="0" w:noHBand="0" w:noVBand="1"/>
+      </w:tblPr>
+      <w:tblGrid>
+        <w:gridCol w:w="2547"/>
+        <w:gridCol w:w="2267"/>
+        <w:gridCol w:w="2407"/>
+        <w:gridCol w:w="2407"/>
+      </w:tblGrid>
+      <w:tr>
+        <w:tc>
+          <w:tcPr>
+            <w:tcW w:w="9628" w:type="dxa"/>
+            <w:gridSpan w:val="4"/>
+          </w:tcPr>
+          <w:p>
+            <w:pPr>
+              <w:jc w:val="center"/>
+              <w:rPr>
+                <w:rFonts w:ascii="Arial" w:hAnsi="Arial" w:cs="Arial"/>
+                <w:b/>
+                <w:szCs w:val="28"/>
+              </w:rPr>
+            </w:pPr>
+            <w:r>
+              <w:rPr>
+                <w:rFonts w:ascii="Arial" w:hAnsi="Arial" w:cs="Arial"/>
+                <w:b/>
+                <w:szCs w:val="28"/>
+              </w:rPr>
+              <w:t xml:space="preserve">OP. </w:t>
+            </w:r>
+            <w:r>
+              <w:rPr>
+                <w:rFonts w:ascii="Arial" w:hAnsi="Arial" w:cs="Arial"/>
+                <w:b/>
+                <w:szCs w:val="28"/>
+              </w:rPr>
+              <w:t>2</w:t>
+            </w:r>
+            <w:r>
+              <w:rPr>
+                <w:rFonts w:ascii="Arial" w:hAnsi="Arial" w:cs="Arial"/>
+                <w:b/>
+                <w:szCs w:val="28"/>
+              </w:rPr>
+              <w:t xml:space="preserve"> – CON RIDONDANZA</w:t>
+            </w:r>
+          </w:p>
+        </w:tc>
+      </w:tr>
+      <w:tr>
+        <w:tc>
+          <w:tcPr>
+            <w:tcW w:w="2547" w:type="dxa"/>
+          </w:tcPr>
+          <w:p>
+            <w:pPr>
+              <w:jc w:val="center"/>
+              <w:rPr>
+                <w:rFonts w:ascii="Arial" w:hAnsi="Arial" w:cs="Arial"/>
+                <w:b/>
+                <w:szCs w:val="28"/>
+              </w:rPr>
+            </w:pPr>
+            <w:r>
+              <w:rPr>
+                <w:rFonts w:ascii="Arial" w:hAnsi="Arial" w:cs="Arial"/>
+                <w:b/>
+                <w:szCs w:val="28"/>
+              </w:rPr>
+              <w:t>Concetto</w:t>
+            </w:r>
+          </w:p>
+        </w:tc>
+        <w:tc>
+          <w:tcPr>
+            <w:tcW w:w="2267" w:type="dxa"/>
+          </w:tcPr>
+          <w:p>
+            <w:pPr>
+              <w:jc w:val="center"/>
+              <w:rPr>
+                <w:rFonts w:ascii="Arial" w:hAnsi="Arial" w:cs="Arial"/>
+                <w:b/>
+                <w:szCs w:val="28"/>
+              </w:rPr>
+            </w:pPr>
+            <w:r>
+              <w:rPr>
+                <w:rFonts w:ascii="Arial" w:hAnsi="Arial" w:cs="Arial"/>
+                <w:b/>
+                <w:szCs w:val="28"/>
+              </w:rPr>
+              <w:t>Costrutto</w:t>
+            </w:r>
+          </w:p>
+        </w:tc>
+        <w:tc>
+          <w:tcPr>
+            <w:tcW w:w="2407" w:type="dxa"/>
+          </w:tcPr>
+          <w:p>
+            <w:pPr>
+              <w:jc w:val="center"/>
+              <w:rPr>
+                <w:rFonts w:ascii="Arial" w:hAnsi="Arial" w:cs="Arial"/>
+                <w:b/>
+                <w:szCs w:val="28"/>
+              </w:rPr>
+            </w:pPr>
+            <w:r>
+              <w:rPr>
+                <w:rFonts w:ascii="Arial" w:hAnsi="Arial" w:cs="Arial"/>
+                <w:b/>
+                <w:szCs w:val="28"/>
+              </w:rPr>
+              <w:t>Accessi</w:t>
+            </w:r>
+          </w:p>
+        </w:tc>
+        <w:tc>
+          <w:tcPr>
+            <w:tcW w:w="2407" w:type="dxa"/>
+          </w:tcPr>
+          <w:p>
+            <w:pPr>
+              <w:jc w:val="center"/>
+              <w:rPr>
+                <w:rFonts w:ascii="Arial" w:hAnsi="Arial" w:cs="Arial"/>
+                <w:b/>
+                <w:szCs w:val="28"/>
+              </w:rPr>
+            </w:pPr>
+            <w:r>
+              <w:rPr>
+                <w:rFonts w:ascii="Arial" w:hAnsi="Arial" w:cs="Arial"/>
+                <w:b/>
+                <w:szCs w:val="28"/>
+              </w:rPr>
+              <w:t>Tipo</w:t>
+            </w:r>
+          </w:p>
+        </w:tc>
+      </w:tr>
+      <w:tr>
+        <w:tc>
+          <w:tcPr>
+            <w:tcW w:w="2547" w:type="dxa"/>
+          </w:tcPr>
+          <w:p>
+            <w:pPr>
+              <w:rPr>
+                <w:rFonts w:ascii="Arial" w:hAnsi="Arial" w:cs="Arial"/>
+                <w:szCs w:val="28"/>
+              </w:rPr>
+            </w:pPr>
+            <w:r>
+              <w:rPr>
+                <w:rFonts w:ascii="Arial" w:hAnsi="Arial" w:cs="Arial"/>
+                <w:szCs w:val="28"/>
+              </w:rPr>
+              <w:t>Area</w:t>
+            </w:r>
+          </w:p>
+        </w:tc>
+        <w:tc>
+          <w:tcPr>
+            <w:tcW w:w="2267" w:type="dxa"/>
+          </w:tcPr>
+          <w:p>
+            <w:pPr>
+              <w:rPr>
+                <w:rFonts w:ascii="Arial" w:hAnsi="Arial" w:cs="Arial"/>
+                <w:szCs w:val="28"/>
+              </w:rPr>
+            </w:pPr>
+            <w:r>
+              <w:rPr>
+                <w:rFonts w:ascii="Arial" w:hAnsi="Arial" w:cs="Arial"/>
+                <w:szCs w:val="28"/>
+              </w:rPr>
+              <w:t>Entità</w:t>
+            </w:r>
+          </w:p>
+        </w:tc>
+        <w:tc>
+          <w:tcPr>
+            <w:tcW w:w="2407" w:type="dxa"/>
+          </w:tcPr>
+          <w:p>
+            <w:pPr>
+              <w:rPr>
+                <w:rFonts w:ascii="Arial" w:hAnsi="Arial" w:cs="Arial"/>
+                <w:szCs w:val="28"/>
+              </w:rPr>
+            </w:pPr>
+            <w:r>
+              <w:rPr>
+                <w:rFonts w:ascii="Arial" w:hAnsi="Arial" w:cs="Arial"/>
+                <w:szCs w:val="28"/>
+              </w:rPr>
+              <w:t>1</w:t>
+            </w:r>
+          </w:p>
+        </w:tc>
+        <w:tc>
+          <w:tcPr>
+            <w:tcW w:w="2407" w:type="dxa"/>
+          </w:tcPr>
+          <w:p>
+            <w:pPr>
+              <w:rPr>
+                <w:rFonts w:ascii="Arial" w:hAnsi="Arial" w:cs="Arial"/>
+                <w:szCs w:val="28"/>
+              </w:rPr>
+            </w:pPr>
+            <w:r>
+              <w:rPr>
+                <w:rFonts w:ascii="Arial" w:hAnsi="Arial" w:cs="Arial"/>
+                <w:szCs w:val="28"/>
+              </w:rPr>
+              <w:t>L</w:t>
+            </w:r>
+          </w:p>
+        </w:tc>
+      </w:tr>
+      <w:tr>
+        <w:tc>
+          <w:tcPr>
+            <w:tcW w:w="9628" w:type="dxa"/>
+            <w:gridSpan w:val="4"/>
+            <w:vAlign w:val="center"/>
+          </w:tcPr>
+          <w:p>
+            <w:pPr>
+              <w:rPr>
+                <w:rFonts w:ascii="Arial" w:hAnsi="Arial" w:cs="Arial"/>
+                <w:szCs w:val="28"/>
+              </w:rPr>
+            </w:pPr>
+            <w:r>
+              <w:rPr>
+                <w:rFonts w:ascii="Arial" w:hAnsi="Arial" w:cs="Arial"/>
+                <w:szCs w:val="28"/>
+              </w:rPr>
+              <w:t xml:space="preserve">Poiché l’attributo </w:t>
+            </w:r>
+            <w:proofErr w:type="spellStart"/>
+            <w:r>
+              <w:rPr>
+                <w:rFonts w:ascii="Arial" w:hAnsi="Arial" w:cs="Arial"/>
+                <w:szCs w:val="28"/>
+              </w:rPr>
+              <w:t>N</w:t>
+            </w:r>
+            <w:r>
+              <w:rPr>
+                <w:rFonts w:ascii="Arial" w:hAnsi="Arial" w:cs="Arial"/>
+                <w:szCs w:val="28"/>
+              </w:rPr>
+              <w:t>_</w:t>
+            </w:r>
+            <w:r>
+              <w:rPr>
+                <w:rFonts w:ascii="Arial" w:hAnsi="Arial" w:cs="Arial"/>
+                <w:szCs w:val="28"/>
+              </w:rPr>
+              <w:t>gabbie</w:t>
+            </w:r>
+            <w:proofErr w:type="spellEnd"/>
+            <w:r>
+              <w:rPr>
+                <w:rFonts w:ascii="Arial" w:hAnsi="Arial" w:cs="Arial"/>
+                <w:szCs w:val="28"/>
+              </w:rPr>
+              <w:t xml:space="preserve"> è presente</w:t>
+            </w:r>
+            <w:r>
+              <w:rPr>
+                <w:rFonts w:ascii="Arial" w:hAnsi="Arial" w:cs="Arial"/>
+                <w:szCs w:val="28"/>
+              </w:rPr>
+              <w:t xml:space="preserve"> </w:t>
+            </w:r>
+            <w:r>
+              <w:rPr>
+                <w:rFonts w:ascii="Arial" w:hAnsi="Arial" w:cs="Arial"/>
+                <w:szCs w:val="28"/>
+              </w:rPr>
+              <w:t>sarà sufficiente reperire individualmente</w:t>
+            </w:r>
+            <w:r>
+              <w:rPr>
+                <w:rFonts w:ascii="Arial" w:hAnsi="Arial" w:cs="Arial"/>
+                <w:szCs w:val="28"/>
+              </w:rPr>
+              <w:t xml:space="preserve"> </w:t>
+            </w:r>
+            <w:r>
+              <w:rPr>
+                <w:rFonts w:ascii="Arial" w:hAnsi="Arial" w:cs="Arial"/>
+                <w:szCs w:val="28"/>
+              </w:rPr>
+              <w:t>questo</w:t>
+            </w:r>
+            <w:r>
+              <w:rPr>
+                <w:rFonts w:ascii="Arial" w:hAnsi="Arial" w:cs="Arial"/>
+                <w:szCs w:val="28"/>
+              </w:rPr>
+              <w:t xml:space="preserve"> </w:t>
+            </w:r>
+            <w:r>
+              <w:rPr>
+                <w:rFonts w:ascii="Arial" w:hAnsi="Arial" w:cs="Arial"/>
+                <w:szCs w:val="28"/>
+              </w:rPr>
+              <w:t>dato.</w:t>
+            </w:r>
+          </w:p>
+        </w:tc>
+      </w:tr>
+      <w:tr>
+        <w:tc>
+          <w:tcPr>
+            <w:tcW w:w="9628" w:type="dxa"/>
+            <w:gridSpan w:val="4"/>
+            <w:vAlign w:val="center"/>
+          </w:tcPr>
+          <w:p>
+            <w:pPr>
+              <w:rPr>
+                <w:rFonts w:ascii="Arial" w:hAnsi="Arial" w:cs="Arial"/>
+                <w:szCs w:val="28"/>
+              </w:rPr>
+            </w:pPr>
+            <w:r>
+              <w:rPr>
+                <w:rFonts w:ascii="Arial" w:hAnsi="Arial" w:cs="Arial"/>
+                <w:szCs w:val="28"/>
+              </w:rPr>
+              <w:t>Totale accessi: 1*</w:t>
+            </w:r>
+            <w:r>
+              <w:rPr>
+                <w:rFonts w:ascii="Arial" w:hAnsi="Arial" w:cs="Arial"/>
+                <w:szCs w:val="28"/>
+              </w:rPr>
+              <w:t>18</w:t>
+            </w:r>
+            <w:r>
+              <w:rPr>
+                <w:rFonts w:ascii="Arial" w:hAnsi="Arial" w:cs="Arial"/>
+                <w:szCs w:val="28"/>
+              </w:rPr>
+              <w:t xml:space="preserve"> = </w:t>
+            </w:r>
+            <w:r>
+              <w:rPr>
+                <w:rFonts w:ascii="Arial" w:hAnsi="Arial" w:cs="Arial"/>
+                <w:szCs w:val="28"/>
+              </w:rPr>
+              <w:t>18</w:t>
+            </w:r>
+          </w:p>
+        </w:tc>
+      </w:tr>
+    </w:tbl>
+    <w:p>
+      <w:pPr>
+        <w:rPr>
+          <w:rFonts w:ascii="Arial" w:hAnsi="Arial" w:cs="Arial"/>
+          <w:szCs w:val="28"/>
+        </w:rPr>
+      </w:pPr>
+    </w:p>
+    <w:tbl>
+      <w:tblPr>
+        <w:tblStyle w:val="Grigliatabella"/>
+        <w:tblW w:w="0" w:type="auto"/>
+        <w:tblLook w:val="04A0" w:firstRow="1" w:lastRow="0" w:firstColumn="1" w:lastColumn="0" w:noHBand="0" w:noVBand="1"/>
+      </w:tblPr>
+      <w:tblGrid>
+        <w:gridCol w:w="2547"/>
+        <w:gridCol w:w="2267"/>
+        <w:gridCol w:w="2407"/>
+        <w:gridCol w:w="2407"/>
+      </w:tblGrid>
+      <w:tr>
+        <w:tc>
+          <w:tcPr>
+            <w:tcW w:w="9628" w:type="dxa"/>
+            <w:gridSpan w:val="4"/>
+          </w:tcPr>
+          <w:p>
+            <w:pPr>
+              <w:jc w:val="center"/>
+              <w:rPr>
+                <w:rFonts w:ascii="Arial" w:hAnsi="Arial" w:cs="Arial"/>
+                <w:b/>
+                <w:szCs w:val="28"/>
+              </w:rPr>
+            </w:pPr>
+            <w:r>
+              <w:rPr>
+                <w:rFonts w:ascii="Arial" w:hAnsi="Arial" w:cs="Arial"/>
+                <w:b/>
+                <w:szCs w:val="28"/>
+              </w:rPr>
+              <w:t xml:space="preserve">OP. </w:t>
+            </w:r>
+            <w:r>
+              <w:rPr>
+                <w:rFonts w:ascii="Arial" w:hAnsi="Arial" w:cs="Arial"/>
+                <w:b/>
+                <w:szCs w:val="28"/>
+              </w:rPr>
+              <w:t>2</w:t>
+            </w:r>
+            <w:r>
+              <w:rPr>
+                <w:rFonts w:ascii="Arial" w:hAnsi="Arial" w:cs="Arial"/>
+                <w:b/>
+                <w:szCs w:val="28"/>
+              </w:rPr>
+              <w:t xml:space="preserve"> – SENZA RIDONDANZA</w:t>
+            </w:r>
+          </w:p>
+        </w:tc>
+      </w:tr>
+      <w:tr>
+        <w:tc>
+          <w:tcPr>
+            <w:tcW w:w="2547" w:type="dxa"/>
+          </w:tcPr>
+          <w:p>
+            <w:pPr>
+              <w:jc w:val="center"/>
+              <w:rPr>
+                <w:rFonts w:ascii="Arial" w:hAnsi="Arial" w:cs="Arial"/>
+                <w:b/>
+                <w:szCs w:val="28"/>
+              </w:rPr>
+            </w:pPr>
+            <w:r>
+              <w:rPr>
+                <w:rFonts w:ascii="Arial" w:hAnsi="Arial" w:cs="Arial"/>
+                <w:b/>
+                <w:szCs w:val="28"/>
+              </w:rPr>
+              <w:t>Concetto</w:t>
+            </w:r>
+          </w:p>
+        </w:tc>
+        <w:tc>
+          <w:tcPr>
+            <w:tcW w:w="2267" w:type="dxa"/>
+          </w:tcPr>
+          <w:p>
+            <w:pPr>
+              <w:jc w:val="center"/>
+              <w:rPr>
+                <w:rFonts w:ascii="Arial" w:hAnsi="Arial" w:cs="Arial"/>
+                <w:b/>
+                <w:szCs w:val="28"/>
+              </w:rPr>
+            </w:pPr>
+            <w:r>
+              <w:rPr>
+                <w:rFonts w:ascii="Arial" w:hAnsi="Arial" w:cs="Arial"/>
+                <w:b/>
+                <w:szCs w:val="28"/>
+              </w:rPr>
+              <w:t>Costrutto</w:t>
+            </w:r>
+          </w:p>
+        </w:tc>
+        <w:tc>
+          <w:tcPr>
+            <w:tcW w:w="2407" w:type="dxa"/>
+          </w:tcPr>
+          <w:p>
+            <w:pPr>
+              <w:jc w:val="center"/>
+              <w:rPr>
+                <w:rFonts w:ascii="Arial" w:hAnsi="Arial" w:cs="Arial"/>
+                <w:b/>
+                <w:szCs w:val="28"/>
+              </w:rPr>
+            </w:pPr>
+            <w:r>
+              <w:rPr>
+                <w:rFonts w:ascii="Arial" w:hAnsi="Arial" w:cs="Arial"/>
+                <w:b/>
+                <w:szCs w:val="28"/>
+              </w:rPr>
+              <w:t>Accessi</w:t>
+            </w:r>
+          </w:p>
+        </w:tc>
+        <w:tc>
+          <w:tcPr>
+            <w:tcW w:w="2407" w:type="dxa"/>
+          </w:tcPr>
+          <w:p>
+            <w:pPr>
+              <w:jc w:val="center"/>
+              <w:rPr>
+                <w:rFonts w:ascii="Arial" w:hAnsi="Arial" w:cs="Arial"/>
+                <w:b/>
+                <w:szCs w:val="28"/>
+              </w:rPr>
+            </w:pPr>
+            <w:r>
+              <w:rPr>
+                <w:rFonts w:ascii="Arial" w:hAnsi="Arial" w:cs="Arial"/>
+                <w:b/>
+                <w:szCs w:val="28"/>
+              </w:rPr>
+              <w:t>Tipo</w:t>
+            </w:r>
+          </w:p>
+        </w:tc>
+      </w:tr>
+      <w:tr>
+        <w:tc>
+          <w:tcPr>
+            <w:tcW w:w="2547" w:type="dxa"/>
+          </w:tcPr>
+          <w:p>
+            <w:pPr>
+              <w:rPr>
+                <w:rFonts w:ascii="Arial" w:hAnsi="Arial" w:cs="Arial"/>
+                <w:szCs w:val="28"/>
+              </w:rPr>
+            </w:pPr>
+            <w:r>
+              <w:rPr>
+                <w:rFonts w:ascii="Arial" w:hAnsi="Arial" w:cs="Arial"/>
+                <w:szCs w:val="28"/>
+              </w:rPr>
+              <w:t>Gabbia</w:t>
+            </w:r>
+          </w:p>
+        </w:tc>
+        <w:tc>
+          <w:tcPr>
+            <w:tcW w:w="2267" w:type="dxa"/>
+          </w:tcPr>
+          <w:p>
+            <w:pPr>
+              <w:rPr>
+                <w:rFonts w:ascii="Arial" w:hAnsi="Arial" w:cs="Arial"/>
+                <w:szCs w:val="28"/>
+              </w:rPr>
+            </w:pPr>
+            <w:r>
+              <w:rPr>
+                <w:rFonts w:ascii="Arial" w:hAnsi="Arial" w:cs="Arial"/>
+                <w:szCs w:val="28"/>
+              </w:rPr>
+              <w:t>Entità</w:t>
+            </w:r>
+          </w:p>
+        </w:tc>
+        <w:tc>
+          <w:tcPr>
+            <w:tcW w:w="2407" w:type="dxa"/>
+          </w:tcPr>
+          <w:p>
+            <w:pPr>
+              <w:rPr>
+                <w:rFonts w:ascii="Arial" w:hAnsi="Arial" w:cs="Arial"/>
+                <w:szCs w:val="28"/>
+              </w:rPr>
+            </w:pPr>
+            <w:r>
+              <w:rPr>
+                <w:rFonts w:ascii="Arial" w:hAnsi="Arial" w:cs="Arial"/>
+                <w:szCs w:val="28"/>
+              </w:rPr>
+              <w:t>3</w:t>
+            </w:r>
+          </w:p>
+        </w:tc>
+        <w:tc>
+          <w:tcPr>
+            <w:tcW w:w="2407" w:type="dxa"/>
+          </w:tcPr>
+          <w:p>
+            <w:pPr>
+              <w:rPr>
+                <w:rFonts w:ascii="Arial" w:hAnsi="Arial" w:cs="Arial"/>
+                <w:szCs w:val="28"/>
+              </w:rPr>
+            </w:pPr>
+            <w:r>
+              <w:rPr>
+                <w:rFonts w:ascii="Arial" w:hAnsi="Arial" w:cs="Arial"/>
+                <w:szCs w:val="28"/>
+              </w:rPr>
+              <w:t>L</w:t>
+            </w:r>
+          </w:p>
+        </w:tc>
+      </w:tr>
+      <w:tr>
+        <w:tc>
+          <w:tcPr>
+            <w:tcW w:w="2547" w:type="dxa"/>
+          </w:tcPr>
+          <w:p>
+            <w:pPr>
+              <w:rPr>
+                <w:rFonts w:ascii="Arial" w:hAnsi="Arial" w:cs="Arial"/>
+                <w:szCs w:val="28"/>
+              </w:rPr>
+            </w:pPr>
+            <w:r>
+              <w:rPr>
+                <w:rFonts w:ascii="Arial" w:hAnsi="Arial" w:cs="Arial"/>
+                <w:szCs w:val="28"/>
+              </w:rPr>
+              <w:t>Collocazione gabbia</w:t>
+            </w:r>
+          </w:p>
+        </w:tc>
+        <w:tc>
+          <w:tcPr>
+            <w:tcW w:w="2267" w:type="dxa"/>
+          </w:tcPr>
+          <w:p>
+            <w:pPr>
+              <w:rPr>
+                <w:rFonts w:ascii="Arial" w:hAnsi="Arial" w:cs="Arial"/>
+                <w:szCs w:val="28"/>
+              </w:rPr>
+            </w:pPr>
+            <w:r>
+              <w:rPr>
+                <w:rFonts w:ascii="Arial" w:hAnsi="Arial" w:cs="Arial"/>
+                <w:szCs w:val="28"/>
+              </w:rPr>
+              <w:t>Relazione</w:t>
+            </w:r>
+          </w:p>
+        </w:tc>
+        <w:tc>
+          <w:tcPr>
+            <w:tcW w:w="2407" w:type="dxa"/>
+          </w:tcPr>
+          <w:p>
+            <w:pPr>
+              <w:rPr>
+                <w:rFonts w:ascii="Arial" w:hAnsi="Arial" w:cs="Arial"/>
+                <w:szCs w:val="28"/>
+              </w:rPr>
+            </w:pPr>
+            <w:r>
+              <w:rPr>
+                <w:rFonts w:ascii="Arial" w:hAnsi="Arial" w:cs="Arial"/>
+                <w:szCs w:val="28"/>
+              </w:rPr>
+              <w:t>3</w:t>
+            </w:r>
+          </w:p>
+        </w:tc>
+        <w:tc>
+          <w:tcPr>
+            <w:tcW w:w="2407" w:type="dxa"/>
+          </w:tcPr>
+          <w:p>
+            <w:pPr>
+              <w:rPr>
+                <w:rFonts w:ascii="Arial" w:hAnsi="Arial" w:cs="Arial"/>
+                <w:szCs w:val="28"/>
+              </w:rPr>
+            </w:pPr>
+            <w:r>
+              <w:rPr>
+                <w:rFonts w:ascii="Arial" w:hAnsi="Arial" w:cs="Arial"/>
+                <w:szCs w:val="28"/>
+              </w:rPr>
+              <w:t>L</w:t>
+            </w:r>
+          </w:p>
+        </w:tc>
+      </w:tr>
+      <w:tr>
+        <w:tc>
+          <w:tcPr>
+            <w:tcW w:w="2547" w:type="dxa"/>
+          </w:tcPr>
+          <w:p>
+            <w:pPr>
+              <w:rPr>
+                <w:rFonts w:ascii="Arial" w:hAnsi="Arial" w:cs="Arial"/>
+                <w:szCs w:val="28"/>
+              </w:rPr>
+            </w:pPr>
+            <w:r>
+              <w:rPr>
+                <w:rFonts w:ascii="Arial" w:hAnsi="Arial" w:cs="Arial"/>
+                <w:szCs w:val="28"/>
+              </w:rPr>
+              <w:t>Area</w:t>
+            </w:r>
+          </w:p>
+        </w:tc>
+        <w:tc>
+          <w:tcPr>
+            <w:tcW w:w="2267" w:type="dxa"/>
+          </w:tcPr>
+          <w:p>
+            <w:pPr>
+              <w:rPr>
+                <w:rFonts w:ascii="Arial" w:hAnsi="Arial" w:cs="Arial"/>
+                <w:szCs w:val="28"/>
+              </w:rPr>
+            </w:pPr>
+            <w:r>
+              <w:rPr>
+                <w:rFonts w:ascii="Arial" w:hAnsi="Arial" w:cs="Arial"/>
+                <w:szCs w:val="28"/>
+              </w:rPr>
+              <w:t>Entità</w:t>
+            </w:r>
+          </w:p>
+        </w:tc>
+        <w:tc>
+          <w:tcPr>
+            <w:tcW w:w="2407" w:type="dxa"/>
+          </w:tcPr>
+          <w:p>
+            <w:pPr>
+              <w:rPr>
+                <w:rFonts w:ascii="Arial" w:hAnsi="Arial" w:cs="Arial"/>
+                <w:szCs w:val="28"/>
+              </w:rPr>
+            </w:pPr>
+            <w:r>
+              <w:rPr>
+                <w:rFonts w:ascii="Arial" w:hAnsi="Arial" w:cs="Arial"/>
+                <w:szCs w:val="28"/>
+              </w:rPr>
+              <w:t>1</w:t>
+            </w:r>
+          </w:p>
+        </w:tc>
+        <w:tc>
+          <w:tcPr>
+            <w:tcW w:w="2407" w:type="dxa"/>
+          </w:tcPr>
+          <w:p>
+            <w:pPr>
+              <w:rPr>
+                <w:rFonts w:ascii="Arial" w:hAnsi="Arial" w:cs="Arial"/>
+                <w:szCs w:val="28"/>
+              </w:rPr>
+            </w:pPr>
+            <w:r>
+              <w:rPr>
+                <w:rFonts w:ascii="Arial" w:hAnsi="Arial" w:cs="Arial"/>
+                <w:szCs w:val="28"/>
+              </w:rPr>
+              <w:t>L</w:t>
+            </w:r>
+          </w:p>
+        </w:tc>
+      </w:tr>
+      <w:tr>
+        <w:tc>
+          <w:tcPr>
+            <w:tcW w:w="9628" w:type="dxa"/>
+            <w:gridSpan w:val="4"/>
+          </w:tcPr>
+          <w:p>
+            <w:pPr>
+              <w:jc w:val="both"/>
+              <w:rPr>
+                <w:rFonts w:ascii="Arial" w:hAnsi="Arial" w:cs="Arial"/>
+                <w:szCs w:val="28"/>
+              </w:rPr>
+            </w:pPr>
+            <w:r>
+              <w:rPr>
+                <w:rFonts w:ascii="Arial" w:hAnsi="Arial" w:cs="Arial"/>
+                <w:szCs w:val="28"/>
+              </w:rPr>
+              <w:t>Questa operazione implica il reperimento de</w:t>
+            </w:r>
+            <w:r>
+              <w:rPr>
+                <w:rFonts w:ascii="Arial" w:hAnsi="Arial" w:cs="Arial"/>
+                <w:szCs w:val="28"/>
+              </w:rPr>
+              <w:t>gli animali che vivono nella gabbia che si vuole esaminare. In base alla tabella dei volumi, consideriamo di fare in media 3 accessi all’entità Gabbia per ogni esecuzione dell’operazione.</w:t>
+            </w:r>
+          </w:p>
+        </w:tc>
+      </w:tr>
+      <w:tr>
+        <w:tc>
+          <w:tcPr>
+            <w:tcW w:w="9628" w:type="dxa"/>
+            <w:gridSpan w:val="4"/>
+          </w:tcPr>
+          <w:p>
+            <w:pPr>
+              <w:rPr>
+                <w:rFonts w:ascii="Arial" w:hAnsi="Arial" w:cs="Arial"/>
+                <w:szCs w:val="28"/>
+              </w:rPr>
+            </w:pPr>
+            <w:r>
+              <w:rPr>
+                <w:rFonts w:ascii="Arial" w:hAnsi="Arial" w:cs="Arial"/>
+                <w:szCs w:val="28"/>
+              </w:rPr>
+              <w:t>Totale accessi: 3*</w:t>
+            </w:r>
+            <w:r>
+              <w:rPr>
+                <w:rFonts w:ascii="Arial" w:hAnsi="Arial" w:cs="Arial"/>
+                <w:szCs w:val="28"/>
+              </w:rPr>
+              <w:t>18</w:t>
+            </w:r>
+            <w:r>
+              <w:rPr>
+                <w:rFonts w:ascii="Arial" w:hAnsi="Arial" w:cs="Arial"/>
+                <w:szCs w:val="28"/>
+              </w:rPr>
+              <w:t xml:space="preserve"> = </w:t>
+            </w:r>
+            <w:r>
+              <w:rPr>
+                <w:rFonts w:ascii="Arial" w:hAnsi="Arial" w:cs="Arial"/>
+                <w:szCs w:val="28"/>
+              </w:rPr>
+              <w:t>54</w:t>
+            </w:r>
+          </w:p>
+        </w:tc>
+      </w:tr>
+    </w:tbl>
+    <w:p>
+      <w:pPr>
+        <w:rPr>
+          <w:rFonts w:ascii="Arial" w:hAnsi="Arial" w:cs="Arial"/>
+          <w:szCs w:val="28"/>
+        </w:rPr>
+      </w:pPr>
+    </w:p>
+    <w:p>
+      <w:pPr>
+        <w:rPr>
+          <w:rFonts w:ascii="Arial" w:hAnsi="Arial" w:cs="Arial"/>
+          <w:b/>
+          <w:sz w:val="28"/>
+          <w:szCs w:val="28"/>
+        </w:rPr>
+      </w:pPr>
+      <w:r>
+        <w:rPr>
+          <w:rFonts w:ascii="Arial" w:hAnsi="Arial" w:cs="Arial"/>
+          <w:szCs w:val="28"/>
+        </w:rPr>
+        <w:br/>
+      </w:r>
+      <w:r>
+        <w:rPr>
+          <w:rFonts w:ascii="Arial" w:hAnsi="Arial" w:cs="Arial"/>
+          <w:b/>
+          <w:sz w:val="28"/>
+          <w:szCs w:val="28"/>
+        </w:rPr>
+        <w:t>Eliminazione delle generalizzazioni</w:t>
+      </w:r>
+    </w:p>
+    <w:p>
+      <w:pPr>
+        <w:rPr>
+          <w:rFonts w:ascii="Arial" w:hAnsi="Arial" w:cs="Arial"/>
+          <w:szCs w:val="28"/>
+        </w:rPr>
+      </w:pPr>
+    </w:p>
+    <w:p>
+      <w:pPr>
+        <w:pStyle w:val="Paragrafoelenco"/>
+        <w:numPr>
+          <w:ilvl w:val="0"/>
+          <w:numId w:val="8"/>
+        </w:numPr>
+        <w:spacing w:after="120"/>
+        <w:ind w:left="360"/>
+        <w:rPr>
+          <w:rFonts w:ascii="Arial" w:hAnsi="Arial" w:cs="Arial"/>
+          <w:b/>
+          <w:szCs w:val="28"/>
+        </w:rPr>
+      </w:pPr>
+      <w:r>
+        <w:rPr>
+          <w:rFonts w:ascii="Arial" w:hAnsi="Arial" w:cs="Arial"/>
+          <w:b/>
+          <w:szCs w:val="28"/>
+        </w:rPr>
+        <w:t>Dipendente</w:t>
+      </w:r>
+    </w:p>
+    <w:p>
+      <w:pPr>
+        <w:jc w:val="both"/>
+        <w:rPr>
+          <w:rFonts w:ascii="Arial" w:hAnsi="Arial" w:cs="Arial"/>
+          <w:szCs w:val="28"/>
+        </w:rPr>
+      </w:pPr>
+      <w:r>
+        <w:rPr>
+          <w:rFonts w:ascii="Arial" w:hAnsi="Arial" w:cs="Arial"/>
+          <w:szCs w:val="28"/>
+        </w:rPr>
+        <w:t>Questa generalizzazione presenta diverse entità figlie. Si procede ad una valutazione sotto vari aspetti al fine di</w:t>
+      </w:r>
+      <w:r>
+        <w:rPr>
+          <w:rFonts w:ascii="Arial" w:hAnsi="Arial" w:cs="Arial"/>
+          <w:szCs w:val="28"/>
+        </w:rPr>
+        <w:t xml:space="preserve"> </w:t>
+      </w:r>
+      <w:r>
+        <w:rPr>
+          <w:rFonts w:ascii="Arial" w:hAnsi="Arial" w:cs="Arial"/>
+          <w:szCs w:val="28"/>
+        </w:rPr>
+        <w:t>determinare il tipo di implementazione delle generalizzazioni nello schema logico.</w:t>
+      </w:r>
+    </w:p>
+    <w:p>
+      <w:pPr>
+        <w:jc w:val="both"/>
+        <w:rPr>
+          <w:rFonts w:ascii="Arial" w:hAnsi="Arial" w:cs="Arial"/>
+          <w:szCs w:val="28"/>
+        </w:rPr>
+      </w:pPr>
+      <w:r>
+        <w:rPr>
+          <w:rFonts w:ascii="Arial" w:hAnsi="Arial" w:cs="Arial"/>
+          <w:szCs w:val="28"/>
+        </w:rPr>
+        <w:t>ATTRIBUTI: L’entità padre presenta degli attributi che sono comuni a tutte le entità figlie, e a loro volta, le entità figlie</w:t>
+      </w:r>
+      <w:r>
+        <w:rPr>
+          <w:rFonts w:ascii="Arial" w:hAnsi="Arial" w:cs="Arial"/>
+          <w:szCs w:val="28"/>
+        </w:rPr>
+        <w:t xml:space="preserve"> </w:t>
+      </w:r>
+      <w:r>
+        <w:rPr>
+          <w:rFonts w:ascii="Arial" w:hAnsi="Arial" w:cs="Arial"/>
+          <w:szCs w:val="28"/>
+        </w:rPr>
+        <w:t>non presentano attributi specifici che le distinguono tra di loro e dall’entità padre.</w:t>
+      </w:r>
+    </w:p>
+    <w:p>
+      <w:pPr>
+        <w:jc w:val="both"/>
+        <w:rPr>
+          <w:rFonts w:ascii="Arial" w:hAnsi="Arial" w:cs="Arial"/>
+          <w:szCs w:val="28"/>
+        </w:rPr>
+      </w:pPr>
+      <w:r>
+        <w:rPr>
+          <w:rFonts w:ascii="Arial" w:hAnsi="Arial" w:cs="Arial"/>
+          <w:szCs w:val="28"/>
+        </w:rPr>
+        <w:t>OPERAZIONI: Sono presenti sia operazioni che non fanno distinzione tra entità padre ed entità figlie, sia operazion</w:t>
+      </w:r>
+      <w:r>
+        <w:rPr>
+          <w:rFonts w:ascii="Arial" w:hAnsi="Arial" w:cs="Arial"/>
+          <w:szCs w:val="28"/>
+        </w:rPr>
+        <w:t xml:space="preserve">i </w:t>
+      </w:r>
+      <w:r>
+        <w:rPr>
+          <w:rFonts w:ascii="Arial" w:hAnsi="Arial" w:cs="Arial"/>
+          <w:szCs w:val="28"/>
+        </w:rPr>
+        <w:t>che fanno riferimento in modo distinto a entità figlie ed entità padre.</w:t>
+      </w:r>
+    </w:p>
+    <w:p>
+      <w:pPr>
+        <w:jc w:val="both"/>
+        <w:rPr>
+          <w:rFonts w:ascii="Arial" w:hAnsi="Arial" w:cs="Arial"/>
+          <w:szCs w:val="28"/>
+        </w:rPr>
+      </w:pPr>
+      <w:r>
+        <w:rPr>
+          <w:rFonts w:ascii="Arial" w:hAnsi="Arial" w:cs="Arial"/>
+          <w:szCs w:val="28"/>
+        </w:rPr>
+        <w:t>Essendo una generalizzazione totale ed esclusiva si è deciso di accorpare le entità figlie in una nuova entità</w:t>
+      </w:r>
+      <w:r>
+        <w:rPr>
+          <w:rFonts w:ascii="Arial" w:hAnsi="Arial" w:cs="Arial"/>
+          <w:szCs w:val="28"/>
+        </w:rPr>
+        <w:t xml:space="preserve"> </w:t>
+      </w:r>
+      <w:proofErr w:type="spellStart"/>
+      <w:r>
+        <w:rPr>
+          <w:rFonts w:ascii="Arial" w:hAnsi="Arial" w:cs="Arial"/>
+          <w:szCs w:val="28"/>
+        </w:rPr>
+        <w:t>TipoDipendenti</w:t>
+      </w:r>
+      <w:proofErr w:type="spellEnd"/>
+      <w:r>
+        <w:rPr>
+          <w:rFonts w:ascii="Arial" w:hAnsi="Arial" w:cs="Arial"/>
+          <w:szCs w:val="28"/>
+        </w:rPr>
+        <w:t xml:space="preserve"> per identificare il tipo di dipendente. Il motivo di questa scelta è il fatto che se si fosse deciso di</w:t>
+      </w:r>
+      <w:r>
+        <w:rPr>
+          <w:rFonts w:ascii="Arial" w:hAnsi="Arial" w:cs="Arial"/>
+          <w:szCs w:val="28"/>
+        </w:rPr>
+        <w:t xml:space="preserve"> </w:t>
+      </w:r>
+      <w:r>
+        <w:rPr>
+          <w:rFonts w:ascii="Arial" w:hAnsi="Arial" w:cs="Arial"/>
+          <w:szCs w:val="28"/>
+        </w:rPr>
+        <w:t>sostituire la generalizzazione con l’accorpamento dell’entità genitore nelle entità figlie si sarebbero dovute creare 6</w:t>
+      </w:r>
+      <w:r>
+        <w:rPr>
+          <w:rFonts w:ascii="Arial" w:hAnsi="Arial" w:cs="Arial"/>
+          <w:szCs w:val="28"/>
+        </w:rPr>
+        <w:t xml:space="preserve"> </w:t>
+      </w:r>
+      <w:r>
+        <w:rPr>
+          <w:rFonts w:ascii="Arial" w:hAnsi="Arial" w:cs="Arial"/>
+          <w:szCs w:val="28"/>
+        </w:rPr>
+        <w:t>entità (una per ogni entità figlia) e ripetere gli 11 attributi dell’entità padre in ogni entità figlia con un conseguente</w:t>
+      </w:r>
+      <w:r>
+        <w:rPr>
+          <w:rFonts w:ascii="Arial" w:hAnsi="Arial" w:cs="Arial"/>
+          <w:szCs w:val="28"/>
+        </w:rPr>
+        <w:t xml:space="preserve"> </w:t>
+      </w:r>
+      <w:r>
+        <w:rPr>
+          <w:rFonts w:ascii="Arial" w:hAnsi="Arial" w:cs="Arial"/>
+          <w:szCs w:val="28"/>
+        </w:rPr>
+        <w:t>spreco di memoria per attributi che non fanno distinzione tra entità figlie.</w:t>
+      </w:r>
+    </w:p>
+    <w:p>
+      <w:pPr>
+        <w:rPr>
+          <w:rFonts w:ascii="Arial" w:hAnsi="Arial" w:cs="Arial"/>
+          <w:szCs w:val="28"/>
+        </w:rPr>
+      </w:pPr>
+    </w:p>
+    <w:p>
+      <w:pPr>
+        <w:rPr>
+          <w:rFonts w:ascii="Arial" w:hAnsi="Arial" w:cs="Arial"/>
+          <w:szCs w:val="28"/>
+        </w:rPr>
+      </w:pPr>
+    </w:p>
+    <w:p>
+      <w:pPr>
+        <w:rPr>
+          <w:rFonts w:ascii="Arial" w:hAnsi="Arial" w:cs="Arial"/>
+          <w:b/>
+          <w:sz w:val="28"/>
+          <w:szCs w:val="28"/>
+        </w:rPr>
+      </w:pPr>
+      <w:r>
+        <w:rPr>
+          <w:rFonts w:ascii="Arial" w:hAnsi="Arial" w:cs="Arial"/>
+          <w:b/>
+          <w:sz w:val="28"/>
+          <w:szCs w:val="28"/>
+        </w:rPr>
+        <w:t>Introduzione entità Orario</w:t>
+      </w:r>
+    </w:p>
+    <w:p>
+      <w:pPr>
+        <w:rPr>
+          <w:rFonts w:ascii="Arial" w:hAnsi="Arial" w:cs="Arial"/>
+          <w:szCs w:val="28"/>
+        </w:rPr>
+      </w:pPr>
+    </w:p>
+    <w:p>
+      <w:pPr>
+        <w:rPr>
+          <w:rFonts w:ascii="Arial" w:hAnsi="Arial" w:cs="Arial"/>
+          <w:szCs w:val="28"/>
+        </w:rPr>
+      </w:pPr>
+    </w:p>
+    <w:p>
+      <w:pPr>
+        <w:rPr>
+          <w:rFonts w:ascii="Arial" w:hAnsi="Arial" w:cs="Arial"/>
+          <w:szCs w:val="28"/>
+        </w:rPr>
+      </w:pPr>
+    </w:p>
+    <w:p>
+      <w:pPr>
+        <w:rPr>
+          <w:rFonts w:ascii="Arial" w:hAnsi="Arial" w:cs="Arial"/>
+          <w:szCs w:val="28"/>
+        </w:rPr>
+      </w:pPr>
+    </w:p>
+    <w:p>
+      <w:pPr>
+        <w:rPr>
+          <w:rFonts w:ascii="Arial" w:hAnsi="Arial" w:cs="Arial"/>
+          <w:szCs w:val="28"/>
+        </w:rPr>
+      </w:pPr>
+    </w:p>
+    <w:p>
+      <w:pPr>
+        <w:rPr>
+          <w:rFonts w:ascii="Arial" w:hAnsi="Arial" w:cs="Arial"/>
+          <w:szCs w:val="28"/>
+        </w:rPr>
+      </w:pPr>
+      <w:bookmarkStart w:id="0" w:name="_GoBack"/>
+      <w:bookmarkEnd w:id="0"/>
+    </w:p>
+    <w:p>
+      <w:pPr>
+        <w:rPr>
+          <w:rFonts w:ascii="Arial" w:hAnsi="Arial" w:cs="Arial"/>
+          <w:szCs w:val="28"/>
+        </w:rPr>
+      </w:pPr>
+    </w:p>
+    <w:p>
+      <w:pPr>
+        <w:rPr>
+          <w:rFonts w:ascii="Arial" w:hAnsi="Arial" w:cs="Arial"/>
+          <w:szCs w:val="28"/>
+          <w:lang w:val="en-US"/>
+        </w:rPr>
+      </w:pPr>
+      <w:r>
+        <w:rPr>
+          <w:rFonts w:ascii="Arial" w:hAnsi="Arial" w:cs="Arial"/>
+          <w:szCs w:val="28"/>
+          <w:lang w:val="en-US"/>
         </w:rPr>
         <w:lastRenderedPageBreak/>
         <w:t xml:space="preserve">SELECT </w:t>
@@ -8372,6 +11658,7 @@
         <w:rPr>
           <w:rFonts w:ascii="Arial" w:hAnsi="Arial" w:cs="Arial"/>
           <w:szCs w:val="28"/>
+          <w:lang w:val="en-US"/>
         </w:rPr>
         <w:t>Animale.Id_animale</w:t>
       </w:r>
@@ -8380,6 +11667,7 @@
         <w:rPr>
           <w:rFonts w:ascii="Arial" w:hAnsi="Arial" w:cs="Arial"/>
           <w:szCs w:val="28"/>
+          <w:lang w:val="en-US"/>
         </w:rPr>
         <w:t xml:space="preserve">, </w:t>
       </w:r>
@@ -8388,6 +11676,7 @@
         <w:rPr>
           <w:rFonts w:ascii="Arial" w:hAnsi="Arial" w:cs="Arial"/>
           <w:szCs w:val="28"/>
+          <w:lang w:val="en-US"/>
         </w:rPr>
         <w:t>Animale.Nome_comune</w:t>
       </w:r>
@@ -8396,6 +11685,7 @@
         <w:rPr>
           <w:rFonts w:ascii="Arial" w:hAnsi="Arial" w:cs="Arial"/>
           <w:szCs w:val="28"/>
+          <w:lang w:val="en-US"/>
         </w:rPr>
         <w:t xml:space="preserve">, </w:t>
       </w:r>
@@ -8404,6 +11694,7 @@
         <w:rPr>
           <w:rFonts w:ascii="Arial" w:hAnsi="Arial" w:cs="Arial"/>
           <w:szCs w:val="28"/>
+          <w:lang w:val="en-US"/>
         </w:rPr>
         <w:t>Gabbia.Id_gabbia</w:t>
       </w:r>
@@ -8412,6 +11703,7 @@
         <w:rPr>
           <w:rFonts w:ascii="Arial" w:hAnsi="Arial" w:cs="Arial"/>
           <w:szCs w:val="28"/>
+          <w:lang w:val="en-US"/>
         </w:rPr>
         <w:t xml:space="preserve">, </w:t>
       </w:r>
@@ -8420,6 +11712,7 @@
         <w:rPr>
           <w:rFonts w:ascii="Arial" w:hAnsi="Arial" w:cs="Arial"/>
           <w:szCs w:val="28"/>
+          <w:lang w:val="en-US"/>
         </w:rPr>
         <w:t>Area.Nome</w:t>
       </w:r>
@@ -8428,6 +11721,7 @@
         <w:rPr>
           <w:rFonts w:ascii="Arial" w:hAnsi="Arial" w:cs="Arial"/>
           <w:szCs w:val="28"/>
+          <w:lang w:val="en-US"/>
         </w:rPr>
         <w:t xml:space="preserve"> AS </w:t>
       </w:r>
@@ -8436,6 +11730,7 @@
         <w:rPr>
           <w:rFonts w:ascii="Arial" w:hAnsi="Arial" w:cs="Arial"/>
           <w:szCs w:val="28"/>
+          <w:lang w:val="en-US"/>
         </w:rPr>
         <w:t>Nome_Area</w:t>
       </w:r>
@@ -8444,14 +11739,52 @@
         <w:rPr>
           <w:rFonts w:ascii="Arial" w:hAnsi="Arial" w:cs="Arial"/>
           <w:szCs w:val="28"/>
-        </w:rPr>
-        <w:t xml:space="preserve"> FROM Animale JOIN Gabbia ON </w:t>
+          <w:lang w:val="en-US"/>
+        </w:rPr>
+        <w:t xml:space="preserve"> FROM </w:t>
       </w:r>
       <w:proofErr w:type="spellStart"/>
       <w:r>
         <w:rPr>
           <w:rFonts w:ascii="Arial" w:hAnsi="Arial" w:cs="Arial"/>
           <w:szCs w:val="28"/>
+          <w:lang w:val="en-US"/>
+        </w:rPr>
+        <w:t>Animale</w:t>
+      </w:r>
+      <w:proofErr w:type="spellEnd"/>
+      <w:r>
+        <w:rPr>
+          <w:rFonts w:ascii="Arial" w:hAnsi="Arial" w:cs="Arial"/>
+          <w:szCs w:val="28"/>
+          <w:lang w:val="en-US"/>
+        </w:rPr>
+        <w:t xml:space="preserve"> JOIN </w:t>
+      </w:r>
+      <w:proofErr w:type="spellStart"/>
+      <w:r>
+        <w:rPr>
+          <w:rFonts w:ascii="Arial" w:hAnsi="Arial" w:cs="Arial"/>
+          <w:szCs w:val="28"/>
+          <w:lang w:val="en-US"/>
+        </w:rPr>
+        <w:t>Gabbia</w:t>
+      </w:r>
+      <w:proofErr w:type="spellEnd"/>
+      <w:r>
+        <w:rPr>
+          <w:rFonts w:ascii="Arial" w:hAnsi="Arial" w:cs="Arial"/>
+          <w:szCs w:val="28"/>
+          <w:lang w:val="en-US"/>
+        </w:rPr>
+        <w:t xml:space="preserve"> ON </w:t>
+      </w:r>
+      <w:proofErr w:type="spellStart"/>
+      <w:r>
+        <w:rPr>
+          <w:rFonts w:ascii="Arial" w:hAnsi="Arial" w:cs="Arial"/>
+          <w:szCs w:val="28"/>
+          <w:lang w:val="en-US"/>
         </w:rPr>
         <w:t>Animale.Id_gabbia</w:t>
       </w:r>
@@ -8460,6 +11793,7 @@
         <w:rPr>
           <w:rFonts w:ascii="Arial" w:hAnsi="Arial" w:cs="Arial"/>
           <w:szCs w:val="28"/>
+          <w:lang w:val="en-US"/>
         </w:rPr>
         <w:t xml:space="preserve"> = </w:t>
       </w:r>
@@ -8468,6 +11802,7 @@
         <w:rPr>
           <w:rFonts w:ascii="Arial" w:hAnsi="Arial" w:cs="Arial"/>
           <w:szCs w:val="28"/>
+          <w:lang w:val="en-US"/>
         </w:rPr>
         <w:t>Gabbia.Id_gabbia</w:t>
       </w:r>
@@ -8476,6 +11811,7 @@
         <w:rPr>
           <w:rFonts w:ascii="Arial" w:hAnsi="Arial" w:cs="Arial"/>
           <w:szCs w:val="28"/>
+          <w:lang w:val="en-US"/>
         </w:rPr>
         <w:t xml:space="preserve"> JOIN Area ON </w:t>
       </w:r>
@@ -8484,6 +11820,7 @@
         <w:rPr>
           <w:rFonts w:ascii="Arial" w:hAnsi="Arial" w:cs="Arial"/>
           <w:szCs w:val="28"/>
+          <w:lang w:val="en-US"/>
         </w:rPr>
         <w:t>Gabbia.Id_area</w:t>
       </w:r>
@@ -8492,6 +11829,7 @@
         <w:rPr>
           <w:rFonts w:ascii="Arial" w:hAnsi="Arial" w:cs="Arial"/>
           <w:szCs w:val="28"/>
+          <w:lang w:val="en-US"/>
         </w:rPr>
         <w:t xml:space="preserve"> = </w:t>
       </w:r>
@@ -8500,6 +11838,7 @@
         <w:rPr>
           <w:rFonts w:ascii="Arial" w:hAnsi="Arial" w:cs="Arial"/>
           <w:szCs w:val="28"/>
+          <w:lang w:val="en-US"/>
         </w:rPr>
         <w:t>Area.Id_area</w:t>
       </w:r>
@@ -8508,6 +11847,7 @@
         <w:rPr>
           <w:rFonts w:ascii="Arial" w:hAnsi="Arial" w:cs="Arial"/>
           <w:szCs w:val="28"/>
+          <w:lang w:val="en-US"/>
         </w:rPr>
         <w:t xml:space="preserve"> WHERE </w:t>
       </w:r>
@@ -8516,6 +11856,7 @@
         <w:rPr>
           <w:rFonts w:ascii="Arial" w:hAnsi="Arial" w:cs="Arial"/>
           <w:szCs w:val="28"/>
+          <w:lang w:val="en-US"/>
         </w:rPr>
         <w:t>Gabbia.Id_area</w:t>
       </w:r>
@@ -8524,6 +11865,7 @@
         <w:rPr>
           <w:rFonts w:ascii="Arial" w:hAnsi="Arial" w:cs="Arial"/>
           <w:szCs w:val="28"/>
+          <w:lang w:val="en-US"/>
         </w:rPr>
         <w:t xml:space="preserve"> = 4</w:t>
       </w:r>
@@ -8533,20 +11875,23 @@
         <w:rPr>
           <w:rFonts w:ascii="Arial" w:hAnsi="Arial" w:cs="Arial"/>
           <w:szCs w:val="28"/>
-        </w:rPr>
-      </w:pPr>
-    </w:p>
-    <w:p>
-      <w:pPr>
-        <w:rPr>
-          <w:rFonts w:ascii="Arial" w:hAnsi="Arial" w:cs="Arial"/>
-          <w:szCs w:val="28"/>
-        </w:rPr>
-      </w:pPr>
-      <w:r>
-        <w:rPr>
-          <w:rFonts w:ascii="Arial" w:hAnsi="Arial" w:cs="Arial"/>
-          <w:szCs w:val="28"/>
+          <w:lang w:val="en-US"/>
+        </w:rPr>
+      </w:pPr>
+    </w:p>
+    <w:p>
+      <w:pPr>
+        <w:rPr>
+          <w:rFonts w:ascii="Arial" w:hAnsi="Arial" w:cs="Arial"/>
+          <w:szCs w:val="28"/>
+          <w:lang w:val="en-US"/>
+        </w:rPr>
+      </w:pPr>
+      <w:r>
+        <w:rPr>
+          <w:rFonts w:ascii="Arial" w:hAnsi="Arial" w:cs="Arial"/>
+          <w:szCs w:val="28"/>
+          <w:lang w:val="en-US"/>
         </w:rPr>
         <w:br w:type="page"/>
       </w:r>
@@ -8558,6 +11903,7 @@
         <w:rPr>
           <w:rFonts w:ascii="Arial" w:hAnsi="Arial" w:cs="Arial"/>
           <w:szCs w:val="28"/>
+          <w:lang w:val="en-US"/>
         </w:rPr>
       </w:pPr>
     </w:p>
@@ -8602,7 +11948,6 @@
         <w:docPartUnique/>
       </w:docPartObj>
     </w:sdtPr>
-    <w:sdtEndPr/>
     <w:sdtContent>
       <w:p>
         <w:pPr>
@@ -8645,7 +11990,6 @@
         <w:docPartUnique/>
       </w:docPartObj>
     </w:sdtPr>
-    <w:sdtEndPr/>
     <w:sdtContent>
       <w:p>
         <w:pPr>
@@ -8915,7 +12259,7 @@
   <w:abstractNum w:abstractNumId="2" w15:restartNumberingAfterBreak="0">
     <w:nsid w:val="19BE5332"/>
     <w:multiLevelType w:val="hybridMultilevel"/>
-    <w:tmpl w:val="008C6B06"/>
+    <w:tmpl w:val="C66CA0E8"/>
     <w:lvl w:ilvl="0" w:tplc="04100001">
       <w:start w:val="1"/>
       <w:numFmt w:val="bullet"/>
@@ -9139,6 +12483,92 @@
     </w:lvl>
   </w:abstractNum>
   <w:abstractNum w:abstractNumId="4" w15:restartNumberingAfterBreak="0">
+    <w:nsid w:val="25210A92"/>
+    <w:multiLevelType w:val="hybridMultilevel"/>
+    <w:tmpl w:val="CE148F7A"/>
+    <w:lvl w:ilvl="0" w:tplc="0410000F">
+      <w:start w:val="1"/>
+      <w:numFmt w:val="decimal"/>
+      <w:lvlText w:val="%1."/>
+      <w:lvlJc w:val="left"/>
+      <w:pPr>
+        <w:ind w:left="720" w:hanging="360"/>
+      </w:pPr>
+    </w:lvl>
+    <w:lvl w:ilvl="1" w:tplc="04100019" w:tentative="1">
+      <w:start w:val="1"/>
+      <w:numFmt w:val="lowerLetter"/>
+      <w:lvlText w:val="%2."/>
+      <w:lvlJc w:val="left"/>
+      <w:pPr>
+        <w:ind w:left="1440" w:hanging="360"/>
+      </w:pPr>
+    </w:lvl>
+    <w:lvl w:ilvl="2" w:tplc="0410001B" w:tentative="1">
+      <w:start w:val="1"/>
+      <w:numFmt w:val="lowerRoman"/>
+      <w:lvlText w:val="%3."/>
+      <w:lvlJc w:val="right"/>
+      <w:pPr>
+        <w:ind w:left="2160" w:hanging="180"/>
+      </w:pPr>
+    </w:lvl>
+    <w:lvl w:ilvl="3" w:tplc="0410000F" w:tentative="1">
+      <w:start w:val="1"/>
+      <w:numFmt w:val="decimal"/>
+      <w:lvlText w:val="%4."/>
+      <w:lvlJc w:val="left"/>
+      <w:pPr>
+        <w:ind w:left="2880" w:hanging="360"/>
+      </w:pPr>
+    </w:lvl>
+    <w:lvl w:ilvl="4" w:tplc="04100019" w:tentative="1">
+      <w:start w:val="1"/>
+      <w:numFmt w:val="lowerLetter"/>
+      <w:lvlText w:val="%5."/>
+      <w:lvlJc w:val="left"/>
+      <w:pPr>
+        <w:ind w:left="3600" w:hanging="360"/>
+      </w:pPr>
+    </w:lvl>
+    <w:lvl w:ilvl="5" w:tplc="0410001B" w:tentative="1">
+      <w:start w:val="1"/>
+      <w:numFmt w:val="lowerRoman"/>
+      <w:lvlText w:val="%6."/>
+      <w:lvlJc w:val="right"/>
+      <w:pPr>
+        <w:ind w:left="4320" w:hanging="180"/>
+      </w:pPr>
+    </w:lvl>
+    <w:lvl w:ilvl="6" w:tplc="0410000F" w:tentative="1">
+      <w:start w:val="1"/>
+      <w:numFmt w:val="decimal"/>
+      <w:lvlText w:val="%7."/>
+      <w:lvlJc w:val="left"/>
+      <w:pPr>
+        <w:ind w:left="5040" w:hanging="360"/>
+      </w:pPr>
+    </w:lvl>
+    <w:lvl w:ilvl="7" w:tplc="04100019" w:tentative="1">
+      <w:start w:val="1"/>
+      <w:numFmt w:val="lowerLetter"/>
+      <w:lvlText w:val="%8."/>
+      <w:lvlJc w:val="left"/>
+      <w:pPr>
+        <w:ind w:left="5760" w:hanging="360"/>
+      </w:pPr>
+    </w:lvl>
+    <w:lvl w:ilvl="8" w:tplc="0410001B" w:tentative="1">
+      <w:start w:val="1"/>
+      <w:numFmt w:val="lowerRoman"/>
+      <w:lvlText w:val="%9."/>
+      <w:lvlJc w:val="right"/>
+      <w:pPr>
+        <w:ind w:left="6480" w:hanging="180"/>
+      </w:pPr>
+    </w:lvl>
+  </w:abstractNum>
+  <w:abstractNum w:abstractNumId="5" w15:restartNumberingAfterBreak="0">
     <w:nsid w:val="26F40AFE"/>
     <w:multiLevelType w:val="hybridMultilevel"/>
     <w:tmpl w:val="BA40D004"/>
@@ -9251,7 +12681,93 @@
       </w:rPr>
     </w:lvl>
   </w:abstractNum>
-  <w:abstractNum w:abstractNumId="5" w15:restartNumberingAfterBreak="0">
+  <w:abstractNum w:abstractNumId="6" w15:restartNumberingAfterBreak="0">
+    <w:nsid w:val="27325144"/>
+    <w:multiLevelType w:val="hybridMultilevel"/>
+    <w:tmpl w:val="E002356E"/>
+    <w:lvl w:ilvl="0" w:tplc="0410000F">
+      <w:start w:val="1"/>
+      <w:numFmt w:val="decimal"/>
+      <w:lvlText w:val="%1."/>
+      <w:lvlJc w:val="left"/>
+      <w:pPr>
+        <w:ind w:left="1080" w:hanging="360"/>
+      </w:pPr>
+    </w:lvl>
+    <w:lvl w:ilvl="1" w:tplc="04100019" w:tentative="1">
+      <w:start w:val="1"/>
+      <w:numFmt w:val="lowerLetter"/>
+      <w:lvlText w:val="%2."/>
+      <w:lvlJc w:val="left"/>
+      <w:pPr>
+        <w:ind w:left="1800" w:hanging="360"/>
+      </w:pPr>
+    </w:lvl>
+    <w:lvl w:ilvl="2" w:tplc="0410001B" w:tentative="1">
+      <w:start w:val="1"/>
+      <w:numFmt w:val="lowerRoman"/>
+      <w:lvlText w:val="%3."/>
+      <w:lvlJc w:val="right"/>
+      <w:pPr>
+        <w:ind w:left="2520" w:hanging="180"/>
+      </w:pPr>
+    </w:lvl>
+    <w:lvl w:ilvl="3" w:tplc="0410000F" w:tentative="1">
+      <w:start w:val="1"/>
+      <w:numFmt w:val="decimal"/>
+      <w:lvlText w:val="%4."/>
+      <w:lvlJc w:val="left"/>
+      <w:pPr>
+        <w:ind w:left="3240" w:hanging="360"/>
+      </w:pPr>
+    </w:lvl>
+    <w:lvl w:ilvl="4" w:tplc="04100019" w:tentative="1">
+      <w:start w:val="1"/>
+      <w:numFmt w:val="lowerLetter"/>
+      <w:lvlText w:val="%5."/>
+      <w:lvlJc w:val="left"/>
+      <w:pPr>
+        <w:ind w:left="3960" w:hanging="360"/>
+      </w:pPr>
+    </w:lvl>
+    <w:lvl w:ilvl="5" w:tplc="0410001B" w:tentative="1">
+      <w:start w:val="1"/>
+      <w:numFmt w:val="lowerRoman"/>
+      <w:lvlText w:val="%6."/>
+      <w:lvlJc w:val="right"/>
+      <w:pPr>
+        <w:ind w:left="4680" w:hanging="180"/>
+      </w:pPr>
+    </w:lvl>
+    <w:lvl w:ilvl="6" w:tplc="0410000F" w:tentative="1">
+      <w:start w:val="1"/>
+      <w:numFmt w:val="decimal"/>
+      <w:lvlText w:val="%7."/>
+      <w:lvlJc w:val="left"/>
+      <w:pPr>
+        <w:ind w:left="5400" w:hanging="360"/>
+      </w:pPr>
+    </w:lvl>
+    <w:lvl w:ilvl="7" w:tplc="04100019" w:tentative="1">
+      <w:start w:val="1"/>
+      <w:numFmt w:val="lowerLetter"/>
+      <w:lvlText w:val="%8."/>
+      <w:lvlJc w:val="left"/>
+      <w:pPr>
+        <w:ind w:left="6120" w:hanging="360"/>
+      </w:pPr>
+    </w:lvl>
+    <w:lvl w:ilvl="8" w:tplc="0410001B" w:tentative="1">
+      <w:start w:val="1"/>
+      <w:numFmt w:val="lowerRoman"/>
+      <w:lvlText w:val="%9."/>
+      <w:lvlJc w:val="right"/>
+      <w:pPr>
+        <w:ind w:left="6840" w:hanging="180"/>
+      </w:pPr>
+    </w:lvl>
+  </w:abstractNum>
+  <w:abstractNum w:abstractNumId="7" w15:restartNumberingAfterBreak="0">
     <w:nsid w:val="2DBD69C9"/>
     <w:multiLevelType w:val="hybridMultilevel"/>
     <w:tmpl w:val="0B76F9F2"/>
@@ -9364,7 +12880,7 @@
       </w:rPr>
     </w:lvl>
   </w:abstractNum>
-  <w:abstractNum w:abstractNumId="6" w15:restartNumberingAfterBreak="0">
+  <w:abstractNum w:abstractNumId="8" w15:restartNumberingAfterBreak="0">
     <w:nsid w:val="30347AD4"/>
     <w:multiLevelType w:val="hybridMultilevel"/>
     <w:tmpl w:val="F37A3D70"/>
@@ -9477,7 +12993,7 @@
       </w:rPr>
     </w:lvl>
   </w:abstractNum>
-  <w:abstractNum w:abstractNumId="7" w15:restartNumberingAfterBreak="0">
+  <w:abstractNum w:abstractNumId="9" w15:restartNumberingAfterBreak="0">
     <w:nsid w:val="42685379"/>
     <w:multiLevelType w:val="multilevel"/>
     <w:tmpl w:val="072EB96A"/>
@@ -9582,7 +13098,7 @@
       </w:rPr>
     </w:lvl>
   </w:abstractNum>
-  <w:abstractNum w:abstractNumId="8" w15:restartNumberingAfterBreak="0">
+  <w:abstractNum w:abstractNumId="10" w15:restartNumberingAfterBreak="0">
     <w:nsid w:val="48FA5F9E"/>
     <w:multiLevelType w:val="multilevel"/>
     <w:tmpl w:val="58902554"/>
@@ -9686,7 +13202,7 @@
       </w:rPr>
     </w:lvl>
   </w:abstractNum>
-  <w:abstractNum w:abstractNumId="9" w15:restartNumberingAfterBreak="0">
+  <w:abstractNum w:abstractNumId="11" w15:restartNumberingAfterBreak="0">
     <w:nsid w:val="4B4F6272"/>
     <w:multiLevelType w:val="multilevel"/>
     <w:tmpl w:val="E90039C8"/>
@@ -9772,7 +13288,7 @@
       </w:pPr>
     </w:lvl>
   </w:abstractNum>
-  <w:abstractNum w:abstractNumId="10" w15:restartNumberingAfterBreak="0">
+  <w:abstractNum w:abstractNumId="12" w15:restartNumberingAfterBreak="0">
     <w:nsid w:val="56E00C36"/>
     <w:multiLevelType w:val="hybridMultilevel"/>
     <w:tmpl w:val="508443FC"/>
@@ -9885,7 +13401,7 @@
       </w:rPr>
     </w:lvl>
   </w:abstractNum>
-  <w:abstractNum w:abstractNumId="11" w15:restartNumberingAfterBreak="0">
+  <w:abstractNum w:abstractNumId="13" w15:restartNumberingAfterBreak="0">
     <w:nsid w:val="5B7C655B"/>
     <w:multiLevelType w:val="hybridMultilevel"/>
     <w:tmpl w:val="3992F106"/>
@@ -9998,7 +13514,93 @@
       </w:rPr>
     </w:lvl>
   </w:abstractNum>
-  <w:abstractNum w:abstractNumId="12" w15:restartNumberingAfterBreak="0">
+  <w:abstractNum w:abstractNumId="14" w15:restartNumberingAfterBreak="0">
+    <w:nsid w:val="5C236707"/>
+    <w:multiLevelType w:val="hybridMultilevel"/>
+    <w:tmpl w:val="CE148F7A"/>
+    <w:lvl w:ilvl="0" w:tplc="0410000F">
+      <w:start w:val="1"/>
+      <w:numFmt w:val="decimal"/>
+      <w:lvlText w:val="%1."/>
+      <w:lvlJc w:val="left"/>
+      <w:pPr>
+        <w:ind w:left="720" w:hanging="360"/>
+      </w:pPr>
+    </w:lvl>
+    <w:lvl w:ilvl="1" w:tplc="04100019" w:tentative="1">
+      <w:start w:val="1"/>
+      <w:numFmt w:val="lowerLetter"/>
+      <w:lvlText w:val="%2."/>
+      <w:lvlJc w:val="left"/>
+      <w:pPr>
+        <w:ind w:left="1440" w:hanging="360"/>
+      </w:pPr>
+    </w:lvl>
+    <w:lvl w:ilvl="2" w:tplc="0410001B" w:tentative="1">
+      <w:start w:val="1"/>
+      <w:numFmt w:val="lowerRoman"/>
+      <w:lvlText w:val="%3."/>
+      <w:lvlJc w:val="right"/>
+      <w:pPr>
+        <w:ind w:left="2160" w:hanging="180"/>
+      </w:pPr>
+    </w:lvl>
+    <w:lvl w:ilvl="3" w:tplc="0410000F" w:tentative="1">
+      <w:start w:val="1"/>
+      <w:numFmt w:val="decimal"/>
+      <w:lvlText w:val="%4."/>
+      <w:lvlJc w:val="left"/>
+      <w:pPr>
+        <w:ind w:left="2880" w:hanging="360"/>
+      </w:pPr>
+    </w:lvl>
+    <w:lvl w:ilvl="4" w:tplc="04100019" w:tentative="1">
+      <w:start w:val="1"/>
+      <w:numFmt w:val="lowerLetter"/>
+      <w:lvlText w:val="%5."/>
+      <w:lvlJc w:val="left"/>
+      <w:pPr>
+        <w:ind w:left="3600" w:hanging="360"/>
+      </w:pPr>
+    </w:lvl>
+    <w:lvl w:ilvl="5" w:tplc="0410001B" w:tentative="1">
+      <w:start w:val="1"/>
+      <w:numFmt w:val="lowerRoman"/>
+      <w:lvlText w:val="%6."/>
+      <w:lvlJc w:val="right"/>
+      <w:pPr>
+        <w:ind w:left="4320" w:hanging="180"/>
+      </w:pPr>
+    </w:lvl>
+    <w:lvl w:ilvl="6" w:tplc="0410000F" w:tentative="1">
+      <w:start w:val="1"/>
+      <w:numFmt w:val="decimal"/>
+      <w:lvlText w:val="%7."/>
+      <w:lvlJc w:val="left"/>
+      <w:pPr>
+        <w:ind w:left="5040" w:hanging="360"/>
+      </w:pPr>
+    </w:lvl>
+    <w:lvl w:ilvl="7" w:tplc="04100019" w:tentative="1">
+      <w:start w:val="1"/>
+      <w:numFmt w:val="lowerLetter"/>
+      <w:lvlText w:val="%8."/>
+      <w:lvlJc w:val="left"/>
+      <w:pPr>
+        <w:ind w:left="5760" w:hanging="360"/>
+      </w:pPr>
+    </w:lvl>
+    <w:lvl w:ilvl="8" w:tplc="0410001B" w:tentative="1">
+      <w:start w:val="1"/>
+      <w:numFmt w:val="lowerRoman"/>
+      <w:lvlText w:val="%9."/>
+      <w:lvlJc w:val="right"/>
+      <w:pPr>
+        <w:ind w:left="6480" w:hanging="180"/>
+      </w:pPr>
+    </w:lvl>
+  </w:abstractNum>
+  <w:abstractNum w:abstractNumId="15" w15:restartNumberingAfterBreak="0">
     <w:nsid w:val="5D3922ED"/>
     <w:multiLevelType w:val="hybridMultilevel"/>
     <w:tmpl w:val="14A2CE38"/>
@@ -10111,7 +13713,7 @@
       </w:rPr>
     </w:lvl>
   </w:abstractNum>
-  <w:abstractNum w:abstractNumId="13" w15:restartNumberingAfterBreak="0">
+  <w:abstractNum w:abstractNumId="16" w15:restartNumberingAfterBreak="0">
     <w:nsid w:val="6BB009CF"/>
     <w:multiLevelType w:val="hybridMultilevel"/>
     <w:tmpl w:val="3DAA0934"/>
@@ -10224,7 +13826,7 @@
       </w:rPr>
     </w:lvl>
   </w:abstractNum>
-  <w:abstractNum w:abstractNumId="14" w15:restartNumberingAfterBreak="0">
+  <w:abstractNum w:abstractNumId="17" w15:restartNumberingAfterBreak="0">
     <w:nsid w:val="702047A0"/>
     <w:multiLevelType w:val="hybridMultilevel"/>
     <w:tmpl w:val="0402FF2A"/>
@@ -10338,25 +13940,25 @@
     </w:lvl>
   </w:abstractNum>
   <w:num w:numId="1">
-    <w:abstractNumId w:val="9"/>
+    <w:abstractNumId w:val="11"/>
   </w:num>
   <w:num w:numId="2">
     <w:abstractNumId w:val="1"/>
   </w:num>
   <w:num w:numId="3">
-    <w:abstractNumId w:val="7"/>
+    <w:abstractNumId w:val="9"/>
   </w:num>
   <w:num w:numId="4">
     <w:abstractNumId w:val="0"/>
   </w:num>
   <w:num w:numId="5">
-    <w:abstractNumId w:val="13"/>
+    <w:abstractNumId w:val="16"/>
   </w:num>
   <w:num w:numId="6">
-    <w:abstractNumId w:val="8"/>
+    <w:abstractNumId w:val="10"/>
   </w:num>
   <w:num w:numId="7">
-    <w:abstractNumId w:val="11"/>
+    <w:abstractNumId w:val="13"/>
   </w:num>
   <w:num w:numId="8">
     <w:abstractNumId w:val="2"/>
@@ -10365,22 +13967,31 @@
     <w:abstractNumId w:val="3"/>
   </w:num>
   <w:num w:numId="10">
-    <w:abstractNumId w:val="10"/>
+    <w:abstractNumId w:val="12"/>
   </w:num>
   <w:num w:numId="11">
+    <w:abstractNumId w:val="8"/>
+  </w:num>
+  <w:num w:numId="12">
+    <w:abstractNumId w:val="17"/>
+  </w:num>
+  <w:num w:numId="13">
+    <w:abstractNumId w:val="15"/>
+  </w:num>
+  <w:num w:numId="14">
+    <w:abstractNumId w:val="5"/>
+  </w:num>
+  <w:num w:numId="15">
+    <w:abstractNumId w:val="7"/>
+  </w:num>
+  <w:num w:numId="16">
     <w:abstractNumId w:val="6"/>
   </w:num>
-  <w:num w:numId="12">
+  <w:num w:numId="17">
     <w:abstractNumId w:val="14"/>
   </w:num>
-  <w:num w:numId="13">
-    <w:abstractNumId w:val="12"/>
-  </w:num>
-  <w:num w:numId="14">
+  <w:num w:numId="18">
     <w:abstractNumId w:val="4"/>
-  </w:num>
-  <w:num w:numId="15">
-    <w:abstractNumId w:val="5"/>
   </w:num>
 </w:numbering>
 </file>
@@ -10789,7 +14400,6 @@
   <w:style w:type="character" w:default="1" w:styleId="Carpredefinitoparagrafo">
     <w:name w:val="Default Paragraph Font"/>
     <w:uiPriority w:val="1"/>
-    <w:semiHidden/>
     <w:unhideWhenUsed/>
   </w:style>
   <w:style w:type="table" w:default="1" w:styleId="Tabellanormale">
@@ -10982,6 +14592,21 @@
         <w:insideV w:val="single" w:sz="4" w:space="0" w:color="auto"/>
       </w:tblBorders>
     </w:tblPr>
+  </w:style>
+  <w:style w:type="paragraph" w:styleId="Paragrafoelenco">
+    <w:name w:val="List Paragraph"/>
+    <w:basedOn w:val="Normale"/>
+    <w:uiPriority w:val="34"/>
+    <w:qFormat/>
+    <w:rsid w:val="007767FE"/>
+    <w:pPr>
+      <w:ind w:left="720"/>
+      <w:contextualSpacing/>
+    </w:pPr>
+    <w:rPr>
+      <w:rFonts w:cs="Mangal"/>
+      <w:szCs w:val="21"/>
+    </w:rPr>
   </w:style>
 </w:styles>
 </file>
@@ -11286,7 +14911,7 @@
 </file>
 
 <file path=customXml/itemProps1.xml><?xml version="1.0" encoding="utf-8"?>
-<ds:datastoreItem xmlns:ds="http://schemas.openxmlformats.org/officeDocument/2006/customXml" ds:itemID="{057FE31C-1732-4FAA-947E-1C79460162C2}">
+<ds:datastoreItem xmlns:ds="http://schemas.openxmlformats.org/officeDocument/2006/customXml" ds:itemID="{E40965AC-8B9D-47EF-89FF-38AECCD6AC42}">
   <ds:schemaRefs>
     <ds:schemaRef ds:uri="http://schemas.openxmlformats.org/officeDocument/2006/bibliography"/>
   </ds:schemaRefs>

</xml_diff>

<commit_message>
fine relazione e file sql
</commit_message>
<xml_diff>
--- a/relazione.docx
+++ b/relazione.docx
@@ -14792,8 +14792,6 @@
         </w:rPr>
         <w:t>_m</w:t>
       </w:r>
-      <w:bookmarkStart w:id="0" w:name="_GoBack"/>
-      <w:bookmarkEnd w:id="0"/>
       <w:r>
         <w:rPr>
           <w:rFonts w:ascii="Arial" w:hAnsi="Arial" w:cs="Arial"/>
@@ -15030,7 +15028,23 @@
           <w:noProof/>
           <w:szCs w:val="28"/>
         </w:rPr>
-        <w:t xml:space="preserve">    SELECT MAX(Data) AS MaxCheckData, Id_animale</w:t>
+        <w:t xml:space="preserve">    SELECT MAX(</w:t>
+      </w:r>
+      <w:r>
+        <w:rPr>
+          <w:rFonts w:ascii="Arial" w:hAnsi="Arial" w:cs="Arial"/>
+          <w:noProof/>
+          <w:szCs w:val="28"/>
+        </w:rPr>
+        <w:t>Giorno</w:t>
+      </w:r>
+      <w:r>
+        <w:rPr>
+          <w:rFonts w:ascii="Arial" w:hAnsi="Arial" w:cs="Arial"/>
+          <w:noProof/>
+          <w:szCs w:val="28"/>
+        </w:rPr>
+        <w:t>) AS MaxCheckData, Id_animale</w:t>
       </w:r>
     </w:p>
     <w:p>
@@ -15131,7 +15145,23 @@
           <w:noProof/>
           <w:szCs w:val="28"/>
         </w:rPr>
-        <w:t>AND c1.Data = c2.MaxCheckData;</w:t>
+        <w:t>AND c1.</w:t>
+      </w:r>
+      <w:r>
+        <w:rPr>
+          <w:rFonts w:ascii="Arial" w:hAnsi="Arial" w:cs="Arial"/>
+          <w:noProof/>
+          <w:szCs w:val="28"/>
+        </w:rPr>
+        <w:t>Giorno</w:t>
+      </w:r>
+      <w:r>
+        <w:rPr>
+          <w:rFonts w:ascii="Arial" w:hAnsi="Arial" w:cs="Arial"/>
+          <w:noProof/>
+          <w:szCs w:val="28"/>
+        </w:rPr>
+        <w:t xml:space="preserve"> = c2.MaxCheckData;</w:t>
       </w:r>
     </w:p>
     <w:p>
@@ -15291,6 +15321,14 @@
           <w:szCs w:val="28"/>
         </w:rPr>
         <w:t>SELECT Animale.Id_animale, Animale.Nome_comune, Gabbia.Id_gabbia, Area.Nome AS Nome_Area FROM Animale JOIN Gabbia ON Animale.Id_gabbia = Gabbia.Id_gabbia JOIN Area ON Gabbia.Id_area = Area.Id_area WHERE Gabbia.Id_area = 4</w:t>
+      </w:r>
+      <w:r>
+        <w:rPr>
+          <w:rFonts w:ascii="Arial" w:hAnsi="Arial" w:cs="Arial"/>
+          <w:noProof/>
+          <w:szCs w:val="28"/>
+        </w:rPr>
+        <w:t>;</w:t>
       </w:r>
     </w:p>
     <w:p>
@@ -15415,30 +15453,36 @@
     </w:p>
     <w:p>
       <w:pPr>
-        <w:rPr>
-          <w:rFonts w:ascii="Arial" w:hAnsi="Arial" w:cs="Arial"/>
-          <w:b/>
-          <w:noProof/>
-          <w:szCs w:val="28"/>
-        </w:rPr>
-      </w:pPr>
-      <w:r>
-        <w:rPr>
-          <w:rFonts w:ascii="Arial" w:hAnsi="Arial" w:cs="Arial"/>
-          <w:b/>
-          <w:noProof/>
-          <w:szCs w:val="28"/>
-        </w:rPr>
-        <w:t>2. Si vogliono eliminare tutti i biglietti e i controlli medici effettuati in un determinato</w:t>
-      </w:r>
-      <w:r>
-        <w:rPr>
-          <w:rFonts w:ascii="Arial" w:hAnsi="Arial" w:cs="Arial"/>
-          <w:b/>
-          <w:noProof/>
-          <w:szCs w:val="28"/>
-        </w:rPr>
-        <w:t xml:space="preserve">  </w:t>
+        <w:pStyle w:val="Paragrafoelenco"/>
+        <w:numPr>
+          <w:ilvl w:val="2"/>
+          <w:numId w:val="1"/>
+        </w:numPr>
+        <w:ind w:left="360"/>
+        <w:rPr>
+          <w:rFonts w:ascii="Arial" w:hAnsi="Arial" w:cs="Arial"/>
+          <w:b/>
+          <w:noProof/>
+          <w:szCs w:val="28"/>
+        </w:rPr>
+      </w:pPr>
+      <w:r>
+        <w:rPr>
+          <w:rFonts w:ascii="Arial" w:hAnsi="Arial" w:cs="Arial"/>
+          <w:b/>
+          <w:noProof/>
+          <w:szCs w:val="28"/>
+        </w:rPr>
+        <w:t>Si vogliono eliminare tutti i biglietti e i controlli medici effettuati in un determinato</w:t>
+      </w:r>
+      <w:r>
+        <w:rPr>
+          <w:rFonts w:ascii="Arial" w:hAnsi="Arial" w:cs="Arial"/>
+          <w:b/>
+          <w:noProof/>
+          <w:szCs w:val="28"/>
+        </w:rPr>
+        <w:t xml:space="preserve"> </w:t>
       </w:r>
       <w:r>
         <w:rPr>
@@ -16041,195 +16085,1948 @@
     <w:p>
       <w:pPr>
         <w:pStyle w:val="Standard"/>
-        <w:rPr>
-          <w:rFonts w:ascii="Arial" w:hAnsi="Arial" w:cs="Arial"/>
-          <w:noProof/>
-          <w:szCs w:val="28"/>
-        </w:rPr>
-      </w:pPr>
-    </w:p>
-    <w:p>
-      <w:pPr>
-        <w:pStyle w:val="Standard"/>
-        <w:rPr>
-          <w:rFonts w:ascii="Arial" w:hAnsi="Arial" w:cs="Arial"/>
-          <w:noProof/>
-          <w:szCs w:val="28"/>
-        </w:rPr>
-      </w:pPr>
-    </w:p>
-    <w:p>
-      <w:pPr>
-        <w:pStyle w:val="Standard"/>
-        <w:rPr>
-          <w:rFonts w:ascii="Arial" w:hAnsi="Arial" w:cs="Arial"/>
-          <w:noProof/>
-          <w:szCs w:val="28"/>
-        </w:rPr>
-      </w:pPr>
-    </w:p>
-    <w:p>
-      <w:pPr>
-        <w:pStyle w:val="Standard"/>
-        <w:rPr>
-          <w:rFonts w:ascii="Arial" w:hAnsi="Arial" w:cs="Arial"/>
-          <w:noProof/>
-          <w:szCs w:val="28"/>
-        </w:rPr>
-      </w:pPr>
-    </w:p>
-    <w:p>
-      <w:pPr>
-        <w:pStyle w:val="Standard"/>
-        <w:rPr>
-          <w:rFonts w:ascii="Arial" w:hAnsi="Arial" w:cs="Arial"/>
-          <w:noProof/>
-          <w:szCs w:val="28"/>
-        </w:rPr>
-      </w:pPr>
-    </w:p>
-    <w:p>
-      <w:pPr>
-        <w:pStyle w:val="Standard"/>
-        <w:rPr>
-          <w:rFonts w:ascii="Arial" w:hAnsi="Arial" w:cs="Arial"/>
-          <w:noProof/>
-          <w:szCs w:val="28"/>
-        </w:rPr>
-      </w:pPr>
-    </w:p>
-    <w:p>
-      <w:pPr>
-        <w:pStyle w:val="Standard"/>
-        <w:rPr>
-          <w:rFonts w:ascii="Arial" w:hAnsi="Arial" w:cs="Arial"/>
-          <w:noProof/>
-          <w:szCs w:val="28"/>
-        </w:rPr>
-      </w:pPr>
-    </w:p>
-    <w:p>
-      <w:pPr>
-        <w:pStyle w:val="Standard"/>
-        <w:rPr>
-          <w:rFonts w:ascii="Arial" w:hAnsi="Arial" w:cs="Arial"/>
-          <w:noProof/>
-          <w:szCs w:val="28"/>
-        </w:rPr>
-      </w:pPr>
-    </w:p>
-    <w:p>
-      <w:pPr>
-        <w:pStyle w:val="Standard"/>
-        <w:rPr>
-          <w:rFonts w:ascii="Arial" w:hAnsi="Arial" w:cs="Arial"/>
-          <w:noProof/>
-          <w:szCs w:val="28"/>
-        </w:rPr>
-      </w:pPr>
-    </w:p>
-    <w:p>
-      <w:pPr>
-        <w:pStyle w:val="Standard"/>
-        <w:rPr>
-          <w:rFonts w:ascii="Arial" w:hAnsi="Arial" w:cs="Arial"/>
-          <w:noProof/>
-          <w:szCs w:val="28"/>
-        </w:rPr>
-      </w:pPr>
-    </w:p>
-    <w:p>
-      <w:pPr>
-        <w:pStyle w:val="Standard"/>
-        <w:rPr>
-          <w:rFonts w:ascii="Arial" w:hAnsi="Arial" w:cs="Arial"/>
-          <w:noProof/>
-          <w:szCs w:val="28"/>
-        </w:rPr>
-      </w:pPr>
-    </w:p>
-    <w:p>
-      <w:pPr>
-        <w:pStyle w:val="Standard"/>
-        <w:rPr>
-          <w:rFonts w:ascii="Arial" w:hAnsi="Arial" w:cs="Arial"/>
-          <w:noProof/>
-          <w:szCs w:val="28"/>
-        </w:rPr>
-      </w:pPr>
-    </w:p>
-    <w:p>
-      <w:pPr>
-        <w:pStyle w:val="Standard"/>
-        <w:rPr>
-          <w:rFonts w:ascii="Arial" w:hAnsi="Arial" w:cs="Arial"/>
-          <w:noProof/>
-          <w:szCs w:val="28"/>
-        </w:rPr>
-      </w:pPr>
-    </w:p>
-    <w:p>
-      <w:pPr>
-        <w:pStyle w:val="Standard"/>
-        <w:rPr>
-          <w:rFonts w:ascii="Arial" w:hAnsi="Arial" w:cs="Arial"/>
-          <w:noProof/>
-          <w:szCs w:val="28"/>
-        </w:rPr>
-      </w:pPr>
-    </w:p>
-    <w:p>
-      <w:pPr>
-        <w:pStyle w:val="Standard"/>
-        <w:rPr>
-          <w:rFonts w:ascii="Arial" w:hAnsi="Arial" w:cs="Arial"/>
-          <w:noProof/>
-          <w:szCs w:val="28"/>
-        </w:rPr>
-      </w:pPr>
-    </w:p>
-    <w:p>
-      <w:pPr>
-        <w:pStyle w:val="Standard"/>
-        <w:rPr>
-          <w:rFonts w:ascii="Arial" w:hAnsi="Arial" w:cs="Arial"/>
-          <w:noProof/>
-          <w:szCs w:val="28"/>
-        </w:rPr>
-      </w:pPr>
-    </w:p>
-    <w:p>
-      <w:pPr>
-        <w:pStyle w:val="Standard"/>
-        <w:rPr>
-          <w:rFonts w:ascii="Arial" w:hAnsi="Arial" w:cs="Arial"/>
-          <w:noProof/>
-          <w:szCs w:val="28"/>
-        </w:rPr>
-      </w:pPr>
-    </w:p>
-    <w:p>
-      <w:pPr>
-        <w:pStyle w:val="Standard"/>
-        <w:rPr>
-          <w:rFonts w:ascii="Arial" w:hAnsi="Arial" w:cs="Arial"/>
-          <w:noProof/>
-          <w:szCs w:val="28"/>
-        </w:rPr>
-      </w:pPr>
-    </w:p>
-    <w:p>
-      <w:pPr>
-        <w:pStyle w:val="Standard"/>
-        <w:rPr>
-          <w:rFonts w:ascii="Arial" w:hAnsi="Arial" w:cs="Arial"/>
-          <w:noProof/>
-          <w:szCs w:val="28"/>
-        </w:rPr>
-      </w:pPr>
+        <w:numPr>
+          <w:ilvl w:val="1"/>
+          <w:numId w:val="1"/>
+        </w:numPr>
+        <w:ind w:left="360"/>
+        <w:rPr>
+          <w:rFonts w:ascii="Arial" w:hAnsi="Arial" w:cs="Arial"/>
+          <w:b/>
+          <w:noProof/>
+          <w:szCs w:val="28"/>
+        </w:rPr>
+      </w:pPr>
+      <w:r>
+        <w:rPr>
+          <w:rFonts w:ascii="Arial" w:hAnsi="Arial" w:cs="Arial"/>
+          <w:b/>
+          <w:noProof/>
+          <w:szCs w:val="28"/>
+        </w:rPr>
+        <w:t>Si v</w:t>
+      </w:r>
+      <w:r>
+        <w:rPr>
+          <w:rFonts w:ascii="Arial" w:hAnsi="Arial" w:cs="Arial"/>
+          <w:b/>
+          <w:noProof/>
+          <w:szCs w:val="28"/>
+        </w:rPr>
+        <w:t xml:space="preserve">ogliono visualizzare gli animali attualmente </w:t>
+      </w:r>
+      <w:r>
+        <w:rPr>
+          <w:rFonts w:ascii="Arial" w:hAnsi="Arial" w:cs="Arial"/>
+          <w:b/>
+          <w:noProof/>
+          <w:szCs w:val="28"/>
+        </w:rPr>
+        <w:t>malati</w:t>
+      </w:r>
+      <w:r>
+        <w:rPr>
+          <w:rFonts w:ascii="Arial" w:hAnsi="Arial" w:cs="Arial"/>
+          <w:b/>
+          <w:noProof/>
+          <w:szCs w:val="28"/>
+        </w:rPr>
+        <w:t>.</w:t>
+      </w:r>
+    </w:p>
+    <w:p>
+      <w:pPr>
+        <w:pStyle w:val="Standard"/>
+        <w:rPr>
+          <w:rFonts w:ascii="Arial" w:hAnsi="Arial" w:cs="Arial"/>
+          <w:noProof/>
+          <w:szCs w:val="28"/>
+        </w:rPr>
+      </w:pPr>
+    </w:p>
+    <w:p>
+      <w:pPr>
+        <w:pStyle w:val="Standard"/>
+        <w:rPr>
+          <w:rFonts w:ascii="Arial" w:hAnsi="Arial" w:cs="Arial"/>
+          <w:noProof/>
+          <w:szCs w:val="28"/>
+        </w:rPr>
+      </w:pPr>
+      <w:r>
+        <w:rPr>
+          <w:rFonts w:ascii="Arial" w:hAnsi="Arial" w:cs="Arial"/>
+          <w:noProof/>
+          <w:szCs w:val="28"/>
+        </w:rPr>
+        <w:t>CREATE VIEW AnimaliMalati AS SELECT Id_animale</w:t>
+      </w:r>
+      <w:r>
+        <w:rPr>
+          <w:rFonts w:ascii="Arial" w:hAnsi="Arial" w:cs="Arial"/>
+          <w:noProof/>
+          <w:szCs w:val="28"/>
+        </w:rPr>
+        <w:t>, Giorno</w:t>
+      </w:r>
+      <w:r>
+        <w:rPr>
+          <w:rFonts w:ascii="Arial" w:hAnsi="Arial" w:cs="Arial"/>
+          <w:noProof/>
+          <w:szCs w:val="28"/>
+        </w:rPr>
+        <w:t xml:space="preserve"> FROM Controllo_medico WHERE Malattia(Controllo_medico.</w:t>
+      </w:r>
+      <w:r>
+        <w:rPr>
+          <w:rFonts w:ascii="Arial" w:hAnsi="Arial" w:cs="Arial"/>
+          <w:noProof/>
+          <w:szCs w:val="28"/>
+        </w:rPr>
+        <w:t>Id_animale</w:t>
+      </w:r>
+      <w:r>
+        <w:rPr>
+          <w:rFonts w:ascii="Arial" w:hAnsi="Arial" w:cs="Arial"/>
+          <w:noProof/>
+          <w:szCs w:val="28"/>
+        </w:rPr>
+        <w:t>) = 1</w:t>
+      </w:r>
+      <w:r>
+        <w:rPr>
+          <w:rFonts w:ascii="Arial" w:hAnsi="Arial" w:cs="Arial"/>
+          <w:noProof/>
+          <w:szCs w:val="28"/>
+        </w:rPr>
+        <w:t>;</w:t>
+      </w:r>
+    </w:p>
+    <w:p>
+      <w:pPr>
+        <w:pStyle w:val="Standard"/>
+        <w:rPr>
+          <w:rFonts w:ascii="Arial" w:hAnsi="Arial" w:cs="Arial"/>
+          <w:noProof/>
+          <w:szCs w:val="28"/>
+        </w:rPr>
+      </w:pPr>
+    </w:p>
+    <w:p>
+      <w:pPr>
+        <w:pStyle w:val="Standard"/>
+        <w:rPr>
+          <w:rFonts w:ascii="Arial" w:hAnsi="Arial" w:cs="Arial"/>
+          <w:noProof/>
+          <w:szCs w:val="28"/>
+        </w:rPr>
+      </w:pPr>
+      <w:r>
+        <w:rPr>
+          <w:rFonts w:ascii="Arial" w:hAnsi="Arial" w:cs="Arial"/>
+          <w:noProof/>
+          <w:szCs w:val="28"/>
+        </w:rPr>
+        <w:t>SELECT Animale.Id_animale, Nome_comune AS 'Nome comune', Id_gabbia AS 'Gabbia', Giorno AS 'Ultimo Controllo' FROM AnimaliMalati JOIN Animale WHERE AnimaliMalati.Id_animale = Animale.Id_animale</w:t>
+      </w:r>
+      <w:r>
+        <w:rPr>
+          <w:rFonts w:ascii="Arial" w:hAnsi="Arial" w:cs="Arial"/>
+          <w:noProof/>
+          <w:szCs w:val="28"/>
+        </w:rPr>
+        <w:t>;</w:t>
+      </w:r>
+    </w:p>
+    <w:p>
+      <w:pPr>
+        <w:pStyle w:val="Standard"/>
+        <w:jc w:val="center"/>
+        <w:rPr>
+          <w:rFonts w:ascii="Arial" w:hAnsi="Arial" w:cs="Arial"/>
+          <w:noProof/>
+          <w:szCs w:val="28"/>
+        </w:rPr>
+      </w:pPr>
+      <w:r>
+        <w:rPr>
+          <w:rFonts w:ascii="Arial" w:hAnsi="Arial" w:cs="Arial"/>
+          <w:noProof/>
+          <w:szCs w:val="28"/>
+        </w:rPr>
+        <w:lastRenderedPageBreak/>
+        <w:drawing>
+          <wp:inline distT="0" distB="0" distL="0" distR="0" wp14:anchorId="2AD93FDA" wp14:editId="6B73512E">
+            <wp:extent cx="3697605" cy="906145"/>
+            <wp:effectExtent l="0" t="0" r="0" b="8255"/>
+            <wp:docPr id="3" name="Immagine 3"/>
+            <wp:cNvGraphicFramePr>
+              <a:graphicFrameLocks xmlns:a="http://schemas.openxmlformats.org/drawingml/2006/main" noChangeAspect="1"/>
+            </wp:cNvGraphicFramePr>
+            <a:graphic xmlns:a="http://schemas.openxmlformats.org/drawingml/2006/main">
+              <a:graphicData uri="http://schemas.openxmlformats.org/drawingml/2006/picture">
+                <pic:pic xmlns:pic="http://schemas.openxmlformats.org/drawingml/2006/picture">
+                  <pic:nvPicPr>
+                    <pic:cNvPr id="0" name="Picture 1"/>
+                    <pic:cNvPicPr>
+                      <a:picLocks noChangeAspect="1" noChangeArrowheads="1"/>
+                    </pic:cNvPicPr>
+                  </pic:nvPicPr>
+                  <pic:blipFill>
+                    <a:blip r:embed="rId14">
+                      <a:extLst>
+                        <a:ext uri="{28A0092B-C50C-407E-A947-70E740481C1C}">
+                          <a14:useLocalDpi xmlns:a14="http://schemas.microsoft.com/office/drawing/2010/main" val="0"/>
+                        </a:ext>
+                      </a:extLst>
+                    </a:blip>
+                    <a:srcRect/>
+                    <a:stretch>
+                      <a:fillRect/>
+                    </a:stretch>
+                  </pic:blipFill>
+                  <pic:spPr bwMode="auto">
+                    <a:xfrm>
+                      <a:off x="0" y="0"/>
+                      <a:ext cx="3697605" cy="906145"/>
+                    </a:xfrm>
+                    <a:prstGeom prst="rect">
+                      <a:avLst/>
+                    </a:prstGeom>
+                    <a:noFill/>
+                    <a:ln>
+                      <a:noFill/>
+                    </a:ln>
+                  </pic:spPr>
+                </pic:pic>
+              </a:graphicData>
+            </a:graphic>
+          </wp:inline>
+        </w:drawing>
+      </w:r>
+    </w:p>
+    <w:p>
+      <w:pPr>
+        <w:pStyle w:val="Standard"/>
+        <w:rPr>
+          <w:rFonts w:ascii="Arial" w:hAnsi="Arial" w:cs="Arial"/>
+          <w:noProof/>
+          <w:szCs w:val="28"/>
+        </w:rPr>
+      </w:pPr>
+    </w:p>
+    <w:p>
+      <w:pPr>
+        <w:pStyle w:val="Standard"/>
+        <w:numPr>
+          <w:ilvl w:val="1"/>
+          <w:numId w:val="1"/>
+        </w:numPr>
+        <w:ind w:left="360"/>
+        <w:rPr>
+          <w:rFonts w:ascii="Arial" w:hAnsi="Arial" w:cs="Arial"/>
+          <w:b/>
+          <w:noProof/>
+          <w:szCs w:val="28"/>
+        </w:rPr>
+      </w:pPr>
+      <w:r>
+        <w:rPr>
+          <w:rFonts w:ascii="Arial" w:hAnsi="Arial" w:cs="Arial"/>
+          <w:b/>
+          <w:noProof/>
+          <w:szCs w:val="28"/>
+        </w:rPr>
+        <w:t>Si vogliono elencare le gabbie con numero di animali ospitati pari alla capienza massima della gabbia.</w:t>
+      </w:r>
+    </w:p>
+    <w:p>
+      <w:pPr>
+        <w:pStyle w:val="Standard"/>
+        <w:rPr>
+          <w:rFonts w:ascii="Arial" w:hAnsi="Arial" w:cs="Arial"/>
+          <w:noProof/>
+          <w:szCs w:val="28"/>
+        </w:rPr>
+      </w:pPr>
+    </w:p>
+    <w:p>
+      <w:pPr>
+        <w:pStyle w:val="Standard"/>
+        <w:rPr>
+          <w:rFonts w:ascii="Arial" w:hAnsi="Arial" w:cs="Arial"/>
+          <w:noProof/>
+          <w:szCs w:val="28"/>
+        </w:rPr>
+      </w:pPr>
+      <w:r>
+        <w:rPr>
+          <w:rFonts w:ascii="Arial" w:hAnsi="Arial" w:cs="Arial"/>
+          <w:noProof/>
+          <w:szCs w:val="28"/>
+        </w:rPr>
+        <w:t>SELECT Id_gabbia, Id_area FROM Gabbia WHERE Gabbia.N_animali=Gabbia.Capienza</w:t>
+      </w:r>
+      <w:r>
+        <w:rPr>
+          <w:rFonts w:ascii="Arial" w:hAnsi="Arial" w:cs="Arial"/>
+          <w:noProof/>
+          <w:szCs w:val="28"/>
+        </w:rPr>
+        <w:t>;</w:t>
+      </w:r>
+    </w:p>
+    <w:p>
+      <w:pPr>
+        <w:pStyle w:val="Standard"/>
+        <w:rPr>
+          <w:rFonts w:ascii="Arial" w:hAnsi="Arial" w:cs="Arial"/>
+          <w:noProof/>
+          <w:szCs w:val="28"/>
+        </w:rPr>
+      </w:pPr>
+    </w:p>
+    <w:p>
+      <w:pPr>
+        <w:pStyle w:val="Standard"/>
+        <w:jc w:val="center"/>
+        <w:rPr>
+          <w:rFonts w:ascii="Arial" w:hAnsi="Arial" w:cs="Arial"/>
+          <w:noProof/>
+          <w:szCs w:val="28"/>
+        </w:rPr>
+      </w:pPr>
+      <w:r>
+        <w:rPr>
+          <w:rFonts w:ascii="Arial" w:hAnsi="Arial" w:cs="Arial"/>
+          <w:noProof/>
+          <w:szCs w:val="28"/>
+        </w:rPr>
+        <w:drawing>
+          <wp:inline distT="0" distB="0" distL="0" distR="0">
+            <wp:extent cx="1375575" cy="466181"/>
+            <wp:effectExtent l="0" t="0" r="0" b="0"/>
+            <wp:docPr id="7" name="Immagine 7"/>
+            <wp:cNvGraphicFramePr>
+              <a:graphicFrameLocks xmlns:a="http://schemas.openxmlformats.org/drawingml/2006/main" noChangeAspect="1"/>
+            </wp:cNvGraphicFramePr>
+            <a:graphic xmlns:a="http://schemas.openxmlformats.org/drawingml/2006/main">
+              <a:graphicData uri="http://schemas.openxmlformats.org/drawingml/2006/picture">
+                <pic:pic xmlns:pic="http://schemas.openxmlformats.org/drawingml/2006/picture">
+                  <pic:nvPicPr>
+                    <pic:cNvPr id="0" name="Picture 2"/>
+                    <pic:cNvPicPr>
+                      <a:picLocks noChangeAspect="1" noChangeArrowheads="1"/>
+                    </pic:cNvPicPr>
+                  </pic:nvPicPr>
+                  <pic:blipFill>
+                    <a:blip r:embed="rId15">
+                      <a:extLst>
+                        <a:ext uri="{28A0092B-C50C-407E-A947-70E740481C1C}">
+                          <a14:useLocalDpi xmlns:a14="http://schemas.microsoft.com/office/drawing/2010/main" val="0"/>
+                        </a:ext>
+                      </a:extLst>
+                    </a:blip>
+                    <a:srcRect/>
+                    <a:stretch>
+                      <a:fillRect/>
+                    </a:stretch>
+                  </pic:blipFill>
+                  <pic:spPr bwMode="auto">
+                    <a:xfrm>
+                      <a:off x="0" y="0"/>
+                      <a:ext cx="1378004" cy="467004"/>
+                    </a:xfrm>
+                    <a:prstGeom prst="rect">
+                      <a:avLst/>
+                    </a:prstGeom>
+                    <a:noFill/>
+                    <a:ln>
+                      <a:noFill/>
+                    </a:ln>
+                  </pic:spPr>
+                </pic:pic>
+              </a:graphicData>
+            </a:graphic>
+          </wp:inline>
+        </w:drawing>
+      </w:r>
+    </w:p>
+    <w:p>
+      <w:pPr>
+        <w:pStyle w:val="Standard"/>
+        <w:rPr>
+          <w:rFonts w:ascii="Arial" w:hAnsi="Arial" w:cs="Arial"/>
+          <w:noProof/>
+          <w:szCs w:val="28"/>
+        </w:rPr>
+      </w:pPr>
+    </w:p>
+    <w:p>
+      <w:pPr>
+        <w:pStyle w:val="Standard"/>
+        <w:numPr>
+          <w:ilvl w:val="0"/>
+          <w:numId w:val="1"/>
+        </w:numPr>
+        <w:ind w:left="360"/>
+        <w:rPr>
+          <w:rFonts w:ascii="Arial" w:hAnsi="Arial" w:cs="Arial"/>
+          <w:b/>
+          <w:noProof/>
+          <w:szCs w:val="28"/>
+        </w:rPr>
+      </w:pPr>
+      <w:r>
+        <w:rPr>
+          <w:rFonts w:ascii="Arial" w:hAnsi="Arial" w:cs="Arial"/>
+          <w:b/>
+          <w:noProof/>
+          <w:szCs w:val="28"/>
+        </w:rPr>
+        <w:t xml:space="preserve">Si vogliono elencare gli animali nati nello zoo </w:t>
+      </w:r>
+      <w:r>
+        <w:rPr>
+          <w:rFonts w:ascii="Arial" w:hAnsi="Arial" w:cs="Arial"/>
+          <w:b/>
+          <w:noProof/>
+          <w:szCs w:val="28"/>
+        </w:rPr>
+        <w:t>ordinati per età decrescente.</w:t>
+      </w:r>
+    </w:p>
+    <w:p>
+      <w:pPr>
+        <w:pStyle w:val="Standard"/>
+        <w:rPr>
+          <w:rFonts w:ascii="Arial" w:hAnsi="Arial" w:cs="Arial"/>
+          <w:noProof/>
+          <w:szCs w:val="28"/>
+        </w:rPr>
+      </w:pPr>
+    </w:p>
+    <w:p>
+      <w:pPr>
+        <w:pStyle w:val="Standard"/>
+        <w:rPr>
+          <w:rFonts w:ascii="Arial" w:hAnsi="Arial" w:cs="Arial"/>
+          <w:noProof/>
+          <w:szCs w:val="28"/>
+        </w:rPr>
+      </w:pPr>
+      <w:r>
+        <w:rPr>
+          <w:rFonts w:ascii="Arial" w:hAnsi="Arial" w:cs="Arial"/>
+          <w:noProof/>
+          <w:szCs w:val="28"/>
+        </w:rPr>
+        <w:t xml:space="preserve">SELECT * FROM Animale WHERE Data_nascita IS NOT NULL ORDER BY </w:t>
+      </w:r>
+      <w:r>
+        <w:rPr>
+          <w:rFonts w:ascii="Arial" w:hAnsi="Arial" w:cs="Arial"/>
+          <w:noProof/>
+          <w:szCs w:val="28"/>
+        </w:rPr>
+        <w:t>A</w:t>
+      </w:r>
+      <w:r>
+        <w:rPr>
+          <w:rFonts w:ascii="Arial" w:hAnsi="Arial" w:cs="Arial"/>
+          <w:noProof/>
+          <w:szCs w:val="28"/>
+        </w:rPr>
+        <w:t>nimale.Data_nascita;</w:t>
+      </w:r>
+    </w:p>
+    <w:p>
+      <w:pPr>
+        <w:pStyle w:val="Standard"/>
+        <w:rPr>
+          <w:rFonts w:ascii="Arial" w:hAnsi="Arial" w:cs="Arial"/>
+          <w:noProof/>
+          <w:szCs w:val="28"/>
+        </w:rPr>
+      </w:pPr>
+    </w:p>
+    <w:p>
+      <w:pPr>
+        <w:pStyle w:val="Standard"/>
+        <w:rPr>
+          <w:rFonts w:ascii="Arial" w:hAnsi="Arial" w:cs="Arial"/>
+          <w:noProof/>
+          <w:szCs w:val="28"/>
+        </w:rPr>
+      </w:pPr>
+      <w:r>
+        <w:rPr>
+          <w:rFonts w:ascii="Arial" w:hAnsi="Arial" w:cs="Arial"/>
+          <w:noProof/>
+          <w:szCs w:val="28"/>
+        </w:rPr>
+        <w:drawing>
+          <wp:inline distT="0" distB="0" distL="0" distR="0">
+            <wp:extent cx="6122670" cy="1240155"/>
+            <wp:effectExtent l="0" t="0" r="5715" b="4445"/>
+            <wp:docPr id="8" name="Immagine 8"/>
+            <wp:cNvGraphicFramePr>
+              <a:graphicFrameLocks xmlns:a="http://schemas.openxmlformats.org/drawingml/2006/main" noChangeAspect="1"/>
+            </wp:cNvGraphicFramePr>
+            <a:graphic xmlns:a="http://schemas.openxmlformats.org/drawingml/2006/main">
+              <a:graphicData uri="http://schemas.openxmlformats.org/drawingml/2006/picture">
+                <pic:pic xmlns:pic="http://schemas.openxmlformats.org/drawingml/2006/picture">
+                  <pic:nvPicPr>
+                    <pic:cNvPr id="0" name="Picture 3"/>
+                    <pic:cNvPicPr>
+                      <a:picLocks noChangeAspect="1" noChangeArrowheads="1"/>
+                    </pic:cNvPicPr>
+                  </pic:nvPicPr>
+                  <pic:blipFill>
+                    <a:blip r:embed="rId16">
+                      <a:extLst>
+                        <a:ext uri="{28A0092B-C50C-407E-A947-70E740481C1C}">
+                          <a14:useLocalDpi xmlns:a14="http://schemas.microsoft.com/office/drawing/2010/main" val="0"/>
+                        </a:ext>
+                      </a:extLst>
+                    </a:blip>
+                    <a:srcRect/>
+                    <a:stretch>
+                      <a:fillRect/>
+                    </a:stretch>
+                  </pic:blipFill>
+                  <pic:spPr bwMode="auto">
+                    <a:xfrm>
+                      <a:off x="0" y="0"/>
+                      <a:ext cx="6122670" cy="1240155"/>
+                    </a:xfrm>
+                    <a:prstGeom prst="rect">
+                      <a:avLst/>
+                    </a:prstGeom>
+                    <a:noFill/>
+                    <a:ln>
+                      <a:noFill/>
+                    </a:ln>
+                  </pic:spPr>
+                </pic:pic>
+              </a:graphicData>
+            </a:graphic>
+          </wp:inline>
+        </w:drawing>
+      </w:r>
+    </w:p>
+    <w:p>
+      <w:pPr>
+        <w:pStyle w:val="Standard"/>
+        <w:rPr>
+          <w:rFonts w:ascii="Arial" w:hAnsi="Arial" w:cs="Arial"/>
+          <w:noProof/>
+          <w:szCs w:val="28"/>
+        </w:rPr>
+      </w:pPr>
+    </w:p>
+    <w:p>
+      <w:pPr>
+        <w:pStyle w:val="Standard"/>
+        <w:rPr>
+          <w:rFonts w:ascii="Arial" w:hAnsi="Arial" w:cs="Arial"/>
+          <w:noProof/>
+          <w:szCs w:val="28"/>
+        </w:rPr>
+      </w:pPr>
+    </w:p>
+    <w:p>
+      <w:pPr>
+        <w:pStyle w:val="Standard"/>
+        <w:rPr>
+          <w:rFonts w:ascii="Arial" w:hAnsi="Arial" w:cs="Arial"/>
+          <w:b/>
+          <w:noProof/>
+          <w:sz w:val="28"/>
+          <w:szCs w:val="28"/>
+        </w:rPr>
+      </w:pPr>
+      <w:r>
+        <w:rPr>
+          <w:rFonts w:ascii="Arial" w:hAnsi="Arial" w:cs="Arial"/>
+          <w:b/>
+          <w:noProof/>
+          <w:sz w:val="28"/>
+          <w:szCs w:val="28"/>
+        </w:rPr>
+        <w:t>Trigger</w:t>
+      </w:r>
+    </w:p>
+    <w:p>
+      <w:pPr>
+        <w:pStyle w:val="Standard"/>
+        <w:rPr>
+          <w:rFonts w:ascii="Arial" w:hAnsi="Arial" w:cs="Arial"/>
+          <w:noProof/>
+          <w:szCs w:val="28"/>
+        </w:rPr>
+      </w:pPr>
+    </w:p>
+    <w:p>
+      <w:pPr>
+        <w:pStyle w:val="Standard"/>
+        <w:numPr>
+          <w:ilvl w:val="1"/>
+          <w:numId w:val="1"/>
+        </w:numPr>
+        <w:ind w:left="360"/>
+        <w:rPr>
+          <w:rFonts w:ascii="Arial" w:hAnsi="Arial" w:cs="Arial"/>
+          <w:b/>
+          <w:noProof/>
+          <w:szCs w:val="28"/>
+        </w:rPr>
+      </w:pPr>
+      <w:r>
+        <w:rPr>
+          <w:rFonts w:ascii="Arial" w:hAnsi="Arial" w:cs="Arial"/>
+          <w:b/>
+          <w:noProof/>
+          <w:szCs w:val="28"/>
+        </w:rPr>
+        <w:t>Trigger che blocca l’inserimento di nuovi biglietti con campo Id_biglietto già esistente nel database</w:t>
+      </w:r>
+      <w:r>
+        <w:rPr>
+          <w:rFonts w:ascii="Arial" w:hAnsi="Arial" w:cs="Arial"/>
+          <w:b/>
+          <w:noProof/>
+          <w:szCs w:val="28"/>
+        </w:rPr>
+        <w:t>.</w:t>
+      </w:r>
+    </w:p>
+    <w:p>
+      <w:pPr>
+        <w:pStyle w:val="Standard"/>
+        <w:rPr>
+          <w:rFonts w:ascii="Arial" w:hAnsi="Arial" w:cs="Arial"/>
+          <w:noProof/>
+          <w:szCs w:val="28"/>
+        </w:rPr>
+      </w:pPr>
+    </w:p>
+    <w:p>
+      <w:pPr>
+        <w:pStyle w:val="Standard"/>
+        <w:rPr>
+          <w:rFonts w:ascii="Arial" w:hAnsi="Arial" w:cs="Arial"/>
+          <w:noProof/>
+          <w:szCs w:val="28"/>
+        </w:rPr>
+      </w:pPr>
+      <w:r>
+        <w:rPr>
+          <w:rFonts w:ascii="Arial" w:hAnsi="Arial" w:cs="Arial"/>
+          <w:noProof/>
+          <w:szCs w:val="28"/>
+        </w:rPr>
+        <w:t>DELIMITER //</w:t>
+      </w:r>
+    </w:p>
+    <w:p>
+      <w:pPr>
+        <w:pStyle w:val="Standard"/>
+        <w:rPr>
+          <w:rFonts w:ascii="Arial" w:hAnsi="Arial" w:cs="Arial"/>
+          <w:noProof/>
+          <w:szCs w:val="28"/>
+        </w:rPr>
+      </w:pPr>
+      <w:r>
+        <w:rPr>
+          <w:rFonts w:ascii="Arial" w:hAnsi="Arial" w:cs="Arial"/>
+          <w:noProof/>
+          <w:szCs w:val="28"/>
+        </w:rPr>
+        <w:t>CREATE TRIGGER BloccoDuplicatoBiglietto</w:t>
+      </w:r>
+    </w:p>
+    <w:p>
+      <w:pPr>
+        <w:pStyle w:val="Standard"/>
+        <w:rPr>
+          <w:rFonts w:ascii="Arial" w:hAnsi="Arial" w:cs="Arial"/>
+          <w:noProof/>
+          <w:szCs w:val="28"/>
+        </w:rPr>
+      </w:pPr>
+      <w:r>
+        <w:rPr>
+          <w:rFonts w:ascii="Arial" w:hAnsi="Arial" w:cs="Arial"/>
+          <w:noProof/>
+          <w:szCs w:val="28"/>
+        </w:rPr>
+        <w:t>BEFORE INSERT ON Biglietto</w:t>
+      </w:r>
+    </w:p>
+    <w:p>
+      <w:pPr>
+        <w:pStyle w:val="Standard"/>
+        <w:rPr>
+          <w:rFonts w:ascii="Arial" w:hAnsi="Arial" w:cs="Arial"/>
+          <w:noProof/>
+          <w:szCs w:val="28"/>
+        </w:rPr>
+      </w:pPr>
+      <w:r>
+        <w:rPr>
+          <w:rFonts w:ascii="Arial" w:hAnsi="Arial" w:cs="Arial"/>
+          <w:noProof/>
+          <w:szCs w:val="28"/>
+        </w:rPr>
+        <w:t>FOR EACH ROW</w:t>
+      </w:r>
+    </w:p>
+    <w:p>
+      <w:pPr>
+        <w:pStyle w:val="Standard"/>
+        <w:rPr>
+          <w:rFonts w:ascii="Arial" w:hAnsi="Arial" w:cs="Arial"/>
+          <w:noProof/>
+          <w:szCs w:val="28"/>
+        </w:rPr>
+      </w:pPr>
+      <w:r>
+        <w:rPr>
+          <w:rFonts w:ascii="Arial" w:hAnsi="Arial" w:cs="Arial"/>
+          <w:noProof/>
+          <w:szCs w:val="28"/>
+        </w:rPr>
+        <w:t>BEGIN</w:t>
+      </w:r>
+    </w:p>
+    <w:p>
+      <w:pPr>
+        <w:pStyle w:val="Standard"/>
+        <w:rPr>
+          <w:rFonts w:ascii="Arial" w:hAnsi="Arial" w:cs="Arial"/>
+          <w:noProof/>
+          <w:szCs w:val="28"/>
+        </w:rPr>
+      </w:pPr>
+      <w:r>
+        <w:rPr>
+          <w:rFonts w:ascii="Arial" w:hAnsi="Arial" w:cs="Arial"/>
+          <w:noProof/>
+          <w:szCs w:val="28"/>
+        </w:rPr>
+        <w:t>DECLARE msg VARCHAR(255);</w:t>
+      </w:r>
+    </w:p>
+    <w:p>
+      <w:pPr>
+        <w:pStyle w:val="Standard"/>
+        <w:rPr>
+          <w:rFonts w:ascii="Arial" w:hAnsi="Arial" w:cs="Arial"/>
+          <w:noProof/>
+          <w:szCs w:val="28"/>
+        </w:rPr>
+      </w:pPr>
+      <w:r>
+        <w:rPr>
+          <w:rFonts w:ascii="Arial" w:hAnsi="Arial" w:cs="Arial"/>
+          <w:noProof/>
+          <w:szCs w:val="28"/>
+        </w:rPr>
+        <w:t>IF (EXISTS(SELECT 1 FROM Biglietto WHERE Id_biglietto = NEW.Id_biglietto)) THEN</w:t>
+      </w:r>
+    </w:p>
+    <w:p>
+      <w:pPr>
+        <w:pStyle w:val="Standard"/>
+        <w:rPr>
+          <w:rFonts w:ascii="Arial" w:hAnsi="Arial" w:cs="Arial"/>
+          <w:noProof/>
+          <w:szCs w:val="28"/>
+        </w:rPr>
+      </w:pPr>
+      <w:r>
+        <w:rPr>
+          <w:rFonts w:ascii="Arial" w:hAnsi="Arial" w:cs="Arial"/>
+          <w:noProof/>
+          <w:szCs w:val="28"/>
+        </w:rPr>
+        <w:t>SET msg = "Errore: id biglietto già esistente. Generare un altro id.";</w:t>
+      </w:r>
+    </w:p>
+    <w:p>
+      <w:pPr>
+        <w:pStyle w:val="Standard"/>
+        <w:rPr>
+          <w:rFonts w:ascii="Arial" w:hAnsi="Arial" w:cs="Arial"/>
+          <w:noProof/>
+          <w:szCs w:val="28"/>
+        </w:rPr>
+      </w:pPr>
+      <w:r>
+        <w:rPr>
+          <w:rFonts w:ascii="Arial" w:hAnsi="Arial" w:cs="Arial"/>
+          <w:noProof/>
+          <w:szCs w:val="28"/>
+        </w:rPr>
+        <w:t>SIGNAL SQLSTATE '45000' SET MESSAGE_TEXT = msg;</w:t>
+      </w:r>
+    </w:p>
+    <w:p>
+      <w:pPr>
+        <w:pStyle w:val="Standard"/>
+        <w:rPr>
+          <w:rFonts w:ascii="Arial" w:hAnsi="Arial" w:cs="Arial"/>
+          <w:noProof/>
+          <w:szCs w:val="28"/>
+        </w:rPr>
+      </w:pPr>
+      <w:r>
+        <w:rPr>
+          <w:rFonts w:ascii="Arial" w:hAnsi="Arial" w:cs="Arial"/>
+          <w:noProof/>
+          <w:szCs w:val="28"/>
+        </w:rPr>
+        <w:t>END IF;</w:t>
+      </w:r>
+    </w:p>
+    <w:p>
+      <w:pPr>
+        <w:pStyle w:val="Standard"/>
+        <w:rPr>
+          <w:rFonts w:ascii="Arial" w:hAnsi="Arial" w:cs="Arial"/>
+          <w:noProof/>
+          <w:szCs w:val="28"/>
+        </w:rPr>
+      </w:pPr>
+      <w:r>
+        <w:rPr>
+          <w:rFonts w:ascii="Arial" w:hAnsi="Arial" w:cs="Arial"/>
+          <w:noProof/>
+          <w:szCs w:val="28"/>
+        </w:rPr>
+        <w:t>END //</w:t>
+      </w:r>
+    </w:p>
+    <w:p>
+      <w:pPr>
+        <w:pStyle w:val="Standard"/>
+        <w:rPr>
+          <w:rFonts w:ascii="Arial" w:hAnsi="Arial" w:cs="Arial"/>
+          <w:noProof/>
+          <w:szCs w:val="28"/>
+        </w:rPr>
+      </w:pPr>
+      <w:r>
+        <w:rPr>
+          <w:rFonts w:ascii="Arial" w:hAnsi="Arial" w:cs="Arial"/>
+          <w:noProof/>
+          <w:szCs w:val="28"/>
+        </w:rPr>
+        <w:t>DELIMITER ;</w:t>
+      </w:r>
+    </w:p>
+    <w:p>
+      <w:pPr>
+        <w:pStyle w:val="Standard"/>
+        <w:rPr>
+          <w:rFonts w:ascii="Arial" w:hAnsi="Arial" w:cs="Arial"/>
+          <w:noProof/>
+          <w:szCs w:val="28"/>
+        </w:rPr>
+      </w:pPr>
+    </w:p>
+    <w:p>
+      <w:pPr>
+        <w:pStyle w:val="Standard"/>
+        <w:jc w:val="center"/>
+        <w:rPr>
+          <w:rStyle w:val="CodiceHTML"/>
+          <w:rFonts w:eastAsia="WenQuanYi Micro Hei"/>
+        </w:rPr>
+      </w:pPr>
+      <w:r>
+        <w:rPr>
+          <w:rStyle w:val="CodiceHTML"/>
+          <w:rFonts w:eastAsia="WenQuanYi Micro Hei"/>
+        </w:rPr>
+        <w:t>#1644 - Errore: id biglietto già esistente. Generare un altro id.</w:t>
+      </w:r>
+    </w:p>
+    <w:p>
+      <w:pPr>
+        <w:pStyle w:val="Standard"/>
+        <w:rPr>
+          <w:rFonts w:ascii="Arial" w:hAnsi="Arial" w:cs="Arial"/>
+          <w:noProof/>
+          <w:szCs w:val="28"/>
+        </w:rPr>
+      </w:pPr>
+    </w:p>
+    <w:p>
+      <w:pPr>
+        <w:pStyle w:val="Standard"/>
+        <w:rPr>
+          <w:rFonts w:ascii="Arial" w:hAnsi="Arial" w:cs="Arial"/>
+          <w:noProof/>
+          <w:szCs w:val="28"/>
+        </w:rPr>
+      </w:pPr>
+    </w:p>
+    <w:p>
+      <w:pPr>
+        <w:pStyle w:val="Standard"/>
+        <w:rPr>
+          <w:rFonts w:ascii="Arial" w:hAnsi="Arial" w:cs="Arial"/>
+          <w:noProof/>
+          <w:szCs w:val="28"/>
+        </w:rPr>
+      </w:pPr>
+    </w:p>
+    <w:p>
+      <w:pPr>
+        <w:pStyle w:val="Standard"/>
+        <w:numPr>
+          <w:ilvl w:val="1"/>
+          <w:numId w:val="1"/>
+        </w:numPr>
+        <w:ind w:left="360"/>
+        <w:rPr>
+          <w:rFonts w:ascii="Arial" w:hAnsi="Arial" w:cs="Arial"/>
+          <w:b/>
+          <w:noProof/>
+          <w:szCs w:val="28"/>
+        </w:rPr>
+      </w:pPr>
+      <w:r>
+        <w:rPr>
+          <w:rFonts w:ascii="Arial" w:hAnsi="Arial" w:cs="Arial"/>
+          <w:b/>
+          <w:noProof/>
+          <w:szCs w:val="28"/>
+        </w:rPr>
+        <w:lastRenderedPageBreak/>
+        <w:t>Trigger che effettua controlli prima dell’inserimento di nuovi animali</w:t>
+      </w:r>
+      <w:r>
+        <w:rPr>
+          <w:rFonts w:ascii="Arial" w:hAnsi="Arial" w:cs="Arial"/>
+          <w:b/>
+          <w:noProof/>
+          <w:szCs w:val="28"/>
+        </w:rPr>
+        <w:t xml:space="preserve"> </w:t>
+      </w:r>
+      <w:r>
+        <w:rPr>
+          <w:rFonts w:ascii="Arial" w:hAnsi="Arial" w:cs="Arial"/>
+          <w:b/>
+          <w:noProof/>
+          <w:szCs w:val="28"/>
+        </w:rPr>
+        <w:t>nel database</w:t>
+      </w:r>
+      <w:r>
+        <w:rPr>
+          <w:rFonts w:ascii="Arial" w:hAnsi="Arial" w:cs="Arial"/>
+          <w:b/>
+          <w:noProof/>
+          <w:szCs w:val="28"/>
+        </w:rPr>
+        <w:t>.</w:t>
+      </w:r>
+    </w:p>
+    <w:p>
+      <w:pPr>
+        <w:pStyle w:val="Standard"/>
+        <w:rPr>
+          <w:rFonts w:ascii="Arial" w:hAnsi="Arial" w:cs="Arial"/>
+          <w:noProof/>
+          <w:szCs w:val="28"/>
+        </w:rPr>
+      </w:pPr>
+    </w:p>
+    <w:p>
+      <w:pPr>
+        <w:pStyle w:val="Standard"/>
+        <w:rPr>
+          <w:rFonts w:ascii="Arial" w:hAnsi="Arial" w:cs="Arial"/>
+          <w:noProof/>
+          <w:szCs w:val="28"/>
+        </w:rPr>
+      </w:pPr>
+      <w:r>
+        <w:rPr>
+          <w:rFonts w:ascii="Arial" w:hAnsi="Arial" w:cs="Arial"/>
+          <w:noProof/>
+          <w:szCs w:val="28"/>
+        </w:rPr>
+        <w:t>DELIMITER //</w:t>
+      </w:r>
+    </w:p>
+    <w:p>
+      <w:pPr>
+        <w:pStyle w:val="Standard"/>
+        <w:rPr>
+          <w:rFonts w:ascii="Arial" w:hAnsi="Arial" w:cs="Arial"/>
+          <w:noProof/>
+          <w:szCs w:val="28"/>
+        </w:rPr>
+      </w:pPr>
+      <w:r>
+        <w:rPr>
+          <w:rFonts w:ascii="Arial" w:hAnsi="Arial" w:cs="Arial"/>
+          <w:noProof/>
+          <w:szCs w:val="28"/>
+        </w:rPr>
+        <w:t>CREATE TRIGGER ErratoInserimentoAnimale</w:t>
+      </w:r>
+    </w:p>
+    <w:p>
+      <w:pPr>
+        <w:pStyle w:val="Standard"/>
+        <w:rPr>
+          <w:rFonts w:ascii="Arial" w:hAnsi="Arial" w:cs="Arial"/>
+          <w:noProof/>
+          <w:szCs w:val="28"/>
+        </w:rPr>
+      </w:pPr>
+      <w:r>
+        <w:rPr>
+          <w:rFonts w:ascii="Arial" w:hAnsi="Arial" w:cs="Arial"/>
+          <w:noProof/>
+          <w:szCs w:val="28"/>
+        </w:rPr>
+        <w:t>BEFORE INSERT ON Animale</w:t>
+      </w:r>
+    </w:p>
+    <w:p>
+      <w:pPr>
+        <w:pStyle w:val="Standard"/>
+        <w:rPr>
+          <w:rFonts w:ascii="Arial" w:hAnsi="Arial" w:cs="Arial"/>
+          <w:noProof/>
+          <w:szCs w:val="28"/>
+        </w:rPr>
+      </w:pPr>
+      <w:r>
+        <w:rPr>
+          <w:rFonts w:ascii="Arial" w:hAnsi="Arial" w:cs="Arial"/>
+          <w:noProof/>
+          <w:szCs w:val="28"/>
+        </w:rPr>
+        <w:t>FOR EACH ROW</w:t>
+      </w:r>
+    </w:p>
+    <w:p>
+      <w:pPr>
+        <w:pStyle w:val="Standard"/>
+        <w:rPr>
+          <w:rFonts w:ascii="Arial" w:hAnsi="Arial" w:cs="Arial"/>
+          <w:noProof/>
+          <w:szCs w:val="28"/>
+        </w:rPr>
+      </w:pPr>
+      <w:r>
+        <w:rPr>
+          <w:rFonts w:ascii="Arial" w:hAnsi="Arial" w:cs="Arial"/>
+          <w:noProof/>
+          <w:szCs w:val="28"/>
+        </w:rPr>
+        <w:t>BEGIN</w:t>
+      </w:r>
+    </w:p>
+    <w:p>
+      <w:pPr>
+        <w:pStyle w:val="Standard"/>
+        <w:rPr>
+          <w:rFonts w:ascii="Arial" w:hAnsi="Arial" w:cs="Arial"/>
+          <w:noProof/>
+          <w:szCs w:val="28"/>
+        </w:rPr>
+      </w:pPr>
+      <w:r>
+        <w:rPr>
+          <w:rFonts w:ascii="Arial" w:hAnsi="Arial" w:cs="Arial"/>
+          <w:noProof/>
+          <w:szCs w:val="28"/>
+        </w:rPr>
+        <w:t>DECLARE msg VARCHAR(255);</w:t>
+      </w:r>
+    </w:p>
+    <w:p>
+      <w:pPr>
+        <w:pStyle w:val="Standard"/>
+        <w:rPr>
+          <w:rFonts w:ascii="Arial" w:hAnsi="Arial" w:cs="Arial"/>
+          <w:noProof/>
+          <w:szCs w:val="28"/>
+        </w:rPr>
+      </w:pPr>
+      <w:r>
+        <w:rPr>
+          <w:rFonts w:ascii="Arial" w:hAnsi="Arial" w:cs="Arial"/>
+          <w:noProof/>
+          <w:szCs w:val="28"/>
+        </w:rPr>
+        <w:t>DECLARE num INTEGER;</w:t>
+      </w:r>
+    </w:p>
+    <w:p>
+      <w:pPr>
+        <w:pStyle w:val="Standard"/>
+        <w:rPr>
+          <w:rFonts w:ascii="Arial" w:hAnsi="Arial" w:cs="Arial"/>
+          <w:noProof/>
+          <w:szCs w:val="28"/>
+        </w:rPr>
+      </w:pPr>
+      <w:r>
+        <w:rPr>
+          <w:rFonts w:ascii="Arial" w:hAnsi="Arial" w:cs="Arial"/>
+          <w:noProof/>
+          <w:szCs w:val="28"/>
+        </w:rPr>
+        <w:t>DECLARE capacita INTEGER;</w:t>
+      </w:r>
+    </w:p>
+    <w:p>
+      <w:pPr>
+        <w:pStyle w:val="Standard"/>
+        <w:rPr>
+          <w:rFonts w:ascii="Arial" w:hAnsi="Arial" w:cs="Arial"/>
+          <w:noProof/>
+          <w:szCs w:val="28"/>
+        </w:rPr>
+      </w:pPr>
+      <w:r>
+        <w:rPr>
+          <w:rFonts w:ascii="Arial" w:hAnsi="Arial" w:cs="Arial"/>
+          <w:noProof/>
+          <w:szCs w:val="28"/>
+        </w:rPr>
+        <w:t>DECLARE specie_animale VARCHAR(50);</w:t>
+      </w:r>
+    </w:p>
+    <w:p>
+      <w:pPr>
+        <w:pStyle w:val="Standard"/>
+        <w:rPr>
+          <w:rFonts w:ascii="Arial" w:hAnsi="Arial" w:cs="Arial"/>
+          <w:noProof/>
+          <w:szCs w:val="28"/>
+        </w:rPr>
+      </w:pPr>
+      <w:r>
+        <w:rPr>
+          <w:rFonts w:ascii="Arial" w:hAnsi="Arial" w:cs="Arial"/>
+          <w:noProof/>
+          <w:szCs w:val="28"/>
+        </w:rPr>
+        <w:t>SELECT Specie INTO specie_animale FROM Animale WHERE Animale.Id_gabbia = NEW.Id_gabbia LIMIT 1;</w:t>
+      </w:r>
+    </w:p>
+    <w:p>
+      <w:pPr>
+        <w:pStyle w:val="Standard"/>
+        <w:rPr>
+          <w:rFonts w:ascii="Arial" w:hAnsi="Arial" w:cs="Arial"/>
+          <w:noProof/>
+          <w:szCs w:val="28"/>
+        </w:rPr>
+      </w:pPr>
+      <w:r>
+        <w:rPr>
+          <w:rFonts w:ascii="Arial" w:hAnsi="Arial" w:cs="Arial"/>
+          <w:noProof/>
+          <w:szCs w:val="28"/>
+        </w:rPr>
+        <w:t>SELECT N_animali INTO num FROM Gabbia WHERE Gabbia.Id_gabbia = NEW.Id_gabbia;</w:t>
+      </w:r>
+    </w:p>
+    <w:p>
+      <w:pPr>
+        <w:pStyle w:val="Standard"/>
+        <w:rPr>
+          <w:rFonts w:ascii="Arial" w:hAnsi="Arial" w:cs="Arial"/>
+          <w:noProof/>
+          <w:szCs w:val="28"/>
+        </w:rPr>
+      </w:pPr>
+      <w:r>
+        <w:rPr>
+          <w:rFonts w:ascii="Arial" w:hAnsi="Arial" w:cs="Arial"/>
+          <w:noProof/>
+          <w:szCs w:val="28"/>
+        </w:rPr>
+        <w:t>SELECT Capienza INTO capacita FROM Gabbia WHERE Gabbia.Id_gabbia = NEW.Id_gabbia;</w:t>
+      </w:r>
+    </w:p>
+    <w:p>
+      <w:pPr>
+        <w:pStyle w:val="Standard"/>
+        <w:rPr>
+          <w:rFonts w:ascii="Arial" w:hAnsi="Arial" w:cs="Arial"/>
+          <w:noProof/>
+          <w:szCs w:val="28"/>
+        </w:rPr>
+      </w:pPr>
+      <w:r>
+        <w:rPr>
+          <w:rFonts w:ascii="Arial" w:hAnsi="Arial" w:cs="Arial"/>
+          <w:noProof/>
+          <w:szCs w:val="28"/>
+        </w:rPr>
+        <w:t>IF (EXISTS(SELECT 1 FROM Animale WHERE Id_animale = NEW.Id_animale)) THEN</w:t>
+      </w:r>
+    </w:p>
+    <w:p>
+      <w:pPr>
+        <w:pStyle w:val="Standard"/>
+        <w:rPr>
+          <w:rFonts w:ascii="Arial" w:hAnsi="Arial" w:cs="Arial"/>
+          <w:noProof/>
+          <w:szCs w:val="28"/>
+        </w:rPr>
+      </w:pPr>
+      <w:r>
+        <w:rPr>
+          <w:rFonts w:ascii="Arial" w:hAnsi="Arial" w:cs="Arial"/>
+          <w:noProof/>
+          <w:szCs w:val="28"/>
+        </w:rPr>
+        <w:t>SET msg = "Errore: id animale già esistente. Generare un altro id.";</w:t>
+      </w:r>
+    </w:p>
+    <w:p>
+      <w:pPr>
+        <w:pStyle w:val="Standard"/>
+        <w:rPr>
+          <w:rFonts w:ascii="Arial" w:hAnsi="Arial" w:cs="Arial"/>
+          <w:noProof/>
+          <w:szCs w:val="28"/>
+        </w:rPr>
+      </w:pPr>
+      <w:r>
+        <w:rPr>
+          <w:rFonts w:ascii="Arial" w:hAnsi="Arial" w:cs="Arial"/>
+          <w:noProof/>
+          <w:szCs w:val="28"/>
+        </w:rPr>
+        <w:t>END IF;</w:t>
+      </w:r>
+    </w:p>
+    <w:p>
+      <w:pPr>
+        <w:pStyle w:val="Standard"/>
+        <w:rPr>
+          <w:rFonts w:ascii="Arial" w:hAnsi="Arial" w:cs="Arial"/>
+          <w:noProof/>
+          <w:szCs w:val="28"/>
+        </w:rPr>
+      </w:pPr>
+      <w:r>
+        <w:rPr>
+          <w:rFonts w:ascii="Arial" w:hAnsi="Arial" w:cs="Arial"/>
+          <w:noProof/>
+          <w:szCs w:val="28"/>
+        </w:rPr>
+        <w:t>IF (NEW.Data_arrivo IS NOT NULL AND NEW.Data_nascita IS NOT NULL) THEN</w:t>
+      </w:r>
+    </w:p>
+    <w:p>
+      <w:pPr>
+        <w:pStyle w:val="Standard"/>
+        <w:rPr>
+          <w:rFonts w:ascii="Arial" w:hAnsi="Arial" w:cs="Arial"/>
+          <w:noProof/>
+          <w:szCs w:val="28"/>
+        </w:rPr>
+      </w:pPr>
+      <w:r>
+        <w:rPr>
+          <w:rFonts w:ascii="Arial" w:hAnsi="Arial" w:cs="Arial"/>
+          <w:noProof/>
+          <w:szCs w:val="28"/>
+        </w:rPr>
+        <w:t>SET msg = "Errore: inserire solamente data di nascita o data di arrivo nello zoo.";</w:t>
+      </w:r>
+    </w:p>
+    <w:p>
+      <w:pPr>
+        <w:pStyle w:val="Standard"/>
+        <w:rPr>
+          <w:rFonts w:ascii="Arial" w:hAnsi="Arial" w:cs="Arial"/>
+          <w:noProof/>
+          <w:szCs w:val="28"/>
+        </w:rPr>
+      </w:pPr>
+      <w:r>
+        <w:rPr>
+          <w:rFonts w:ascii="Arial" w:hAnsi="Arial" w:cs="Arial"/>
+          <w:noProof/>
+          <w:szCs w:val="28"/>
+        </w:rPr>
+        <w:t>END IF;</w:t>
+      </w:r>
+    </w:p>
+    <w:p>
+      <w:pPr>
+        <w:pStyle w:val="Standard"/>
+        <w:rPr>
+          <w:rFonts w:ascii="Arial" w:hAnsi="Arial" w:cs="Arial"/>
+          <w:noProof/>
+          <w:szCs w:val="28"/>
+        </w:rPr>
+      </w:pPr>
+      <w:r>
+        <w:rPr>
+          <w:rFonts w:ascii="Arial" w:hAnsi="Arial" w:cs="Arial"/>
+          <w:noProof/>
+          <w:szCs w:val="28"/>
+        </w:rPr>
+        <w:t>IF capacita = num THEN</w:t>
+      </w:r>
+    </w:p>
+    <w:p>
+      <w:pPr>
+        <w:pStyle w:val="Standard"/>
+        <w:rPr>
+          <w:rFonts w:ascii="Arial" w:hAnsi="Arial" w:cs="Arial"/>
+          <w:noProof/>
+          <w:szCs w:val="28"/>
+        </w:rPr>
+      </w:pPr>
+      <w:r>
+        <w:rPr>
+          <w:rFonts w:ascii="Arial" w:hAnsi="Arial" w:cs="Arial"/>
+          <w:noProof/>
+          <w:szCs w:val="28"/>
+        </w:rPr>
+        <w:t>SET msg = "Errore: non c'è posto nella gabbia per il nuovo animale. Selezionare un'altra gabbia.";</w:t>
+      </w:r>
+    </w:p>
+    <w:p>
+      <w:pPr>
+        <w:pStyle w:val="Standard"/>
+        <w:rPr>
+          <w:rFonts w:ascii="Arial" w:hAnsi="Arial" w:cs="Arial"/>
+          <w:noProof/>
+          <w:szCs w:val="28"/>
+        </w:rPr>
+      </w:pPr>
+      <w:r>
+        <w:rPr>
+          <w:rFonts w:ascii="Arial" w:hAnsi="Arial" w:cs="Arial"/>
+          <w:noProof/>
+          <w:szCs w:val="28"/>
+        </w:rPr>
+        <w:t>END IF;</w:t>
+      </w:r>
+    </w:p>
+    <w:p>
+      <w:pPr>
+        <w:pStyle w:val="Standard"/>
+        <w:rPr>
+          <w:rFonts w:ascii="Arial" w:hAnsi="Arial" w:cs="Arial"/>
+          <w:noProof/>
+          <w:szCs w:val="28"/>
+        </w:rPr>
+      </w:pPr>
+      <w:r>
+        <w:rPr>
+          <w:rFonts w:ascii="Arial" w:hAnsi="Arial" w:cs="Arial"/>
+          <w:noProof/>
+          <w:szCs w:val="28"/>
+        </w:rPr>
+        <w:t>IF (specie_animale != NEW.Specie) THEN</w:t>
+      </w:r>
+    </w:p>
+    <w:p>
+      <w:pPr>
+        <w:pStyle w:val="Standard"/>
+        <w:rPr>
+          <w:rFonts w:ascii="Arial" w:hAnsi="Arial" w:cs="Arial"/>
+          <w:noProof/>
+          <w:szCs w:val="28"/>
+        </w:rPr>
+      </w:pPr>
+      <w:r>
+        <w:rPr>
+          <w:rFonts w:ascii="Arial" w:hAnsi="Arial" w:cs="Arial"/>
+          <w:noProof/>
+          <w:szCs w:val="28"/>
+        </w:rPr>
+        <w:t>SET msg = "Errore: Nella gabbia sono presenti animali di un'altra specie. Selezionare un'altra gabbia.";</w:t>
+      </w:r>
+    </w:p>
+    <w:p>
+      <w:pPr>
+        <w:pStyle w:val="Standard"/>
+        <w:rPr>
+          <w:rFonts w:ascii="Arial" w:hAnsi="Arial" w:cs="Arial"/>
+          <w:noProof/>
+          <w:szCs w:val="28"/>
+        </w:rPr>
+      </w:pPr>
+      <w:r>
+        <w:rPr>
+          <w:rFonts w:ascii="Arial" w:hAnsi="Arial" w:cs="Arial"/>
+          <w:noProof/>
+          <w:szCs w:val="28"/>
+        </w:rPr>
+        <w:t>END IF;</w:t>
+      </w:r>
+    </w:p>
+    <w:p>
+      <w:pPr>
+        <w:pStyle w:val="Standard"/>
+        <w:rPr>
+          <w:rFonts w:ascii="Arial" w:hAnsi="Arial" w:cs="Arial"/>
+          <w:noProof/>
+          <w:szCs w:val="28"/>
+        </w:rPr>
+      </w:pPr>
+      <w:r>
+        <w:rPr>
+          <w:rFonts w:ascii="Arial" w:hAnsi="Arial" w:cs="Arial"/>
+          <w:noProof/>
+          <w:szCs w:val="28"/>
+        </w:rPr>
+        <w:t>SIGNAL SQLSTATE '45000' SET MESSAGE_TEXT = msg;</w:t>
+      </w:r>
+    </w:p>
+    <w:p>
+      <w:pPr>
+        <w:pStyle w:val="Standard"/>
+        <w:rPr>
+          <w:rFonts w:ascii="Arial" w:hAnsi="Arial" w:cs="Arial"/>
+          <w:noProof/>
+          <w:szCs w:val="28"/>
+        </w:rPr>
+      </w:pPr>
+      <w:r>
+        <w:rPr>
+          <w:rFonts w:ascii="Arial" w:hAnsi="Arial" w:cs="Arial"/>
+          <w:noProof/>
+          <w:szCs w:val="28"/>
+        </w:rPr>
+        <w:t>END //</w:t>
+      </w:r>
+    </w:p>
+    <w:p>
+      <w:pPr>
+        <w:pStyle w:val="Standard"/>
+        <w:rPr>
+          <w:rFonts w:ascii="Arial" w:hAnsi="Arial" w:cs="Arial"/>
+          <w:noProof/>
+          <w:szCs w:val="28"/>
+        </w:rPr>
+      </w:pPr>
+      <w:r>
+        <w:rPr>
+          <w:rFonts w:ascii="Arial" w:hAnsi="Arial" w:cs="Arial"/>
+          <w:noProof/>
+          <w:szCs w:val="28"/>
+        </w:rPr>
+        <w:t>DELIMITER ;</w:t>
+      </w:r>
+    </w:p>
+    <w:p>
+      <w:pPr>
+        <w:pStyle w:val="Standard"/>
+        <w:rPr>
+          <w:rFonts w:ascii="Arial" w:hAnsi="Arial" w:cs="Arial"/>
+          <w:noProof/>
+          <w:szCs w:val="28"/>
+        </w:rPr>
+      </w:pPr>
+    </w:p>
+    <w:p>
+      <w:pPr>
+        <w:pStyle w:val="Standard"/>
+        <w:jc w:val="center"/>
+        <w:rPr>
+          <w:rStyle w:val="CodiceHTML"/>
+          <w:rFonts w:eastAsia="WenQuanYi Micro Hei"/>
+        </w:rPr>
+      </w:pPr>
+      <w:r>
+        <w:rPr>
+          <w:rStyle w:val="CodiceHTML"/>
+          <w:rFonts w:eastAsia="WenQuanYi Micro Hei"/>
+        </w:rPr>
+        <w:t>#1644 - Errore: id animale già esistente. Generare un altro id.</w:t>
+      </w:r>
+    </w:p>
+    <w:p>
+      <w:pPr>
+        <w:pStyle w:val="Standard"/>
+        <w:jc w:val="center"/>
+        <w:rPr>
+          <w:rStyle w:val="CodiceHTML"/>
+          <w:rFonts w:eastAsia="WenQuanYi Micro Hei"/>
+        </w:rPr>
+      </w:pPr>
+      <w:r>
+        <w:rPr>
+          <w:rStyle w:val="CodiceHTML"/>
+          <w:rFonts w:eastAsia="WenQuanYi Micro Hei"/>
+        </w:rPr>
+        <w:t>#1644 - Errore: inserire solamente data di nascita o data di arrivo nello zoo.</w:t>
+      </w:r>
+    </w:p>
+    <w:p>
+      <w:pPr>
+        <w:pStyle w:val="Standard"/>
+        <w:jc w:val="center"/>
+        <w:rPr>
+          <w:rStyle w:val="CodiceHTML"/>
+          <w:rFonts w:eastAsia="WenQuanYi Micro Hei"/>
+        </w:rPr>
+      </w:pPr>
+      <w:r>
+        <w:rPr>
+          <w:rStyle w:val="CodiceHTML"/>
+          <w:rFonts w:eastAsia="WenQuanYi Micro Hei"/>
+        </w:rPr>
+        <w:t>#1644 - Errore: non c'è posto nella gabbia per il nuovo animale. Selezionare un'altra gabbia.</w:t>
+      </w:r>
+    </w:p>
+    <w:p>
+      <w:pPr>
+        <w:pStyle w:val="Standard"/>
+        <w:jc w:val="center"/>
+        <w:rPr>
+          <w:rStyle w:val="CodiceHTML"/>
+          <w:rFonts w:ascii="Arial" w:eastAsia="WenQuanYi Micro Hei" w:hAnsi="Arial" w:cs="Arial"/>
+          <w:sz w:val="24"/>
+        </w:rPr>
+      </w:pPr>
+      <w:r>
+        <w:rPr>
+          <w:rStyle w:val="CodiceHTML"/>
+          <w:rFonts w:eastAsia="WenQuanYi Micro Hei"/>
+        </w:rPr>
+        <w:t>#1644 - Errore: Nella gabbia sono presenti animali di un'altra specie. Selezionare un'altra gabbia.</w:t>
+      </w:r>
+    </w:p>
+    <w:p>
+      <w:pPr>
+        <w:pStyle w:val="Standard"/>
+        <w:rPr>
+          <w:rFonts w:ascii="Arial" w:hAnsi="Arial" w:cs="Arial"/>
+          <w:szCs w:val="20"/>
+        </w:rPr>
+      </w:pPr>
+    </w:p>
+    <w:p>
+      <w:pPr>
+        <w:pStyle w:val="Standard"/>
+        <w:rPr>
+          <w:rFonts w:ascii="Arial" w:hAnsi="Arial" w:cs="Arial"/>
+          <w:szCs w:val="20"/>
+        </w:rPr>
+      </w:pPr>
+    </w:p>
+    <w:p>
+      <w:pPr>
+        <w:pStyle w:val="Standard"/>
+        <w:rPr>
+          <w:rFonts w:ascii="Arial" w:hAnsi="Arial" w:cs="Arial"/>
+          <w:szCs w:val="20"/>
+        </w:rPr>
+      </w:pPr>
+    </w:p>
+    <w:p>
+      <w:pPr>
+        <w:pStyle w:val="Standard"/>
+        <w:rPr>
+          <w:rFonts w:ascii="Arial" w:hAnsi="Arial" w:cs="Arial"/>
+          <w:szCs w:val="20"/>
+        </w:rPr>
+      </w:pPr>
+    </w:p>
+    <w:p>
+      <w:pPr>
+        <w:pStyle w:val="Standard"/>
+        <w:rPr>
+          <w:rFonts w:ascii="Arial" w:hAnsi="Arial" w:cs="Arial"/>
+          <w:szCs w:val="20"/>
+        </w:rPr>
+      </w:pPr>
+    </w:p>
+    <w:p>
+      <w:pPr>
+        <w:pStyle w:val="Standard"/>
+        <w:rPr>
+          <w:rFonts w:ascii="Arial" w:hAnsi="Arial" w:cs="Arial"/>
+          <w:szCs w:val="20"/>
+        </w:rPr>
+      </w:pPr>
+    </w:p>
+    <w:p>
+      <w:pPr>
+        <w:pStyle w:val="Standard"/>
+        <w:rPr>
+          <w:rFonts w:ascii="Arial" w:hAnsi="Arial" w:cs="Arial"/>
+          <w:szCs w:val="20"/>
+        </w:rPr>
+      </w:pPr>
+    </w:p>
+    <w:p>
+      <w:pPr>
+        <w:pStyle w:val="Standard"/>
+        <w:rPr>
+          <w:rFonts w:ascii="Arial" w:hAnsi="Arial" w:cs="Arial"/>
+          <w:szCs w:val="20"/>
+        </w:rPr>
+      </w:pPr>
+    </w:p>
+    <w:p>
+      <w:pPr>
+        <w:pStyle w:val="Standard"/>
+        <w:rPr>
+          <w:rFonts w:ascii="Arial" w:hAnsi="Arial" w:cs="Arial"/>
+          <w:szCs w:val="20"/>
+        </w:rPr>
+      </w:pPr>
+    </w:p>
+    <w:p>
+      <w:pPr>
+        <w:pStyle w:val="Standard"/>
+        <w:rPr>
+          <w:rFonts w:ascii="Arial" w:hAnsi="Arial" w:cs="Arial"/>
+          <w:szCs w:val="20"/>
+        </w:rPr>
+      </w:pPr>
+    </w:p>
+    <w:p>
+      <w:pPr>
+        <w:pStyle w:val="Standard"/>
+        <w:rPr>
+          <w:rFonts w:ascii="Arial" w:hAnsi="Arial" w:cs="Arial"/>
+          <w:szCs w:val="20"/>
+        </w:rPr>
+      </w:pPr>
+    </w:p>
+    <w:p>
+      <w:pPr>
+        <w:pStyle w:val="Standard"/>
+        <w:numPr>
+          <w:ilvl w:val="1"/>
+          <w:numId w:val="1"/>
+        </w:numPr>
+        <w:ind w:left="360"/>
+        <w:rPr>
+          <w:rFonts w:ascii="Arial" w:hAnsi="Arial" w:cs="Arial"/>
+          <w:b/>
+          <w:szCs w:val="20"/>
+        </w:rPr>
+      </w:pPr>
+      <w:r>
+        <w:rPr>
+          <w:rFonts w:ascii="Arial" w:hAnsi="Arial" w:cs="Arial"/>
+          <w:b/>
+          <w:szCs w:val="20"/>
+        </w:rPr>
+        <w:lastRenderedPageBreak/>
+        <w:t xml:space="preserve">Trigger che aggiorna il numero di animali in una gabbia dopo </w:t>
+      </w:r>
+      <w:r>
+        <w:rPr>
+          <w:rFonts w:ascii="Arial" w:hAnsi="Arial" w:cs="Arial"/>
+          <w:b/>
+          <w:szCs w:val="20"/>
+        </w:rPr>
+        <w:t>l’</w:t>
+      </w:r>
+      <w:r>
+        <w:rPr>
+          <w:rFonts w:ascii="Arial" w:hAnsi="Arial" w:cs="Arial"/>
+          <w:b/>
+          <w:szCs w:val="20"/>
+        </w:rPr>
+        <w:t>inserimento</w:t>
+      </w:r>
+      <w:r>
+        <w:rPr>
+          <w:rFonts w:ascii="Arial" w:hAnsi="Arial" w:cs="Arial"/>
+          <w:b/>
+          <w:szCs w:val="20"/>
+        </w:rPr>
+        <w:t xml:space="preserve"> di un nuovo esemplare in quella gabbia.</w:t>
+      </w:r>
+    </w:p>
+    <w:p>
+      <w:pPr>
+        <w:pStyle w:val="Standard"/>
+        <w:rPr>
+          <w:rFonts w:ascii="Arial" w:hAnsi="Arial" w:cs="Arial"/>
+          <w:b/>
+          <w:szCs w:val="20"/>
+        </w:rPr>
+      </w:pPr>
+    </w:p>
+    <w:p>
+      <w:pPr>
+        <w:pStyle w:val="Standard"/>
+        <w:rPr>
+          <w:rFonts w:ascii="Arial" w:hAnsi="Arial" w:cs="Arial"/>
+          <w:noProof/>
+          <w:szCs w:val="28"/>
+        </w:rPr>
+      </w:pPr>
+      <w:r>
+        <w:rPr>
+          <w:rFonts w:ascii="Arial" w:hAnsi="Arial" w:cs="Arial"/>
+          <w:noProof/>
+          <w:szCs w:val="28"/>
+        </w:rPr>
+        <w:t>DELIMITER //</w:t>
+      </w:r>
+    </w:p>
+    <w:p>
+      <w:pPr>
+        <w:pStyle w:val="Standard"/>
+        <w:rPr>
+          <w:rFonts w:ascii="Arial" w:hAnsi="Arial" w:cs="Arial"/>
+          <w:noProof/>
+          <w:szCs w:val="28"/>
+        </w:rPr>
+      </w:pPr>
+      <w:r>
+        <w:rPr>
+          <w:rFonts w:ascii="Arial" w:hAnsi="Arial" w:cs="Arial"/>
+          <w:noProof/>
+          <w:szCs w:val="28"/>
+        </w:rPr>
+        <w:t xml:space="preserve">CREATE TRIGGER </w:t>
+      </w:r>
+      <w:r>
+        <w:rPr>
+          <w:rFonts w:ascii="Arial" w:hAnsi="Arial" w:cs="Arial"/>
+          <w:noProof/>
+          <w:szCs w:val="28"/>
+        </w:rPr>
+        <w:t>UpdateNumeroAnimali</w:t>
+      </w:r>
+    </w:p>
+    <w:p>
+      <w:pPr>
+        <w:pStyle w:val="Standard"/>
+        <w:rPr>
+          <w:rFonts w:ascii="Arial" w:hAnsi="Arial" w:cs="Arial"/>
+          <w:noProof/>
+          <w:szCs w:val="28"/>
+        </w:rPr>
+      </w:pPr>
+      <w:r>
+        <w:rPr>
+          <w:rFonts w:ascii="Arial" w:hAnsi="Arial" w:cs="Arial"/>
+          <w:noProof/>
+          <w:szCs w:val="28"/>
+        </w:rPr>
+        <w:t>AFTER</w:t>
+      </w:r>
+      <w:r>
+        <w:rPr>
+          <w:rFonts w:ascii="Arial" w:hAnsi="Arial" w:cs="Arial"/>
+          <w:noProof/>
+          <w:szCs w:val="28"/>
+        </w:rPr>
+        <w:t xml:space="preserve"> INSERT ON Animale</w:t>
+      </w:r>
+    </w:p>
+    <w:p>
+      <w:pPr>
+        <w:pStyle w:val="Standard"/>
+        <w:rPr>
+          <w:rFonts w:ascii="Arial" w:hAnsi="Arial" w:cs="Arial"/>
+          <w:noProof/>
+          <w:szCs w:val="28"/>
+        </w:rPr>
+      </w:pPr>
+      <w:r>
+        <w:rPr>
+          <w:rFonts w:ascii="Arial" w:hAnsi="Arial" w:cs="Arial"/>
+          <w:noProof/>
+          <w:szCs w:val="28"/>
+        </w:rPr>
+        <w:t>FOR EACH ROW</w:t>
+      </w:r>
+    </w:p>
+    <w:p>
+      <w:pPr>
+        <w:pStyle w:val="Standard"/>
+        <w:rPr>
+          <w:rFonts w:ascii="Arial" w:hAnsi="Arial" w:cs="Arial"/>
+          <w:noProof/>
+          <w:szCs w:val="28"/>
+        </w:rPr>
+      </w:pPr>
+      <w:r>
+        <w:rPr>
+          <w:rFonts w:ascii="Arial" w:hAnsi="Arial" w:cs="Arial"/>
+          <w:noProof/>
+          <w:szCs w:val="28"/>
+        </w:rPr>
+        <w:t>BEGIN</w:t>
+      </w:r>
+    </w:p>
+    <w:p>
+      <w:pPr>
+        <w:pStyle w:val="Standard"/>
+        <w:rPr>
+          <w:rFonts w:ascii="Arial" w:hAnsi="Arial" w:cs="Arial"/>
+          <w:szCs w:val="20"/>
+        </w:rPr>
+      </w:pPr>
+      <w:r>
+        <w:rPr>
+          <w:rFonts w:ascii="Arial" w:hAnsi="Arial" w:cs="Arial"/>
+          <w:szCs w:val="20"/>
+        </w:rPr>
+        <w:t xml:space="preserve">DECLARE </w:t>
+      </w:r>
+      <w:proofErr w:type="spellStart"/>
+      <w:r>
+        <w:rPr>
+          <w:rFonts w:ascii="Arial" w:hAnsi="Arial" w:cs="Arial"/>
+          <w:szCs w:val="20"/>
+        </w:rPr>
+        <w:t>num</w:t>
+      </w:r>
+      <w:proofErr w:type="spellEnd"/>
+      <w:r>
+        <w:rPr>
+          <w:rFonts w:ascii="Arial" w:hAnsi="Arial" w:cs="Arial"/>
+          <w:szCs w:val="20"/>
+        </w:rPr>
+        <w:t xml:space="preserve"> INTEGER;</w:t>
+      </w:r>
+    </w:p>
+    <w:p>
+      <w:pPr>
+        <w:pStyle w:val="Standard"/>
+        <w:rPr>
+          <w:rFonts w:ascii="Arial" w:hAnsi="Arial" w:cs="Arial"/>
+          <w:szCs w:val="20"/>
+        </w:rPr>
+      </w:pPr>
+      <w:r>
+        <w:rPr>
+          <w:rFonts w:ascii="Arial" w:hAnsi="Arial" w:cs="Arial"/>
+          <w:szCs w:val="20"/>
+        </w:rPr>
+        <w:t xml:space="preserve">UPDATE Gabbia SET </w:t>
+      </w:r>
+      <w:proofErr w:type="spellStart"/>
+      <w:r>
+        <w:rPr>
+          <w:rFonts w:ascii="Arial" w:hAnsi="Arial" w:cs="Arial"/>
+          <w:szCs w:val="20"/>
+        </w:rPr>
+        <w:t>N_animali</w:t>
+      </w:r>
+      <w:proofErr w:type="spellEnd"/>
+      <w:r>
+        <w:rPr>
+          <w:rFonts w:ascii="Arial" w:hAnsi="Arial" w:cs="Arial"/>
+          <w:szCs w:val="20"/>
+        </w:rPr>
+        <w:t xml:space="preserve"> = </w:t>
+      </w:r>
+      <w:proofErr w:type="spellStart"/>
+      <w:r>
+        <w:rPr>
+          <w:rFonts w:ascii="Arial" w:hAnsi="Arial" w:cs="Arial"/>
+          <w:szCs w:val="20"/>
+        </w:rPr>
+        <w:t>N_animali</w:t>
+      </w:r>
+      <w:proofErr w:type="spellEnd"/>
+      <w:r>
+        <w:rPr>
+          <w:rFonts w:ascii="Arial" w:hAnsi="Arial" w:cs="Arial"/>
+          <w:szCs w:val="20"/>
+        </w:rPr>
+        <w:t xml:space="preserve"> + 1 WHERE </w:t>
+      </w:r>
+      <w:proofErr w:type="spellStart"/>
+      <w:r>
+        <w:rPr>
+          <w:rFonts w:ascii="Arial" w:hAnsi="Arial" w:cs="Arial"/>
+          <w:szCs w:val="20"/>
+        </w:rPr>
+        <w:t>Gabbia.Id_gabbia</w:t>
+      </w:r>
+      <w:proofErr w:type="spellEnd"/>
+      <w:r>
+        <w:rPr>
+          <w:rFonts w:ascii="Arial" w:hAnsi="Arial" w:cs="Arial"/>
+          <w:szCs w:val="20"/>
+        </w:rPr>
+        <w:t xml:space="preserve"> = </w:t>
+      </w:r>
+      <w:proofErr w:type="spellStart"/>
+      <w:r>
+        <w:rPr>
+          <w:rFonts w:ascii="Arial" w:hAnsi="Arial" w:cs="Arial"/>
+          <w:szCs w:val="20"/>
+        </w:rPr>
+        <w:t>NEW.Id_gabbia</w:t>
+      </w:r>
+      <w:proofErr w:type="spellEnd"/>
+      <w:r>
+        <w:rPr>
+          <w:rFonts w:ascii="Arial" w:hAnsi="Arial" w:cs="Arial"/>
+          <w:szCs w:val="20"/>
+        </w:rPr>
+        <w:t>;</w:t>
+      </w:r>
+    </w:p>
+    <w:p>
+      <w:pPr>
+        <w:pStyle w:val="Standard"/>
+        <w:rPr>
+          <w:rFonts w:ascii="Arial" w:hAnsi="Arial" w:cs="Arial"/>
+          <w:noProof/>
+          <w:szCs w:val="28"/>
+        </w:rPr>
+      </w:pPr>
+      <w:r>
+        <w:rPr>
+          <w:rFonts w:ascii="Arial" w:hAnsi="Arial" w:cs="Arial"/>
+          <w:noProof/>
+          <w:szCs w:val="28"/>
+        </w:rPr>
+        <w:t>END //</w:t>
+      </w:r>
+    </w:p>
+    <w:p>
+      <w:pPr>
+        <w:pStyle w:val="Standard"/>
+        <w:rPr>
+          <w:rFonts w:ascii="Arial" w:hAnsi="Arial" w:cs="Arial"/>
+          <w:noProof/>
+          <w:szCs w:val="28"/>
+        </w:rPr>
+      </w:pPr>
+      <w:r>
+        <w:rPr>
+          <w:rFonts w:ascii="Arial" w:hAnsi="Arial" w:cs="Arial"/>
+          <w:noProof/>
+          <w:szCs w:val="28"/>
+        </w:rPr>
+        <w:t>DELIMITER ;</w:t>
+      </w:r>
+      <w:bookmarkStart w:id="0" w:name="_GoBack"/>
+      <w:bookmarkEnd w:id="0"/>
     </w:p>
     <w:sectPr>
-      <w:footerReference w:type="first" r:id="rId14"/>
+      <w:footerReference w:type="first" r:id="rId17"/>
       <w:pgSz w:w="11906" w:h="16838"/>
       <w:pgMar w:top="1134" w:right="1134" w:bottom="1134" w:left="1134" w:header="720" w:footer="720" w:gutter="0"/>
       <w:pgNumType w:start="1"/>
@@ -18945,6 +20742,19 @@
       <w:szCs w:val="22"/>
     </w:rPr>
   </w:style>
+  <w:style w:type="character" w:styleId="CodiceHTML">
+    <w:name w:val="HTML Code"/>
+    <w:basedOn w:val="Carpredefinitoparagrafo"/>
+    <w:uiPriority w:val="99"/>
+    <w:semiHidden/>
+    <w:unhideWhenUsed/>
+    <w:rsid w:val="00185CD5"/>
+    <w:rPr>
+      <w:rFonts w:ascii="Courier New" w:eastAsia="Times New Roman" w:hAnsi="Courier New" w:cs="Courier New"/>
+      <w:sz w:val="20"/>
+      <w:szCs w:val="20"/>
+    </w:rPr>
+  </w:style>
 </w:styles>
 </file>
 
@@ -19248,7 +21058,7 @@
 </file>
 
 <file path=customXml/itemProps1.xml><?xml version="1.0" encoding="utf-8"?>
-<ds:datastoreItem xmlns:ds="http://schemas.openxmlformats.org/officeDocument/2006/customXml" ds:itemID="{0E7FBDDB-E924-4363-AE39-6D2148AC811E}">
+<ds:datastoreItem xmlns:ds="http://schemas.openxmlformats.org/officeDocument/2006/customXml" ds:itemID="{D9AD2FE2-C898-4743-A7CB-DE91B76340ED}">
   <ds:schemaRefs>
     <ds:schemaRef ds:uri="http://schemas.openxmlformats.org/officeDocument/2006/bibliography"/>
   </ds:schemaRefs>

</xml_diff>